<commit_message>
I have found the inductor current and capacitor voltage ripples for part c
</commit_message>
<xml_diff>
--- a/Report.docx
+++ b/Report.docx
@@ -102,7 +102,7 @@
                     <a:blip r:embed="rId6" cstate="print">
                       <a:extLst>
                         <a:ext uri="{28A0092B-C50C-407E-A947-70E740481C1C}">
-                          <a14:useLocalDpi xmlns="" xmlns:wpc="http://schemas.microsoft.com/office/word/2010/wordprocessingCanvas" xmlns:cx="http://schemas.microsoft.com/office/drawing/2014/chartex" xmlns:cx1="http://schemas.microsoft.com/office/drawing/2015/9/8/chartex" xmlns:cx2="http://schemas.microsoft.com/office/drawing/2015/10/21/chartex" xmlns:cx3="http://schemas.microsoft.com/office/drawing/2016/5/9/chartex" xmlns:cx4="http://schemas.microsoft.com/office/drawing/2016/5/10/chartex" xmlns:cx5="http://schemas.microsoft.com/office/drawing/2016/5/11/chartex" xmlns:cx6="http://schemas.microsoft.com/office/drawing/2016/5/12/chartex" xmlns:cx7="http://schemas.microsoft.com/office/drawing/2016/5/13/chartex" xmlns:cx8="http://schemas.microsoft.com/office/drawing/2016/5/14/chartex" xmlns:mc="http://schemas.openxmlformats.org/markup-compatibility/2006" xmlns:aink="http://schemas.microsoft.com/office/drawing/2016/ink" xmlns:am3d="http://schemas.microsoft.com/office/drawing/2017/model3d" xmlns:o="urn:schemas-microsoft-com:office:office" xmlns:v="urn:schemas-microsoft-com:vml" xmlns:wp14="http://schemas.microsoft.com/office/word/2010/wordprocessingDrawing" xmlns:w10="urn:schemas-microsoft-com:office:word" xmlns:w="http://schemas.openxmlformats.org/wordprocessingml/2006/main" xmlns:w14="http://schemas.microsoft.com/office/word/2010/wordml" xmlns:w15="http://schemas.microsoft.com/office/word/2012/wordml" xmlns:w16cid="http://schemas.microsoft.com/office/word/2016/wordml/cid" xmlns:w16se="http://schemas.microsoft.com/office/word/2015/wordml/symex" xmlns:wpg="http://schemas.microsoft.com/office/word/2010/wordprocessingGroup" xmlns:wpi="http://schemas.microsoft.com/office/word/2010/wordprocessingInk" xmlns:wps="http://schemas.microsoft.com/office/word/2010/wordprocessingShape" xmlns:a14="http://schemas.microsoft.com/office/drawing/2010/main" val="0"/>
+                          <a14:useLocalDpi xmlns:a14="http://schemas.microsoft.com/office/drawing/2010/main" xmlns:wps="http://schemas.microsoft.com/office/word/2010/wordprocessingShape" xmlns:wpi="http://schemas.microsoft.com/office/word/2010/wordprocessingInk" xmlns:wpg="http://schemas.microsoft.com/office/word/2010/wordprocessingGroup" xmlns:w16se="http://schemas.microsoft.com/office/word/2015/wordml/symex" xmlns:w16cid="http://schemas.microsoft.com/office/word/2016/wordml/cid" xmlns:w15="http://schemas.microsoft.com/office/word/2012/wordml" xmlns:w14="http://schemas.microsoft.com/office/word/2010/wordml" xmlns:w="http://schemas.openxmlformats.org/wordprocessingml/2006/main" xmlns:w10="urn:schemas-microsoft-com:office:word" xmlns:wp14="http://schemas.microsoft.com/office/word/2010/wordprocessingDrawing" xmlns:v="urn:schemas-microsoft-com:vml" xmlns:o="urn:schemas-microsoft-com:office:office" xmlns:am3d="http://schemas.microsoft.com/office/drawing/2017/model3d" xmlns:aink="http://schemas.microsoft.com/office/drawing/2016/ink" xmlns:mc="http://schemas.openxmlformats.org/markup-compatibility/2006" xmlns:cx8="http://schemas.microsoft.com/office/drawing/2016/5/14/chartex" xmlns:cx7="http://schemas.microsoft.com/office/drawing/2016/5/13/chartex" xmlns:cx6="http://schemas.microsoft.com/office/drawing/2016/5/12/chartex" xmlns:cx5="http://schemas.microsoft.com/office/drawing/2016/5/11/chartex" xmlns:cx4="http://schemas.microsoft.com/office/drawing/2016/5/10/chartex" xmlns:cx3="http://schemas.microsoft.com/office/drawing/2016/5/9/chartex" xmlns:cx2="http://schemas.microsoft.com/office/drawing/2015/10/21/chartex" xmlns:cx1="http://schemas.microsoft.com/office/drawing/2015/9/8/chartex" xmlns:cx="http://schemas.microsoft.com/office/drawing/2014/chartex" xmlns:wpc="http://schemas.microsoft.com/office/word/2010/wordprocessingCanvas" xmlns="" val="0"/>
                         </a:ext>
                       </a:extLst>
                     </a:blip>
@@ -1280,8 +1280,8 @@
             <v:path o:extrusionok="f" gradientshapeok="t" o:connecttype="rect"/>
             <o:lock v:ext="edit" aspectratio="t"/>
           </v:shapetype>
-          <v:shape id="_x0000_i1025" type="#_x0000_t75" style="width:347.4pt;height:410.4pt">
-            <v:imagedata r:id="rId8" o:title="WhatsApp Image 2019-03-02 at 20.46.59"/>
+          <v:shape id="_x0000_i1027" type="#_x0000_t75" style="width:314.4pt;height:320.4pt">
+            <v:imagedata r:id="rId8" o:title="WhatsApp Image 2019-03-02 at 22.00.06"/>
           </v:shape>
         </w:pict>
       </w:r>
@@ -1350,7 +1350,21 @@
           <w:sz w:val="24"/>
           <w:szCs w:val="24"/>
         </w:rPr>
-        <w:t xml:space="preserve"> is 270 </w:t>
+        <w:t xml:space="preserve"> is </w:t>
+      </w:r>
+      <w:r>
+        <w:rPr>
+          <w:sz w:val="24"/>
+          <w:szCs w:val="24"/>
+        </w:rPr>
+        <w:t>39</w:t>
+      </w:r>
+      <w:r>
+        <w:rPr>
+          <w:sz w:val="24"/>
+          <w:szCs w:val="24"/>
+        </w:rPr>
+        <w:t xml:space="preserve"> </w:t>
       </w:r>
       <w:proofErr w:type="spellStart"/>
       <w:r>
@@ -1491,7 +1505,6 @@
           <w:sz w:val="24"/>
           <w:szCs w:val="24"/>
         </w:rPr>
-        <w:lastRenderedPageBreak/>
         <w:tab/>
       </w:r>
       <w:r>
@@ -1652,8 +1665,9 @@
           <w:sz w:val="24"/>
           <w:szCs w:val="24"/>
         </w:rPr>
+        <w:lastRenderedPageBreak/>
         <w:pict>
-          <v:shape id="_x0000_i1026" type="#_x0000_t75" style="width:389.4pt;height:250.8pt">
+          <v:shape id="_x0000_i1025" type="#_x0000_t75" style="width:389.4pt;height:250.8pt">
             <v:imagedata r:id="rId9" o:title="output ripple"/>
           </v:shape>
         </w:pict>
@@ -1736,8 +1750,8 @@
           <w:szCs w:val="24"/>
         </w:rPr>
         <w:pict>
-          <v:shape id="_x0000_i1027" type="#_x0000_t75" style="width:333.6pt;height:200.4pt">
-            <v:imagedata r:id="rId10" o:title="inductor current"/>
+          <v:shape id="_x0000_i1026" type="#_x0000_t75" style="width:370.2pt;height:208.8pt">
+            <v:imagedata r:id="rId10" o:title="output current"/>
           </v:shape>
         </w:pict>
       </w:r>
@@ -1779,7 +1793,6 @@
           <w:sz w:val="24"/>
           <w:szCs w:val="24"/>
         </w:rPr>
-        <w:lastRenderedPageBreak/>
         <w:t>If we</w:t>
       </w:r>
       <w:r>
@@ -1812,6 +1825,7 @@
           <w:sz w:val="28"/>
           <w:szCs w:val="28"/>
         </w:rPr>
+        <w:lastRenderedPageBreak/>
         <w:t>Part b-)</w:t>
       </w:r>
     </w:p>
@@ -1822,6 +1836,14 @@
           <w:szCs w:val="24"/>
         </w:rPr>
       </w:pPr>
+    </w:p>
+    <w:p>
+      <w:pPr>
+        <w:keepNext/>
+        <w:jc w:val="center"/>
+      </w:pPr>
+      <w:bookmarkStart w:id="0" w:name="_GoBack"/>
+      <w:bookmarkEnd w:id="0"/>
       <w:r>
         <w:rPr>
           <w:noProof/>
@@ -1831,9 +1853,9 @@
         </w:rPr>
         <w:drawing>
           <wp:inline distT="0" distB="0" distL="0" distR="0">
-            <wp:extent cx="3732942" cy="1628775"/>
-            <wp:effectExtent l="0" t="0" r="1270" b="0"/>
-            <wp:docPr id="3" name="Resim 3"/>
+            <wp:extent cx="4236720" cy="2545080"/>
+            <wp:effectExtent l="19050" t="0" r="0" b="0"/>
+            <wp:docPr id="4" name="Resim 4" descr="inductor current"/>
             <wp:cNvGraphicFramePr>
               <a:graphicFrameLocks xmlns:a="http://schemas.openxmlformats.org/drawingml/2006/main" noChangeAspect="1"/>
             </wp:cNvGraphicFramePr>
@@ -1841,23 +1863,33 @@
               <a:graphicData uri="http://schemas.openxmlformats.org/drawingml/2006/picture">
                 <pic:pic xmlns:pic="http://schemas.openxmlformats.org/drawingml/2006/picture">
                   <pic:nvPicPr>
-                    <pic:cNvPr id="1" name=""/>
-                    <pic:cNvPicPr/>
+                    <pic:cNvPr id="0" name="Picture 4" descr="inductor current"/>
+                    <pic:cNvPicPr>
+                      <a:picLocks noChangeAspect="1" noChangeArrowheads="1"/>
+                    </pic:cNvPicPr>
                   </pic:nvPicPr>
                   <pic:blipFill>
                     <a:blip r:embed="rId11" cstate="print"/>
+                    <a:srcRect/>
                     <a:stretch>
                       <a:fillRect/>
                     </a:stretch>
                   </pic:blipFill>
-                  <pic:spPr>
+                  <pic:spPr bwMode="auto">
                     <a:xfrm>
                       <a:off x="0" y="0"/>
-                      <a:ext cx="3737742" cy="1630869"/>
+                      <a:ext cx="4236720" cy="2545080"/>
                     </a:xfrm>
                     <a:prstGeom prst="rect">
                       <a:avLst/>
                     </a:prstGeom>
+                    <a:noFill/>
+                    <a:ln w="9525">
+                      <a:noFill/>
+                      <a:miter lim="800000"/>
+                      <a:headEnd/>
+                      <a:tailEnd/>
+                    </a:ln>
                   </pic:spPr>
                 </pic:pic>
               </a:graphicData>
@@ -1868,56 +1900,35 @@
     </w:p>
     <w:p>
       <w:pPr>
-        <w:rPr>
-          <w:sz w:val="24"/>
-          <w:szCs w:val="24"/>
-        </w:rPr>
-      </w:pPr>
-      <w:r>
-        <w:rPr>
-          <w:noProof/>
-          <w:sz w:val="24"/>
-          <w:szCs w:val="24"/>
-          <w:lang w:val="en-US"/>
-        </w:rPr>
-        <w:drawing>
-          <wp:inline distT="0" distB="0" distL="0" distR="0">
-            <wp:extent cx="3514725" cy="1533562"/>
-            <wp:effectExtent l="0" t="0" r="0" b="9525"/>
-            <wp:docPr id="5" name="Resim 5"/>
-            <wp:cNvGraphicFramePr>
-              <a:graphicFrameLocks xmlns:a="http://schemas.openxmlformats.org/drawingml/2006/main" noChangeAspect="1"/>
-            </wp:cNvGraphicFramePr>
-            <a:graphic xmlns:a="http://schemas.openxmlformats.org/drawingml/2006/main">
-              <a:graphicData uri="http://schemas.openxmlformats.org/drawingml/2006/picture">
-                <pic:pic xmlns:pic="http://schemas.openxmlformats.org/drawingml/2006/picture">
-                  <pic:nvPicPr>
-                    <pic:cNvPr id="1" name=""/>
-                    <pic:cNvPicPr/>
-                  </pic:nvPicPr>
-                  <pic:blipFill>
-                    <a:blip r:embed="rId12" cstate="print"/>
-                    <a:stretch>
-                      <a:fillRect/>
-                    </a:stretch>
-                  </pic:blipFill>
-                  <pic:spPr>
-                    <a:xfrm>
-                      <a:off x="0" y="0"/>
-                      <a:ext cx="3524000" cy="1537609"/>
-                    </a:xfrm>
-                    <a:prstGeom prst="rect">
-                      <a:avLst/>
-                    </a:prstGeom>
-                  </pic:spPr>
-                </pic:pic>
-              </a:graphicData>
-            </a:graphic>
-          </wp:inline>
-        </w:drawing>
-      </w:r>
-      <w:bookmarkStart w:id="0" w:name="_GoBack"/>
-      <w:bookmarkEnd w:id="0"/>
+        <w:pStyle w:val="ResimYazs"/>
+        <w:jc w:val="center"/>
+        <w:rPr>
+          <w:sz w:val="24"/>
+          <w:szCs w:val="24"/>
+        </w:rPr>
+      </w:pPr>
+      <w:r>
+        <w:t xml:space="preserve">Figure </w:t>
+      </w:r>
+      <w:fldSimple w:instr=" SEQ Figure \* ARABIC ">
+        <w:r>
+          <w:rPr>
+            <w:noProof/>
+          </w:rPr>
+          <w:t>5</w:t>
+        </w:r>
+      </w:fldSimple>
+      <w:r>
+        <w:t xml:space="preserve">- Input current of the </w:t>
+      </w:r>
+      <w:proofErr w:type="spellStart"/>
+      <w:r>
+        <w:t>Cuk</w:t>
+      </w:r>
+      <w:proofErr w:type="spellEnd"/>
+      <w:r>
+        <w:t xml:space="preserve"> converter</w:t>
+      </w:r>
     </w:p>
     <w:p>
       <w:pPr>
@@ -1951,23 +1962,458 @@
           <w:szCs w:val="24"/>
         </w:rPr>
       </w:pPr>
-    </w:p>
-    <w:p>
-      <w:pPr>
-        <w:rPr>
-          <w:sz w:val="24"/>
-          <w:szCs w:val="24"/>
-        </w:rPr>
-      </w:pPr>
-    </w:p>
-    <w:p>
-      <w:pPr>
-        <w:rPr>
-          <w:sz w:val="24"/>
-          <w:szCs w:val="24"/>
-        </w:rPr>
-      </w:pPr>
-    </w:p>
+      <w:r>
+        <w:rPr>
+          <w:sz w:val="24"/>
+          <w:szCs w:val="24"/>
+        </w:rPr>
+        <w:t xml:space="preserve">In this part, we are asked to find </w:t>
+      </w:r>
+      <w:proofErr w:type="gramStart"/>
+      <w:r>
+        <w:rPr>
+          <w:sz w:val="24"/>
+          <w:szCs w:val="24"/>
+        </w:rPr>
+        <w:t>capacitor(</w:t>
+      </w:r>
+      <w:proofErr w:type="gramEnd"/>
+      <w:r>
+        <w:rPr>
+          <w:sz w:val="24"/>
+          <w:szCs w:val="24"/>
+        </w:rPr>
+        <w:t>C</w:t>
+      </w:r>
+      <w:r>
+        <w:rPr>
+          <w:sz w:val="24"/>
+          <w:szCs w:val="24"/>
+          <w:vertAlign w:val="subscript"/>
+        </w:rPr>
+        <w:t>1</w:t>
+      </w:r>
+      <w:r>
+        <w:rPr>
+          <w:sz w:val="24"/>
+          <w:szCs w:val="24"/>
+        </w:rPr>
+        <w:t>) voltage ripples and inductor (L</w:t>
+      </w:r>
+      <w:r>
+        <w:rPr>
+          <w:sz w:val="24"/>
+          <w:szCs w:val="24"/>
+          <w:vertAlign w:val="subscript"/>
+        </w:rPr>
+        <w:t>2</w:t>
+      </w:r>
+      <w:r>
+        <w:rPr>
+          <w:sz w:val="24"/>
+          <w:szCs w:val="24"/>
+        </w:rPr>
+        <w:t>) ripples theoretically and also using simulation.</w:t>
+      </w:r>
+    </w:p>
+    <w:p>
+      <w:pPr>
+        <w:pStyle w:val="ListeParagraf"/>
+        <w:numPr>
+          <w:ilvl w:val="0"/>
+          <w:numId w:val="5"/>
+        </w:numPr>
+        <w:rPr>
+          <w:sz w:val="24"/>
+          <w:szCs w:val="24"/>
+        </w:rPr>
+      </w:pPr>
+      <w:r>
+        <w:rPr>
+          <w:sz w:val="24"/>
+          <w:szCs w:val="24"/>
+        </w:rPr>
+        <w:t>In order to find capacitor voltage ripples theoretically, we are going to utilize OFF state relations. The relevant calculations are shown in figure XXX:</w:t>
+      </w:r>
+    </w:p>
+    <w:p>
+      <w:pPr>
+        <w:pStyle w:val="ListeParagraf"/>
+        <w:rPr>
+          <w:sz w:val="24"/>
+          <w:szCs w:val="24"/>
+        </w:rPr>
+      </w:pPr>
+    </w:p>
+    <w:p>
+      <w:pPr>
+        <w:pStyle w:val="ListeParagraf"/>
+        <w:keepNext/>
+        <w:jc w:val="center"/>
+      </w:pPr>
+      <w:r>
+        <w:rPr>
+          <w:sz w:val="24"/>
+          <w:szCs w:val="24"/>
+        </w:rPr>
+        <w:pict>
+          <v:shape id="_x0000_i1028" type="#_x0000_t75" style="width:321.6pt;height:178.2pt">
+            <v:imagedata r:id="rId12" o:title="WhatsApp Image 2019-03-02 at 22.18.49"/>
+          </v:shape>
+        </w:pict>
+      </w:r>
+    </w:p>
+    <w:p>
+      <w:pPr>
+        <w:pStyle w:val="ResimYazs"/>
+        <w:jc w:val="center"/>
+        <w:rPr>
+          <w:sz w:val="24"/>
+          <w:szCs w:val="24"/>
+        </w:rPr>
+      </w:pPr>
+      <w:r>
+        <w:t>Figure xxx- Computations to find Vc1 ripples</w:t>
+      </w:r>
+    </w:p>
+    <w:p>
+      <w:pPr>
+        <w:pStyle w:val="ListeParagraf"/>
+        <w:numPr>
+          <w:ilvl w:val="0"/>
+          <w:numId w:val="4"/>
+        </w:numPr>
+        <w:rPr>
+          <w:sz w:val="24"/>
+          <w:szCs w:val="24"/>
+        </w:rPr>
+      </w:pPr>
+      <w:r>
+        <w:rPr>
+          <w:sz w:val="24"/>
+          <w:szCs w:val="24"/>
+        </w:rPr>
+        <w:t>As can be seen in figure xxx, V</w:t>
+      </w:r>
+      <w:r>
+        <w:rPr>
+          <w:sz w:val="24"/>
+          <w:szCs w:val="24"/>
+          <w:vertAlign w:val="subscript"/>
+        </w:rPr>
+        <w:t>C1</w:t>
+      </w:r>
+      <w:r>
+        <w:rPr>
+          <w:sz w:val="24"/>
+          <w:szCs w:val="24"/>
+        </w:rPr>
+        <w:t xml:space="preserve"> ripples are found to be 2.1%.</w:t>
+      </w:r>
+    </w:p>
+    <w:p>
+      <w:pPr>
+        <w:pStyle w:val="ListeParagraf"/>
+        <w:numPr>
+          <w:ilvl w:val="0"/>
+          <w:numId w:val="5"/>
+        </w:numPr>
+        <w:rPr>
+          <w:sz w:val="24"/>
+          <w:szCs w:val="24"/>
+        </w:rPr>
+      </w:pPr>
+      <w:r>
+        <w:rPr>
+          <w:sz w:val="24"/>
+          <w:szCs w:val="24"/>
+        </w:rPr>
+        <w:lastRenderedPageBreak/>
+        <w:t>Now we are going to give simulation results in figure xxx that shows V</w:t>
+      </w:r>
+      <w:r>
+        <w:rPr>
+          <w:sz w:val="24"/>
+          <w:szCs w:val="24"/>
+          <w:vertAlign w:val="subscript"/>
+        </w:rPr>
+        <w:t>C1</w:t>
+      </w:r>
+      <w:r>
+        <w:rPr>
+          <w:sz w:val="24"/>
+          <w:szCs w:val="24"/>
+        </w:rPr>
+        <w:t xml:space="preserve"> ripples:</w:t>
+      </w:r>
+    </w:p>
+    <w:p>
+      <w:pPr>
+        <w:pStyle w:val="ListeParagraf"/>
+        <w:rPr>
+          <w:sz w:val="24"/>
+          <w:szCs w:val="24"/>
+        </w:rPr>
+      </w:pPr>
+    </w:p>
+    <w:p>
+      <w:pPr>
+        <w:pStyle w:val="ListeParagraf"/>
+        <w:keepNext/>
+        <w:jc w:val="center"/>
+      </w:pPr>
+      <w:r>
+        <w:rPr>
+          <w:sz w:val="24"/>
+          <w:szCs w:val="24"/>
+        </w:rPr>
+        <w:pict>
+          <v:shape id="_x0000_i1029" type="#_x0000_t75" style="width:406.8pt;height:228pt">
+            <v:imagedata r:id="rId13" o:title="capacitor ripples"/>
+          </v:shape>
+        </w:pict>
+      </w:r>
+    </w:p>
+    <w:p>
+      <w:pPr>
+        <w:pStyle w:val="ResimYazs"/>
+        <w:jc w:val="center"/>
+        <w:rPr>
+          <w:sz w:val="24"/>
+          <w:szCs w:val="24"/>
+        </w:rPr>
+      </w:pPr>
+      <w:r>
+        <w:t>Figure xxx- Simulation results of Vc1 voltage and its ripples</w:t>
+      </w:r>
+    </w:p>
+    <w:p>
+      <w:pPr>
+        <w:pStyle w:val="ListeParagraf"/>
+        <w:rPr>
+          <w:sz w:val="24"/>
+          <w:szCs w:val="24"/>
+        </w:rPr>
+      </w:pPr>
+    </w:p>
+    <w:p>
+      <w:pPr>
+        <w:pStyle w:val="ListeParagraf"/>
+        <w:numPr>
+          <w:ilvl w:val="0"/>
+          <w:numId w:val="4"/>
+        </w:numPr>
+        <w:rPr>
+          <w:sz w:val="24"/>
+          <w:szCs w:val="24"/>
+        </w:rPr>
+      </w:pPr>
+      <w:r>
+        <w:rPr>
+          <w:sz w:val="24"/>
+          <w:szCs w:val="24"/>
+        </w:rPr>
+        <w:t>As can be deduced from figure xxx, V</w:t>
+      </w:r>
+      <w:r>
+        <w:rPr>
+          <w:sz w:val="24"/>
+          <w:szCs w:val="24"/>
+          <w:vertAlign w:val="subscript"/>
+        </w:rPr>
+        <w:t>C1</w:t>
+      </w:r>
+      <w:r>
+        <w:rPr>
+          <w:sz w:val="24"/>
+          <w:szCs w:val="24"/>
+        </w:rPr>
+        <w:t xml:space="preserve"> ripples are found to be 2.3% which is really close to what we have found theoretically.</w:t>
+      </w:r>
+    </w:p>
+    <w:p>
+      <w:pPr>
+        <w:rPr>
+          <w:sz w:val="24"/>
+          <w:szCs w:val="24"/>
+        </w:rPr>
+      </w:pPr>
+    </w:p>
+    <w:p>
+      <w:pPr>
+        <w:pStyle w:val="ListeParagraf"/>
+        <w:numPr>
+          <w:ilvl w:val="0"/>
+          <w:numId w:val="5"/>
+        </w:numPr>
+        <w:rPr>
+          <w:sz w:val="24"/>
+          <w:szCs w:val="24"/>
+        </w:rPr>
+      </w:pPr>
+      <w:r>
+        <w:rPr>
+          <w:sz w:val="24"/>
+          <w:szCs w:val="24"/>
+        </w:rPr>
+        <w:t xml:space="preserve">In order to find </w:t>
+      </w:r>
+      <w:r>
+        <w:rPr>
+          <w:sz w:val="24"/>
+          <w:szCs w:val="24"/>
+        </w:rPr>
+        <w:t>inductor current</w:t>
+      </w:r>
+      <w:r>
+        <w:rPr>
+          <w:sz w:val="24"/>
+          <w:szCs w:val="24"/>
+        </w:rPr>
+        <w:t xml:space="preserve"> ripples theoretically, we are going to utilize </w:t>
+      </w:r>
+      <w:r>
+        <w:rPr>
+          <w:sz w:val="24"/>
+          <w:szCs w:val="24"/>
+        </w:rPr>
+        <w:t>a number of relations. These relations and</w:t>
+      </w:r>
+      <w:r>
+        <w:rPr>
+          <w:sz w:val="24"/>
+          <w:szCs w:val="24"/>
+        </w:rPr>
+        <w:t xml:space="preserve"> relevant calculations are shown in figure XXX:</w:t>
+      </w:r>
+    </w:p>
+    <w:p>
+      <w:pPr>
+        <w:ind w:left="360"/>
+        <w:rPr>
+          <w:sz w:val="24"/>
+          <w:szCs w:val="24"/>
+        </w:rPr>
+      </w:pPr>
+    </w:p>
+    <w:p>
+      <w:pPr>
+        <w:pStyle w:val="ListeParagraf"/>
+        <w:keepNext/>
+        <w:jc w:val="center"/>
+      </w:pPr>
+      <w:r>
+        <w:rPr>
+          <w:sz w:val="24"/>
+          <w:szCs w:val="24"/>
+        </w:rPr>
+        <w:pict>
+          <v:shape id="_x0000_i1030" type="#_x0000_t75" style="width:319.2pt;height:178.2pt">
+            <v:imagedata r:id="rId14" o:title="WhatsApp Image 2019-03-02 at 22.40.04"/>
+          </v:shape>
+        </w:pict>
+      </w:r>
+    </w:p>
+    <w:p>
+      <w:pPr>
+        <w:pStyle w:val="ResimYazs"/>
+        <w:jc w:val="center"/>
+        <w:rPr>
+          <w:sz w:val="24"/>
+          <w:szCs w:val="24"/>
+        </w:rPr>
+      </w:pPr>
+      <w:r>
+        <w:t xml:space="preserve">Figure xxx- </w:t>
+      </w:r>
+      <w:r>
+        <w:t xml:space="preserve">Computations to find </w:t>
+      </w:r>
+      <w:r>
+        <w:t>IL2</w:t>
+      </w:r>
+      <w:r>
+        <w:t xml:space="preserve"> ripples</w:t>
+      </w:r>
+    </w:p>
+    <w:p>
+      <w:pPr>
+        <w:keepNext/>
+        <w:jc w:val="center"/>
+      </w:pPr>
+      <w:r>
+        <w:rPr>
+          <w:sz w:val="24"/>
+          <w:szCs w:val="24"/>
+        </w:rPr>
+        <w:lastRenderedPageBreak/>
+        <w:pict>
+          <v:shape id="_x0000_i1031" type="#_x0000_t75" style="width:371.4pt;height:228.6pt">
+            <v:imagedata r:id="rId15" o:title="inductor current ripple"/>
+          </v:shape>
+        </w:pict>
+      </w:r>
+    </w:p>
+    <w:p>
+      <w:pPr>
+        <w:pStyle w:val="ResimYazs"/>
+        <w:jc w:val="center"/>
+      </w:pPr>
+      <w:r>
+        <w:t xml:space="preserve">Figure xxx- </w:t>
+      </w:r>
+      <w:r>
+        <w:t xml:space="preserve">Simulation results of </w:t>
+      </w:r>
+      <w:r>
+        <w:t>IL2</w:t>
+      </w:r>
+      <w:r>
+        <w:t xml:space="preserve"> </w:t>
+      </w:r>
+      <w:r>
+        <w:t xml:space="preserve">current </w:t>
+      </w:r>
+      <w:r>
+        <w:t>and its ripples</w:t>
+      </w:r>
+    </w:p>
+    <w:p>
+      <w:pPr>
+        <w:pStyle w:val="ListeParagraf"/>
+        <w:numPr>
+          <w:ilvl w:val="0"/>
+          <w:numId w:val="4"/>
+        </w:numPr>
+        <w:rPr>
+          <w:sz w:val="24"/>
+          <w:szCs w:val="24"/>
+        </w:rPr>
+      </w:pPr>
+      <w:r>
+        <w:rPr>
+          <w:sz w:val="24"/>
+          <w:szCs w:val="24"/>
+        </w:rPr>
+        <w:t>As can be deduced from figure xxx, I</w:t>
+      </w:r>
+      <w:r>
+        <w:rPr>
+          <w:sz w:val="24"/>
+          <w:szCs w:val="24"/>
+          <w:vertAlign w:val="subscript"/>
+        </w:rPr>
+        <w:t>L2</w:t>
+      </w:r>
+      <w:r>
+        <w:rPr>
+          <w:sz w:val="24"/>
+          <w:szCs w:val="24"/>
+        </w:rPr>
+        <w:t xml:space="preserve"> ripples are found to be 0.344% which is the exact theoretical value found above.</w:t>
+      </w:r>
+    </w:p>
+    <w:p/>
     <w:p>
       <w:pPr>
         <w:rPr>
@@ -2051,7 +2497,7 @@
   <w:abstractNum w:abstractNumId="0">
     <w:nsid w:val="058F67E2"/>
     <w:multiLevelType w:val="hybridMultilevel"/>
-    <w:tmpl w:val="EFECCFDA"/>
+    <w:tmpl w:val="1FBE1178"/>
     <w:lvl w:ilvl="0" w:tplc="04090001">
       <w:start w:val="1"/>
       <w:numFmt w:val="bullet"/>
@@ -2391,6 +2837,119 @@
     <w:nsid w:val="1DDC47F4"/>
     <w:multiLevelType w:val="hybridMultilevel"/>
     <w:tmpl w:val="531246CE"/>
+    <w:lvl w:ilvl="0" w:tplc="041F000B">
+      <w:start w:val="1"/>
+      <w:numFmt w:val="bullet"/>
+      <w:lvlText w:val=""/>
+      <w:lvlJc w:val="left"/>
+      <w:pPr>
+        <w:ind w:left="720" w:hanging="360"/>
+      </w:pPr>
+      <w:rPr>
+        <w:rFonts w:ascii="Wingdings" w:hAnsi="Wingdings" w:hint="default"/>
+      </w:rPr>
+    </w:lvl>
+    <w:lvl w:ilvl="1" w:tplc="04090003" w:tentative="1">
+      <w:start w:val="1"/>
+      <w:numFmt w:val="bullet"/>
+      <w:lvlText w:val="o"/>
+      <w:lvlJc w:val="left"/>
+      <w:pPr>
+        <w:ind w:left="1440" w:hanging="360"/>
+      </w:pPr>
+      <w:rPr>
+        <w:rFonts w:ascii="Courier New" w:hAnsi="Courier New" w:cs="Courier New" w:hint="default"/>
+      </w:rPr>
+    </w:lvl>
+    <w:lvl w:ilvl="2" w:tplc="04090005" w:tentative="1">
+      <w:start w:val="1"/>
+      <w:numFmt w:val="bullet"/>
+      <w:lvlText w:val=""/>
+      <w:lvlJc w:val="left"/>
+      <w:pPr>
+        <w:ind w:left="2160" w:hanging="360"/>
+      </w:pPr>
+      <w:rPr>
+        <w:rFonts w:ascii="Wingdings" w:hAnsi="Wingdings" w:hint="default"/>
+      </w:rPr>
+    </w:lvl>
+    <w:lvl w:ilvl="3" w:tplc="04090001" w:tentative="1">
+      <w:start w:val="1"/>
+      <w:numFmt w:val="bullet"/>
+      <w:lvlText w:val=""/>
+      <w:lvlJc w:val="left"/>
+      <w:pPr>
+        <w:ind w:left="2880" w:hanging="360"/>
+      </w:pPr>
+      <w:rPr>
+        <w:rFonts w:ascii="Symbol" w:hAnsi="Symbol" w:hint="default"/>
+      </w:rPr>
+    </w:lvl>
+    <w:lvl w:ilvl="4" w:tplc="04090003" w:tentative="1">
+      <w:start w:val="1"/>
+      <w:numFmt w:val="bullet"/>
+      <w:lvlText w:val="o"/>
+      <w:lvlJc w:val="left"/>
+      <w:pPr>
+        <w:ind w:left="3600" w:hanging="360"/>
+      </w:pPr>
+      <w:rPr>
+        <w:rFonts w:ascii="Courier New" w:hAnsi="Courier New" w:cs="Courier New" w:hint="default"/>
+      </w:rPr>
+    </w:lvl>
+    <w:lvl w:ilvl="5" w:tplc="04090005" w:tentative="1">
+      <w:start w:val="1"/>
+      <w:numFmt w:val="bullet"/>
+      <w:lvlText w:val=""/>
+      <w:lvlJc w:val="left"/>
+      <w:pPr>
+        <w:ind w:left="4320" w:hanging="360"/>
+      </w:pPr>
+      <w:rPr>
+        <w:rFonts w:ascii="Wingdings" w:hAnsi="Wingdings" w:hint="default"/>
+      </w:rPr>
+    </w:lvl>
+    <w:lvl w:ilvl="6" w:tplc="04090001" w:tentative="1">
+      <w:start w:val="1"/>
+      <w:numFmt w:val="bullet"/>
+      <w:lvlText w:val=""/>
+      <w:lvlJc w:val="left"/>
+      <w:pPr>
+        <w:ind w:left="5040" w:hanging="360"/>
+      </w:pPr>
+      <w:rPr>
+        <w:rFonts w:ascii="Symbol" w:hAnsi="Symbol" w:hint="default"/>
+      </w:rPr>
+    </w:lvl>
+    <w:lvl w:ilvl="7" w:tplc="04090003" w:tentative="1">
+      <w:start w:val="1"/>
+      <w:numFmt w:val="bullet"/>
+      <w:lvlText w:val="o"/>
+      <w:lvlJc w:val="left"/>
+      <w:pPr>
+        <w:ind w:left="5760" w:hanging="360"/>
+      </w:pPr>
+      <w:rPr>
+        <w:rFonts w:ascii="Courier New" w:hAnsi="Courier New" w:cs="Courier New" w:hint="default"/>
+      </w:rPr>
+    </w:lvl>
+    <w:lvl w:ilvl="8" w:tplc="04090005" w:tentative="1">
+      <w:start w:val="1"/>
+      <w:numFmt w:val="bullet"/>
+      <w:lvlText w:val=""/>
+      <w:lvlJc w:val="left"/>
+      <w:pPr>
+        <w:ind w:left="6480" w:hanging="360"/>
+      </w:pPr>
+      <w:rPr>
+        <w:rFonts w:ascii="Wingdings" w:hAnsi="Wingdings" w:hint="default"/>
+      </w:rPr>
+    </w:lvl>
+  </w:abstractNum>
+  <w:abstractNum w:abstractNumId="4">
+    <w:nsid w:val="72C2598A"/>
+    <w:multiLevelType w:val="hybridMultilevel"/>
+    <w:tmpl w:val="B7744AE6"/>
     <w:lvl w:ilvl="0" w:tplc="041F000B">
       <w:start w:val="1"/>
       <w:numFmt w:val="bullet"/>
@@ -2511,6 +3070,9 @@
   </w:num>
   <w:num w:numId="4">
     <w:abstractNumId w:val="0"/>
+  </w:num>
+  <w:num w:numId="5">
+    <w:abstractNumId w:val="4"/>
   </w:num>
 </w:numbering>
 </file>
@@ -3082,7 +3644,7 @@
   <a:extraClrSchemeLst/>
   <a:extLst>
     <a:ext uri="{05A4C25C-085E-4340-85A3-A5531E510DB2}">
-      <thm15:themeFamily xmlns="" xmlns:thm15="http://schemas.microsoft.com/office/thememl/2012/main" name="Office Theme" id="{62F939B6-93AF-4DB8-9C6B-D6C7DFDC589F}" vid="{4A3C46E8-61CC-4603-A589-7422A47A8E4A}"/>
+      <thm15:themeFamily xmlns:thm15="http://schemas.microsoft.com/office/thememl/2012/main" xmlns="" name="Office Theme" id="{62F939B6-93AF-4DB8-9C6B-D6C7DFDC589F}" vid="{4A3C46E8-61CC-4603-A589-7422A47A8E4A}"/>
     </a:ext>
   </a:extLst>
 </a:theme>
@@ -3093,7 +3655,7 @@
 </file>
 
 <file path=customXml/itemProps1.xml><?xml version="1.0" encoding="utf-8"?>
-<ds:datastoreItem xmlns:ds="http://schemas.openxmlformats.org/officeDocument/2006/customXml" ds:itemID="{CD87D085-9EC7-43EB-9AE2-B6322DDAA59A}">
+<ds:datastoreItem xmlns:ds="http://schemas.openxmlformats.org/officeDocument/2006/customXml" ds:itemID="{CBA06DB5-B5C6-45C7-972B-9030999120F3}">
   <ds:schemaRefs>
     <ds:schemaRef ds:uri="http://schemas.openxmlformats.org/officeDocument/2006/bibliography"/>
   </ds:schemaRefs>

</xml_diff>

<commit_message>
I have done part b and attached the comments on the report
</commit_message>
<xml_diff>
--- a/Report.docx
+++ b/Report.docx
@@ -1280,8 +1280,8 @@
             <v:path o:extrusionok="f" gradientshapeok="t" o:connecttype="rect"/>
             <o:lock v:ext="edit" aspectratio="t"/>
           </v:shapetype>
-          <v:shape id="_x0000_i1027" type="#_x0000_t75" style="width:314.4pt;height:320.4pt">
-            <v:imagedata r:id="rId8" o:title="WhatsApp Image 2019-03-02 at 22.00.06"/>
+          <v:shape id="_x0000_i1027" type="#_x0000_t75" style="width:289.2pt;height:320.4pt">
+            <v:imagedata r:id="rId8" o:title="WhatsApp Image 2019-03-02 at 22"/>
           </v:shape>
         </w:pict>
       </w:r>
@@ -1902,10 +1902,6 @@
       <w:pPr>
         <w:pStyle w:val="ResimYazs"/>
         <w:jc w:val="center"/>
-        <w:rPr>
-          <w:sz w:val="24"/>
-          <w:szCs w:val="24"/>
-        </w:rPr>
       </w:pPr>
       <w:r>
         <w:t xml:space="preserve">Figure </w:t>
@@ -1930,6 +1926,78 @@
         <w:t xml:space="preserve"> converter</w:t>
       </w:r>
     </w:p>
+    <w:p/>
+    <w:p>
+      <w:pPr>
+        <w:keepNext/>
+        <w:jc w:val="center"/>
+      </w:pPr>
+      <w:r>
+        <w:pict>
+          <v:shape id="_x0000_i1032" type="#_x0000_t75" style="width:343.2pt;height:210.6pt">
+            <v:imagedata r:id="rId12" o:title="input current buckboost"/>
+          </v:shape>
+        </w:pict>
+      </w:r>
+    </w:p>
+    <w:p>
+      <w:pPr>
+        <w:pStyle w:val="ResimYazs"/>
+        <w:jc w:val="center"/>
+      </w:pPr>
+      <w:r>
+        <w:t xml:space="preserve">Figure </w:t>
+      </w:r>
+      <w:fldSimple w:instr=" SEQ Figure \* ARABIC ">
+        <w:r>
+          <w:rPr>
+            <w:noProof/>
+          </w:rPr>
+          <w:t>6</w:t>
+        </w:r>
+      </w:fldSimple>
+      <w:r>
+        <w:t xml:space="preserve">- </w:t>
+      </w:r>
+      <w:r>
+        <w:t xml:space="preserve">Input current of the </w:t>
+      </w:r>
+      <w:r>
+        <w:t xml:space="preserve">Buck-boost </w:t>
+      </w:r>
+      <w:r>
+        <w:t>converter</w:t>
+      </w:r>
+    </w:p>
+    <w:p>
+      <w:r>
+        <w:t xml:space="preserve">Although both topologies have the same sizes and give the same input current in average (4A), </w:t>
+      </w:r>
+      <w:proofErr w:type="spellStart"/>
+      <w:r>
+        <w:t>Cuk</w:t>
+      </w:r>
+      <w:proofErr w:type="spellEnd"/>
+      <w:r>
+        <w:t xml:space="preserve"> converter topology gives a much smoother waveform for the input current. This is because of </w:t>
+      </w:r>
+      <w:proofErr w:type="spellStart"/>
+      <w:r>
+        <w:t>Cuk</w:t>
+      </w:r>
+      <w:proofErr w:type="spellEnd"/>
+      <w:r>
+        <w:t xml:space="preserve"> converter having an inductor (L1) in the path for input current which does not exist in buck-boost topology. Hence, we observe a step waveform (discontinuous) for the input current in buck-boost </w:t>
+      </w:r>
+      <w:proofErr w:type="gramStart"/>
+      <w:r>
+        <w:t xml:space="preserve">topology </w:t>
+      </w:r>
+      <w:r>
+        <w:t>.</w:t>
+      </w:r>
+      <w:proofErr w:type="gramEnd"/>
+    </w:p>
     <w:p>
       <w:pPr>
         <w:rPr>
@@ -1952,6 +2020,7 @@
           <w:sz w:val="28"/>
           <w:szCs w:val="28"/>
         </w:rPr>
+        <w:lastRenderedPageBreak/>
         <w:t>Part c-)</w:t>
       </w:r>
     </w:p>
@@ -2057,8 +2126,8 @@
           <w:szCs w:val="24"/>
         </w:rPr>
         <w:pict>
-          <v:shape id="_x0000_i1028" type="#_x0000_t75" style="width:321.6pt;height:178.2pt">
-            <v:imagedata r:id="rId12" o:title="WhatsApp Image 2019-03-02 at 22.18.49"/>
+          <v:shape id="_x0000_i1028" type="#_x0000_t75" style="width:279.6pt;height:178.2pt">
+            <v:imagedata r:id="rId13" o:title="WhatsApp Image 2019-03-02 at 22"/>
           </v:shape>
         </w:pict>
       </w:r>
@@ -2073,7 +2142,10 @@
         </w:rPr>
       </w:pPr>
       <w:r>
-        <w:t>Figure xxx- Computations to find Vc1 ripples</w:t>
+        <w:t>Figure 7</w:t>
+      </w:r>
+      <w:r>
+        <w:t>- Computations to find Vc1 ripples</w:t>
       </w:r>
     </w:p>
     <w:p>
@@ -2093,7 +2165,14 @@
           <w:sz w:val="24"/>
           <w:szCs w:val="24"/>
         </w:rPr>
-        <w:t>As can be seen in figure xxx, V</w:t>
+        <w:t>As can be seen in figure-7</w:t>
+      </w:r>
+      <w:r>
+        <w:rPr>
+          <w:sz w:val="24"/>
+          <w:szCs w:val="24"/>
+        </w:rPr>
+        <w:t>, V</w:t>
       </w:r>
       <w:r>
         <w:rPr>
@@ -2128,8 +2207,21 @@
           <w:sz w:val="24"/>
           <w:szCs w:val="24"/>
         </w:rPr>
-        <w:lastRenderedPageBreak/>
-        <w:t>Now we are going to give simulation results in figure xxx that shows V</w:t>
+        <w:t xml:space="preserve">Now we are going to give simulation results in figure </w:t>
+      </w:r>
+      <w:r>
+        <w:rPr>
+          <w:sz w:val="24"/>
+          <w:szCs w:val="24"/>
+        </w:rPr>
+        <w:t>8</w:t>
+      </w:r>
+      <w:r>
+        <w:rPr>
+          <w:sz w:val="24"/>
+          <w:szCs w:val="24"/>
+        </w:rPr>
+        <w:t xml:space="preserve"> that shows V</w:t>
       </w:r>
       <w:r>
         <w:rPr>
@@ -2169,7 +2261,7 @@
         </w:rPr>
         <w:pict>
           <v:shape id="_x0000_i1029" type="#_x0000_t75" style="width:406.8pt;height:228pt">
-            <v:imagedata r:id="rId13" o:title="capacitor ripples"/>
+            <v:imagedata r:id="rId14" o:title="capacitor ripples"/>
           </v:shape>
         </w:pict>
       </w:r>
@@ -2184,7 +2276,13 @@
         </w:rPr>
       </w:pPr>
       <w:r>
-        <w:t>Figure xxx- Simulation results of Vc1 voltage and its ripples</w:t>
+        <w:t xml:space="preserve">Figure </w:t>
+      </w:r>
+      <w:r>
+        <w:t>8</w:t>
+      </w:r>
+      <w:r>
+        <w:t>- Simulation results of Vc1 voltage and its ripples</w:t>
       </w:r>
     </w:p>
     <w:p>
@@ -2213,7 +2311,22 @@
           <w:sz w:val="24"/>
           <w:szCs w:val="24"/>
         </w:rPr>
-        <w:t>As can be deduced from figure xxx, V</w:t>
+        <w:lastRenderedPageBreak/>
+        <w:t xml:space="preserve">As can be deduced from figure </w:t>
+      </w:r>
+      <w:r>
+        <w:rPr>
+          <w:sz w:val="24"/>
+          <w:szCs w:val="24"/>
+        </w:rPr>
+        <w:t>8,</w:t>
+      </w:r>
+      <w:r>
+        <w:rPr>
+          <w:sz w:val="24"/>
+          <w:szCs w:val="24"/>
+        </w:rPr>
+        <w:t xml:space="preserve"> V</w:t>
       </w:r>
       <w:r>
         <w:rPr>
@@ -2284,7 +2397,21 @@
           <w:sz w:val="24"/>
           <w:szCs w:val="24"/>
         </w:rPr>
-        <w:t xml:space="preserve"> relevant calculations are shown in figure XXX:</w:t>
+        <w:t xml:space="preserve"> relevant calculations are shown in figure</w:t>
+      </w:r>
+      <w:r>
+        <w:rPr>
+          <w:sz w:val="24"/>
+          <w:szCs w:val="24"/>
+        </w:rPr>
+        <w:t>-9</w:t>
+      </w:r>
+      <w:r>
+        <w:rPr>
+          <w:sz w:val="24"/>
+          <w:szCs w:val="24"/>
+        </w:rPr>
+        <w:t>:</w:t>
       </w:r>
     </w:p>
     <w:p>
@@ -2309,7 +2436,7 @@
         </w:rPr>
         <w:pict>
           <v:shape id="_x0000_i1030" type="#_x0000_t75" style="width:319.2pt;height:178.2pt">
-            <v:imagedata r:id="rId14" o:title="WhatsApp Image 2019-03-02 at 22.40.04"/>
+            <v:imagedata r:id="rId15" o:title="WhatsApp Image 2019-03-02 at 22"/>
           </v:shape>
         </w:pict>
       </w:r>
@@ -2324,7 +2451,13 @@
         </w:rPr>
       </w:pPr>
       <w:r>
-        <w:t xml:space="preserve">Figure xxx- </w:t>
+        <w:t xml:space="preserve">Figure </w:t>
+      </w:r>
+      <w:r>
+        <w:t>9</w:t>
+      </w:r>
+      <w:r>
+        <w:t xml:space="preserve">- </w:t>
       </w:r>
       <w:r>
         <w:t xml:space="preserve">Computations to find </w:t>
@@ -2346,10 +2479,9 @@
           <w:sz w:val="24"/>
           <w:szCs w:val="24"/>
         </w:rPr>
-        <w:lastRenderedPageBreak/>
         <w:pict>
           <v:shape id="_x0000_i1031" type="#_x0000_t75" style="width:371.4pt;height:228.6pt">
-            <v:imagedata r:id="rId15" o:title="inductor current ripple"/>
+            <v:imagedata r:id="rId16" o:title="inductor current ripple"/>
           </v:shape>
         </w:pict>
       </w:r>
@@ -2360,7 +2492,13 @@
         <w:jc w:val="center"/>
       </w:pPr>
       <w:r>
-        <w:t xml:space="preserve">Figure xxx- </w:t>
+        <w:t xml:space="preserve">Figure </w:t>
+      </w:r>
+      <w:r>
+        <w:t>10</w:t>
+      </w:r>
+      <w:r>
+        <w:t xml:space="preserve">- </w:t>
       </w:r>
       <w:r>
         <w:t xml:space="preserve">Simulation results of </w:t>
@@ -2395,7 +2533,21 @@
           <w:sz w:val="24"/>
           <w:szCs w:val="24"/>
         </w:rPr>
-        <w:t>As can be deduced from figure xxx, I</w:t>
+        <w:t xml:space="preserve">As can be deduced from figure </w:t>
+      </w:r>
+      <w:r>
+        <w:rPr>
+          <w:sz w:val="24"/>
+          <w:szCs w:val="24"/>
+        </w:rPr>
+        <w:t>10</w:t>
+      </w:r>
+      <w:r>
+        <w:rPr>
+          <w:sz w:val="24"/>
+          <w:szCs w:val="24"/>
+        </w:rPr>
+        <w:t>, I</w:t>
       </w:r>
       <w:r>
         <w:rPr>
@@ -3655,7 +3807,7 @@
 </file>
 
 <file path=customXml/itemProps1.xml><?xml version="1.0" encoding="utf-8"?>
-<ds:datastoreItem xmlns:ds="http://schemas.openxmlformats.org/officeDocument/2006/customXml" ds:itemID="{CBA06DB5-B5C6-45C7-972B-9030999120F3}">
+<ds:datastoreItem xmlns:ds="http://schemas.openxmlformats.org/officeDocument/2006/customXml" ds:itemID="{6B78B4CA-89C5-48CA-A6FC-AF6210A54EE9}">
   <ds:schemaRefs>
     <ds:schemaRef ds:uri="http://schemas.openxmlformats.org/officeDocument/2006/bibliography"/>
   </ds:schemaRefs>

</xml_diff>

<commit_message>
There was a mistake in part-a about the computation of C1. I have fixed it and added on the report.
</commit_message>
<xml_diff>
--- a/Report.docx
+++ b/Report.docx
@@ -102,7 +102,7 @@
                     <a:blip r:embed="rId6" cstate="print">
                       <a:extLst>
                         <a:ext uri="{28A0092B-C50C-407E-A947-70E740481C1C}">
-                          <a14:useLocalDpi xmlns:a14="http://schemas.microsoft.com/office/drawing/2010/main" xmlns:wps="http://schemas.microsoft.com/office/word/2010/wordprocessingShape" xmlns:wpi="http://schemas.microsoft.com/office/word/2010/wordprocessingInk" xmlns:wpg="http://schemas.microsoft.com/office/word/2010/wordprocessingGroup" xmlns:w16se="http://schemas.microsoft.com/office/word/2015/wordml/symex" xmlns:w16cid="http://schemas.microsoft.com/office/word/2016/wordml/cid" xmlns:w15="http://schemas.microsoft.com/office/word/2012/wordml" xmlns:w14="http://schemas.microsoft.com/office/word/2010/wordml" xmlns:w="http://schemas.openxmlformats.org/wordprocessingml/2006/main" xmlns:w10="urn:schemas-microsoft-com:office:word" xmlns:wp14="http://schemas.microsoft.com/office/word/2010/wordprocessingDrawing" xmlns:v="urn:schemas-microsoft-com:vml" xmlns:o="urn:schemas-microsoft-com:office:office" xmlns:am3d="http://schemas.microsoft.com/office/drawing/2017/model3d" xmlns:aink="http://schemas.microsoft.com/office/drawing/2016/ink" xmlns:mc="http://schemas.openxmlformats.org/markup-compatibility/2006" xmlns:cx8="http://schemas.microsoft.com/office/drawing/2016/5/14/chartex" xmlns:cx7="http://schemas.microsoft.com/office/drawing/2016/5/13/chartex" xmlns:cx6="http://schemas.microsoft.com/office/drawing/2016/5/12/chartex" xmlns:cx5="http://schemas.microsoft.com/office/drawing/2016/5/11/chartex" xmlns:cx4="http://schemas.microsoft.com/office/drawing/2016/5/10/chartex" xmlns:cx3="http://schemas.microsoft.com/office/drawing/2016/5/9/chartex" xmlns:cx2="http://schemas.microsoft.com/office/drawing/2015/10/21/chartex" xmlns:cx1="http://schemas.microsoft.com/office/drawing/2015/9/8/chartex" xmlns:cx="http://schemas.microsoft.com/office/drawing/2014/chartex" xmlns:wpc="http://schemas.microsoft.com/office/word/2010/wordprocessingCanvas" xmlns="" val="0"/>
+                          <a14:useLocalDpi xmlns="" xmlns:wpc="http://schemas.microsoft.com/office/word/2010/wordprocessingCanvas" xmlns:cx="http://schemas.microsoft.com/office/drawing/2014/chartex" xmlns:cx1="http://schemas.microsoft.com/office/drawing/2015/9/8/chartex" xmlns:cx2="http://schemas.microsoft.com/office/drawing/2015/10/21/chartex" xmlns:cx3="http://schemas.microsoft.com/office/drawing/2016/5/9/chartex" xmlns:cx4="http://schemas.microsoft.com/office/drawing/2016/5/10/chartex" xmlns:cx5="http://schemas.microsoft.com/office/drawing/2016/5/11/chartex" xmlns:cx6="http://schemas.microsoft.com/office/drawing/2016/5/12/chartex" xmlns:cx7="http://schemas.microsoft.com/office/drawing/2016/5/13/chartex" xmlns:cx8="http://schemas.microsoft.com/office/drawing/2016/5/14/chartex" xmlns:mc="http://schemas.openxmlformats.org/markup-compatibility/2006" xmlns:aink="http://schemas.microsoft.com/office/drawing/2016/ink" xmlns:am3d="http://schemas.microsoft.com/office/drawing/2017/model3d" xmlns:o="urn:schemas-microsoft-com:office:office" xmlns:v="urn:schemas-microsoft-com:vml" xmlns:wp14="http://schemas.microsoft.com/office/word/2010/wordprocessingDrawing" xmlns:w10="urn:schemas-microsoft-com:office:word" xmlns:w="http://schemas.openxmlformats.org/wordprocessingml/2006/main" xmlns:w14="http://schemas.microsoft.com/office/word/2010/wordml" xmlns:w15="http://schemas.microsoft.com/office/word/2012/wordml" xmlns:w16cid="http://schemas.microsoft.com/office/word/2016/wordml/cid" xmlns:w16se="http://schemas.microsoft.com/office/word/2015/wordml/symex" xmlns:wpg="http://schemas.microsoft.com/office/word/2010/wordprocessingGroup" xmlns:wpi="http://schemas.microsoft.com/office/word/2010/wordprocessingInk" xmlns:wps="http://schemas.microsoft.com/office/word/2010/wordprocessingShape" xmlns:a14="http://schemas.microsoft.com/office/drawing/2010/main" val="0"/>
                         </a:ext>
                       </a:extLst>
                     </a:blip>
@@ -1280,8 +1280,8 @@
             <v:path o:extrusionok="f" gradientshapeok="t" o:connecttype="rect"/>
             <o:lock v:ext="edit" aspectratio="t"/>
           </v:shapetype>
-          <v:shape id="_x0000_i1027" type="#_x0000_t75" style="width:289.2pt;height:320.4pt">
-            <v:imagedata r:id="rId8" o:title="WhatsApp Image 2019-03-02 at 22"/>
+          <v:shape id="_x0000_i1032" type="#_x0000_t75" style="width:404.4pt;height:268.8pt">
+            <v:imagedata r:id="rId8" o:title="WhatsApp Image 2019-03-04 at 18.02.15"/>
           </v:shape>
         </w:pict>
       </w:r>
@@ -1357,7 +1357,7 @@
           <w:sz w:val="24"/>
           <w:szCs w:val="24"/>
         </w:rPr>
-        <w:t>39</w:t>
+        <w:t>68</w:t>
       </w:r>
       <w:r>
         <w:rPr>
@@ -1466,7 +1466,21 @@
           <w:sz w:val="24"/>
           <w:szCs w:val="24"/>
         </w:rPr>
-        <w:t xml:space="preserve"> will decrease output voltage ripples further since it is a filtering capacitor whose duty is exactly this.</w:t>
+        <w:t xml:space="preserve"> will decrease output voltage ripples further since it is a filtering capa</w:t>
+      </w:r>
+      <w:r>
+        <w:rPr>
+          <w:sz w:val="24"/>
+          <w:szCs w:val="24"/>
+        </w:rPr>
+        <w:t>citor whose duty is exactly that</w:t>
+      </w:r>
+      <w:r>
+        <w:rPr>
+          <w:sz w:val="24"/>
+          <w:szCs w:val="24"/>
+        </w:rPr>
+        <w:t>.</w:t>
       </w:r>
     </w:p>
     <w:p>
@@ -1589,49 +1603,21 @@
           <w:sz w:val="24"/>
           <w:szCs w:val="24"/>
         </w:rPr>
-        <w:t xml:space="preserve"> we can cho</w:t>
-      </w:r>
-      <w:r>
-        <w:rPr>
-          <w:sz w:val="24"/>
-          <w:szCs w:val="24"/>
-        </w:rPr>
-        <w:t>o</w:t>
-      </w:r>
-      <w:r>
-        <w:rPr>
-          <w:sz w:val="24"/>
-          <w:szCs w:val="24"/>
-        </w:rPr>
-        <w:t xml:space="preserve">se </w:t>
-      </w:r>
-      <w:r>
-        <w:rPr>
-          <w:sz w:val="24"/>
-          <w:szCs w:val="24"/>
-        </w:rPr>
-        <w:t xml:space="preserve">a </w:t>
-      </w:r>
-      <w:r>
-        <w:rPr>
-          <w:sz w:val="24"/>
-          <w:szCs w:val="24"/>
-        </w:rPr>
-        <w:t>large</w:t>
-      </w:r>
-      <w:r>
-        <w:rPr>
-          <w:sz w:val="24"/>
-          <w:szCs w:val="24"/>
-        </w:rPr>
-        <w:t xml:space="preserve"> and reasonable value for</w:t>
-      </w:r>
-      <w:r>
-        <w:rPr>
-          <w:sz w:val="24"/>
-          <w:szCs w:val="24"/>
-        </w:rPr>
-        <w:t xml:space="preserve"> inductor </w:t>
+        <w:t xml:space="preserve"> </w:t>
+      </w:r>
+      <w:r>
+        <w:rPr>
+          <w:sz w:val="24"/>
+          <w:szCs w:val="24"/>
+        </w:rPr>
+        <w:t>we can choose the inductor value</w:t>
+      </w:r>
+      <w:r>
+        <w:rPr>
+          <w:sz w:val="24"/>
+          <w:szCs w:val="24"/>
+        </w:rPr>
+        <w:t xml:space="preserve"> </w:t>
       </w:r>
       <w:r>
         <w:rPr>
@@ -1645,14 +1631,65 @@
           <w:sz w:val="24"/>
           <w:szCs w:val="24"/>
         </w:rPr>
-        <w:t>5mH.</w:t>
-      </w:r>
-      <w:r>
-        <w:rPr>
-          <w:sz w:val="24"/>
-          <w:szCs w:val="24"/>
-        </w:rPr>
-        <w:t xml:space="preserve"> But we should make sure that the converter is not going into DCM, for this purpose we are going to look at simulation results given in the following figures:</w:t>
+        <w:t>5</w:t>
+      </w:r>
+      <w:r>
+        <w:rPr>
+          <w:sz w:val="24"/>
+          <w:szCs w:val="24"/>
+        </w:rPr>
+        <w:t xml:space="preserve">10 </w:t>
+      </w:r>
+      <w:proofErr w:type="spellStart"/>
+      <w:r>
+        <w:rPr>
+          <w:sz w:val="24"/>
+          <w:szCs w:val="24"/>
+        </w:rPr>
+        <w:t>u</w:t>
+      </w:r>
+      <w:r>
+        <w:rPr>
+          <w:sz w:val="24"/>
+          <w:szCs w:val="24"/>
+        </w:rPr>
+        <w:t>H</w:t>
+      </w:r>
+      <w:proofErr w:type="spellEnd"/>
+      <w:r>
+        <w:rPr>
+          <w:sz w:val="24"/>
+          <w:szCs w:val="24"/>
+        </w:rPr>
+        <w:t xml:space="preserve"> in order to be big enough and at the same time not to be so expensive</w:t>
+      </w:r>
+      <w:r>
+        <w:rPr>
+          <w:sz w:val="24"/>
+          <w:szCs w:val="24"/>
+        </w:rPr>
+        <w:t>.</w:t>
+      </w:r>
+      <w:r>
+        <w:rPr>
+          <w:sz w:val="24"/>
+          <w:szCs w:val="24"/>
+        </w:rPr>
+        <w:t xml:space="preserve"> But we </w:t>
+      </w:r>
+      <w:r>
+        <w:rPr>
+          <w:sz w:val="24"/>
+          <w:szCs w:val="24"/>
+        </w:rPr>
+        <w:t>must</w:t>
+      </w:r>
+      <w:r>
+        <w:rPr>
+          <w:sz w:val="24"/>
+          <w:szCs w:val="24"/>
+        </w:rPr>
+        <w:t xml:space="preserve"> make sure that the converter is not going into DCM, for this purpose we are going to look at simulation results given in the following figures:</w:t>
       </w:r>
     </w:p>
     <w:p>
@@ -1696,11 +1733,9 @@
       <w:r>
         <w:t xml:space="preserve">- Output voltage </w:t>
       </w:r>
-      <w:proofErr w:type="spellStart"/>
-      <w:r>
-        <w:t>characteristcs</w:t>
-      </w:r>
-      <w:proofErr w:type="spellEnd"/>
+      <w:r>
+        <w:t>characteristics</w:t>
+      </w:r>
     </w:p>
     <w:p>
       <w:pPr>
@@ -1720,23 +1755,21 @@
           <w:sz w:val="24"/>
           <w:szCs w:val="24"/>
         </w:rPr>
-        <w:t xml:space="preserve">If we look at figure-3, we can see that our voltage ripple </w:t>
-      </w:r>
-      <w:proofErr w:type="gramStart"/>
-      <w:r>
-        <w:rPr>
-          <w:sz w:val="24"/>
-          <w:szCs w:val="24"/>
-        </w:rPr>
-        <w:t>is  found</w:t>
-      </w:r>
-      <w:proofErr w:type="gramEnd"/>
-      <w:r>
-        <w:rPr>
-          <w:sz w:val="24"/>
-          <w:szCs w:val="24"/>
-        </w:rPr>
-        <w:t xml:space="preserve"> to be 0.098% that is even smaller than 2% which is expected due to the existence of an additional capacitor which is filtering capacitor (900nF).</w:t>
+        <w:t xml:space="preserve">If we look at figure-3, we can </w:t>
+      </w:r>
+      <w:r>
+        <w:rPr>
+          <w:sz w:val="24"/>
+          <w:szCs w:val="24"/>
+        </w:rPr>
+        <w:t xml:space="preserve">see that our voltage ripple is </w:t>
+      </w:r>
+      <w:r>
+        <w:rPr>
+          <w:sz w:val="24"/>
+          <w:szCs w:val="24"/>
+        </w:rPr>
+        <w:t>found to be 0.098% that is even smaller than 2% which is expected due to the existence of an additional capacitor which is filtering capacitor (900nF).</w:t>
       </w:r>
     </w:p>
     <w:p>
@@ -1934,7 +1967,7 @@
       </w:pPr>
       <w:r>
         <w:pict>
-          <v:shape id="_x0000_i1032" type="#_x0000_t75" style="width:343.2pt;height:210.6pt">
+          <v:shape id="_x0000_i1027" type="#_x0000_t75" style="width:343.2pt;height:210.6pt">
             <v:imagedata r:id="rId12" o:title="input current buckboost"/>
           </v:shape>
         </w:pict>
@@ -1989,14 +2022,9 @@
       <w:r>
         <w:t xml:space="preserve"> converter having an inductor (L1) in the path for input current which does not exist in buck-boost topology. Hence, we observe a step waveform (discontinuous) for the input current in buck-boost </w:t>
       </w:r>
-      <w:proofErr w:type="gramStart"/>
-      <w:r>
-        <w:t xml:space="preserve">topology </w:t>
-      </w:r>
-      <w:r>
-        <w:t>.</w:t>
-      </w:r>
-      <w:proofErr w:type="gramEnd"/>
+      <w:r>
+        <w:t>topology.</w:t>
+      </w:r>
     </w:p>
     <w:p>
       <w:pPr>
@@ -3796,7 +3824,7 @@
   <a:extraClrSchemeLst/>
   <a:extLst>
     <a:ext uri="{05A4C25C-085E-4340-85A3-A5531E510DB2}">
-      <thm15:themeFamily xmlns:thm15="http://schemas.microsoft.com/office/thememl/2012/main" xmlns="" name="Office Theme" id="{62F939B6-93AF-4DB8-9C6B-D6C7DFDC589F}" vid="{4A3C46E8-61CC-4603-A589-7422A47A8E4A}"/>
+      <thm15:themeFamily xmlns="" xmlns:thm15="http://schemas.microsoft.com/office/thememl/2012/main" name="Office Theme" id="{62F939B6-93AF-4DB8-9C6B-D6C7DFDC589F}" vid="{4A3C46E8-61CC-4603-A589-7422A47A8E4A}"/>
     </a:ext>
   </a:extLst>
 </a:theme>
@@ -3807,7 +3835,7 @@
 </file>
 
 <file path=customXml/itemProps1.xml><?xml version="1.0" encoding="utf-8"?>
-<ds:datastoreItem xmlns:ds="http://schemas.openxmlformats.org/officeDocument/2006/customXml" ds:itemID="{6B78B4CA-89C5-48CA-A6FC-AF6210A54EE9}">
+<ds:datastoreItem xmlns:ds="http://schemas.openxmlformats.org/officeDocument/2006/customXml" ds:itemID="{428BD9E4-897B-44DF-AFA7-4C025DE92E07}">
   <ds:schemaRefs>
     <ds:schemaRef ds:uri="http://schemas.openxmlformats.org/officeDocument/2006/bibliography"/>
   </ds:schemaRefs>

</xml_diff>

<commit_message>
I have added the last version of the converter
</commit_message>
<xml_diff>
--- a/Report.docx
+++ b/Report.docx
@@ -1280,7 +1280,7 @@
             <v:path o:extrusionok="f" gradientshapeok="t" o:connecttype="rect"/>
             <o:lock v:ext="edit" aspectratio="t"/>
           </v:shapetype>
-          <v:shape id="_x0000_i1032" type="#_x0000_t75" style="width:404.4pt;height:268.8pt">
+          <v:shape id="_x0000_i1031" type="#_x0000_t75" style="width:404.4pt;height:268.8pt">
             <v:imagedata r:id="rId8" o:title="WhatsApp Image 2019-03-04 at 18.02.15"/>
           </v:shape>
         </w:pict>
@@ -1704,8 +1704,8 @@
         </w:rPr>
         <w:lastRenderedPageBreak/>
         <w:pict>
-          <v:shape id="_x0000_i1025" type="#_x0000_t75" style="width:389.4pt;height:250.8pt">
-            <v:imagedata r:id="rId9" o:title="output ripple"/>
+          <v:shape id="_x0000_i1032" type="#_x0000_t75" style="width:395.4pt;height:216.6pt">
+            <v:imagedata r:id="rId9" o:title="new output voltage ripple"/>
           </v:shape>
         </w:pict>
       </w:r>
@@ -1769,7 +1769,21 @@
           <w:sz w:val="24"/>
           <w:szCs w:val="24"/>
         </w:rPr>
-        <w:t>found to be 0.098% that is even smaller than 2% which is expected due to the existence of an additional capacitor which is filtering capacitor (900nF).</w:t>
+        <w:t>found</w:t>
+      </w:r>
+      <w:r>
+        <w:rPr>
+          <w:sz w:val="24"/>
+          <w:szCs w:val="24"/>
+        </w:rPr>
+        <w:t xml:space="preserve"> to be 0.72</w:t>
+      </w:r>
+      <w:r>
+        <w:rPr>
+          <w:sz w:val="24"/>
+          <w:szCs w:val="24"/>
+        </w:rPr>
+        <w:t>% that is even smaller than 2% which is expected due to the existence of an additional capacitor which is filtering capacitor (900nF).</w:t>
       </w:r>
     </w:p>
     <w:p>
@@ -1783,7 +1797,7 @@
           <w:szCs w:val="24"/>
         </w:rPr>
         <w:pict>
-          <v:shape id="_x0000_i1026" type="#_x0000_t75" style="width:370.2pt;height:208.8pt">
+          <v:shape id="_x0000_i1025" type="#_x0000_t75" style="width:370.2pt;height:208.8pt">
             <v:imagedata r:id="rId10" o:title="output current"/>
           </v:shape>
         </w:pict>
@@ -1858,7 +1872,6 @@
           <w:sz w:val="28"/>
           <w:szCs w:val="28"/>
         </w:rPr>
-        <w:lastRenderedPageBreak/>
         <w:t>Part b-)</w:t>
       </w:r>
     </w:p>
@@ -1884,6 +1897,7 @@
           <w:szCs w:val="24"/>
           <w:lang w:val="en-US"/>
         </w:rPr>
+        <w:lastRenderedPageBreak/>
         <w:drawing>
           <wp:inline distT="0" distB="0" distL="0" distR="0">
             <wp:extent cx="4236720" cy="2545080"/>
@@ -1967,7 +1981,7 @@
       </w:pPr>
       <w:r>
         <w:pict>
-          <v:shape id="_x0000_i1027" type="#_x0000_t75" style="width:343.2pt;height:210.6pt">
+          <v:shape id="_x0000_i1026" type="#_x0000_t75" style="width:343.2pt;height:210.6pt">
             <v:imagedata r:id="rId12" o:title="input current buckboost"/>
           </v:shape>
         </w:pict>
@@ -2020,7 +2034,13 @@
       </w:r>
       <w:proofErr w:type="spellEnd"/>
       <w:r>
-        <w:t xml:space="preserve"> converter having an inductor (L1) in the path for input current which does not exist in buck-boost topology. Hence, we observe a step waveform (discontinuous) for the input current in buck-boost </w:t>
+        <w:t xml:space="preserve"> converter having an inductor (L1) in the path for input current which does not exist in buck-boost topology. Hence, we observe a </w:t>
+      </w:r>
+      <w:r>
+        <w:t>more discontinuous waveform</w:t>
+      </w:r>
+      <w:r>
+        <w:t xml:space="preserve"> for the input current in buck-boost </w:t>
       </w:r>
       <w:r>
         <w:t>topology.</w:t>
@@ -2048,22 +2068,22 @@
           <w:sz w:val="28"/>
           <w:szCs w:val="28"/>
         </w:rPr>
+        <w:t>Part c-)</w:t>
+      </w:r>
+    </w:p>
+    <w:p>
+      <w:pPr>
+        <w:rPr>
+          <w:sz w:val="24"/>
+          <w:szCs w:val="24"/>
+        </w:rPr>
+      </w:pPr>
+      <w:r>
+        <w:rPr>
+          <w:sz w:val="24"/>
+          <w:szCs w:val="24"/>
+        </w:rPr>
         <w:lastRenderedPageBreak/>
-        <w:t>Part c-)</w:t>
-      </w:r>
-    </w:p>
-    <w:p>
-      <w:pPr>
-        <w:rPr>
-          <w:sz w:val="24"/>
-          <w:szCs w:val="24"/>
-        </w:rPr>
-      </w:pPr>
-      <w:r>
-        <w:rPr>
-          <w:sz w:val="24"/>
-          <w:szCs w:val="24"/>
-        </w:rPr>
         <w:t xml:space="preserve">In this part, we are asked to find </w:t>
       </w:r>
       <w:proofErr w:type="gramStart"/>
@@ -2154,7 +2174,7 @@
           <w:szCs w:val="24"/>
         </w:rPr>
         <w:pict>
-          <v:shape id="_x0000_i1028" type="#_x0000_t75" style="width:279.6pt;height:178.2pt">
+          <v:shape id="_x0000_i1027" type="#_x0000_t75" style="width:279.6pt;height:178.2pt">
             <v:imagedata r:id="rId13" o:title="WhatsApp Image 2019-03-02 at 22"/>
           </v:shape>
         </w:pict>
@@ -2288,7 +2308,7 @@
           <w:szCs w:val="24"/>
         </w:rPr>
         <w:pict>
-          <v:shape id="_x0000_i1029" type="#_x0000_t75" style="width:406.8pt;height:228pt">
+          <v:shape id="_x0000_i1028" type="#_x0000_t75" style="width:406.8pt;height:228pt">
             <v:imagedata r:id="rId14" o:title="capacitor ripples"/>
           </v:shape>
         </w:pict>
@@ -2463,7 +2483,7 @@
           <w:szCs w:val="24"/>
         </w:rPr>
         <w:pict>
-          <v:shape id="_x0000_i1030" type="#_x0000_t75" style="width:319.2pt;height:178.2pt">
+          <v:shape id="_x0000_i1029" type="#_x0000_t75" style="width:319.2pt;height:178.2pt">
             <v:imagedata r:id="rId15" o:title="WhatsApp Image 2019-03-02 at 22"/>
           </v:shape>
         </w:pict>
@@ -2508,7 +2528,7 @@
           <w:szCs w:val="24"/>
         </w:rPr>
         <w:pict>
-          <v:shape id="_x0000_i1031" type="#_x0000_t75" style="width:371.4pt;height:228.6pt">
+          <v:shape id="_x0000_i1030" type="#_x0000_t75" style="width:371.4pt;height:228.6pt">
             <v:imagedata r:id="rId16" o:title="inductor current ripple"/>
           </v:shape>
         </w:pict>
@@ -3835,7 +3855,7 @@
 </file>
 
 <file path=customXml/itemProps1.xml><?xml version="1.0" encoding="utf-8"?>
-<ds:datastoreItem xmlns:ds="http://schemas.openxmlformats.org/officeDocument/2006/customXml" ds:itemID="{428BD9E4-897B-44DF-AFA7-4C025DE92E07}">
+<ds:datastoreItem xmlns:ds="http://schemas.openxmlformats.org/officeDocument/2006/customXml" ds:itemID="{AADE0181-BDA8-4D9C-8C59-8E085D1D5418}">
   <ds:schemaRefs>
     <ds:schemaRef ds:uri="http://schemas.openxmlformats.org/officeDocument/2006/bibliography"/>
   </ds:schemaRefs>

</xml_diff>

<commit_message>
I added comment to part e.
</commit_message>
<xml_diff>
--- a/Report.docx
+++ b/Report.docx
@@ -1,6 +1,6 @@
 
 <file path=word/document.xml><?xml version="1.0" encoding="utf-8"?>
-<w:document xmlns:ve="http://schemas.openxmlformats.org/markup-compatibility/2006" xmlns:o="urn:schemas-microsoft-com:office:office" xmlns:r="http://schemas.openxmlformats.org/officeDocument/2006/relationships" xmlns:m="http://schemas.openxmlformats.org/officeDocument/2006/math" xmlns:v="urn:schemas-microsoft-com:vml" xmlns:wp="http://schemas.openxmlformats.org/drawingml/2006/wordprocessingDrawing" xmlns:w10="urn:schemas-microsoft-com:office:word" xmlns:w="http://schemas.openxmlformats.org/wordprocessingml/2006/main" xmlns:wne="http://schemas.microsoft.com/office/word/2006/wordml">
+<w:document xmlns:wpc="http://schemas.microsoft.com/office/word/2010/wordprocessingCanvas" xmlns:cx="http://schemas.microsoft.com/office/drawing/2014/chartex" xmlns:cx1="http://schemas.microsoft.com/office/drawing/2015/9/8/chartex" xmlns:cx2="http://schemas.microsoft.com/office/drawing/2015/10/21/chartex" xmlns:cx3="http://schemas.microsoft.com/office/drawing/2016/5/9/chartex" xmlns:cx4="http://schemas.microsoft.com/office/drawing/2016/5/10/chartex" xmlns:cx5="http://schemas.microsoft.com/office/drawing/2016/5/11/chartex" xmlns:cx6="http://schemas.microsoft.com/office/drawing/2016/5/12/chartex" xmlns:cx7="http://schemas.microsoft.com/office/drawing/2016/5/13/chartex" xmlns:cx8="http://schemas.microsoft.com/office/drawing/2016/5/14/chartex" xmlns:mc="http://schemas.openxmlformats.org/markup-compatibility/2006" xmlns:aink="http://schemas.microsoft.com/office/drawing/2016/ink" xmlns:am3d="http://schemas.microsoft.com/office/drawing/2017/model3d" xmlns:o="urn:schemas-microsoft-com:office:office" xmlns:r="http://schemas.openxmlformats.org/officeDocument/2006/relationships" xmlns:m="http://schemas.openxmlformats.org/officeDocument/2006/math" xmlns:v="urn:schemas-microsoft-com:vml" xmlns:wp14="http://schemas.microsoft.com/office/word/2010/wordprocessingDrawing" xmlns:wp="http://schemas.openxmlformats.org/drawingml/2006/wordprocessingDrawing" xmlns:w10="urn:schemas-microsoft-com:office:word" xmlns:w="http://schemas.openxmlformats.org/wordprocessingml/2006/main" xmlns:w14="http://schemas.microsoft.com/office/word/2010/wordml" xmlns:w15="http://schemas.microsoft.com/office/word/2012/wordml" xmlns:w16cid="http://schemas.microsoft.com/office/word/2016/wordml/cid" xmlns:w16se="http://schemas.microsoft.com/office/word/2015/wordml/symex" xmlns:wpg="http://schemas.microsoft.com/office/word/2010/wordprocessingGroup" xmlns:wpi="http://schemas.microsoft.com/office/word/2010/wordprocessingInk" xmlns:wne="http://schemas.microsoft.com/office/word/2006/wordml" xmlns:wps="http://schemas.microsoft.com/office/word/2010/wordprocessingShape" mc:Ignorable="w14 w15 w16se w16cid wp14">
   <w:body>
     <w:p>
       <w:pPr>
@@ -102,7 +102,7 @@
                     <a:blip r:embed="rId6" cstate="print">
                       <a:extLst>
                         <a:ext uri="{28A0092B-C50C-407E-A947-70E740481C1C}">
-                          <a14:useLocalDpi xmlns="" xmlns:wpc="http://schemas.microsoft.com/office/word/2010/wordprocessingCanvas" xmlns:cx="http://schemas.microsoft.com/office/drawing/2014/chartex" xmlns:cx1="http://schemas.microsoft.com/office/drawing/2015/9/8/chartex" xmlns:cx2="http://schemas.microsoft.com/office/drawing/2015/10/21/chartex" xmlns:cx3="http://schemas.microsoft.com/office/drawing/2016/5/9/chartex" xmlns:cx4="http://schemas.microsoft.com/office/drawing/2016/5/10/chartex" xmlns:cx5="http://schemas.microsoft.com/office/drawing/2016/5/11/chartex" xmlns:cx6="http://schemas.microsoft.com/office/drawing/2016/5/12/chartex" xmlns:cx7="http://schemas.microsoft.com/office/drawing/2016/5/13/chartex" xmlns:cx8="http://schemas.microsoft.com/office/drawing/2016/5/14/chartex" xmlns:mc="http://schemas.openxmlformats.org/markup-compatibility/2006" xmlns:aink="http://schemas.microsoft.com/office/drawing/2016/ink" xmlns:am3d="http://schemas.microsoft.com/office/drawing/2017/model3d" xmlns:o="urn:schemas-microsoft-com:office:office" xmlns:v="urn:schemas-microsoft-com:vml" xmlns:wp14="http://schemas.microsoft.com/office/word/2010/wordprocessingDrawing" xmlns:w10="urn:schemas-microsoft-com:office:word" xmlns:w="http://schemas.openxmlformats.org/wordprocessingml/2006/main" xmlns:w14="http://schemas.microsoft.com/office/word/2010/wordml" xmlns:w15="http://schemas.microsoft.com/office/word/2012/wordml" xmlns:w16cid="http://schemas.microsoft.com/office/word/2016/wordml/cid" xmlns:w16se="http://schemas.microsoft.com/office/word/2015/wordml/symex" xmlns:wpg="http://schemas.microsoft.com/office/word/2010/wordprocessingGroup" xmlns:wpi="http://schemas.microsoft.com/office/word/2010/wordprocessingInk" xmlns:wps="http://schemas.microsoft.com/office/word/2010/wordprocessingShape" xmlns:a14="http://schemas.microsoft.com/office/drawing/2010/main" val="0"/>
+                          <a14:useLocalDpi xmlns:a14="http://schemas.microsoft.com/office/drawing/2010/main" val="0"/>
                         </a:ext>
                       </a:extLst>
                     </a:blip>
@@ -532,14 +532,36 @@
       <w:r>
         <w:t xml:space="preserve">Figure </w:t>
       </w:r>
-      <w:fldSimple w:instr=" SEQ Figure \* ARABIC ">
-        <w:r>
-          <w:rPr>
-            <w:noProof/>
-          </w:rPr>
-          <w:t>1</w:t>
-        </w:r>
-      </w:fldSimple>
+      <w:r>
+        <w:rPr>
+          <w:noProof/>
+        </w:rPr>
+        <w:fldChar w:fldCharType="begin"/>
+      </w:r>
+      <w:r>
+        <w:rPr>
+          <w:noProof/>
+        </w:rPr>
+        <w:instrText xml:space="preserve"> SEQ Figure \* ARABIC </w:instrText>
+      </w:r>
+      <w:r>
+        <w:rPr>
+          <w:noProof/>
+        </w:rPr>
+        <w:fldChar w:fldCharType="separate"/>
+      </w:r>
+      <w:r>
+        <w:rPr>
+          <w:noProof/>
+        </w:rPr>
+        <w:t>1</w:t>
+      </w:r>
+      <w:r>
+        <w:rPr>
+          <w:noProof/>
+        </w:rPr>
+        <w:fldChar w:fldCharType="end"/>
+      </w:r>
       <w:r>
         <w:t xml:space="preserve">: </w:t>
       </w:r>
@@ -595,23 +617,7 @@
           <w:sz w:val="24"/>
           <w:szCs w:val="24"/>
         </w:rPr>
-        <w:t xml:space="preserve">First relation to be used is output to input voltage </w:t>
-      </w:r>
-      <w:proofErr w:type="gramStart"/>
-      <w:r>
-        <w:rPr>
-          <w:sz w:val="24"/>
-          <w:szCs w:val="24"/>
-        </w:rPr>
-        <w:t>ratio(</w:t>
-      </w:r>
-      <w:proofErr w:type="gramEnd"/>
-      <w:r>
-        <w:rPr>
-          <w:sz w:val="24"/>
-          <w:szCs w:val="24"/>
-        </w:rPr>
-        <w:t>equation-1) which is 4/3 from which D can be found as follows:</w:t>
+        <w:t>First relation to be used is output to input voltage ratio(equation-1) which is 4/3 from which D can be found as follows:</w:t>
       </w:r>
     </w:p>
     <w:p>
@@ -744,7 +750,6 @@
             </m:r>
           </m:den>
         </m:f>
-        <w:proofErr w:type="gramStart"/>
       </m:oMath>
       <w:r>
         <w:rPr>
@@ -762,7 +767,6 @@
         </w:rPr>
         <w:t>.</w:t>
       </w:r>
-      <w:proofErr w:type="gramEnd"/>
     </w:p>
     <w:p>
       <w:pPr>
@@ -800,33 +804,15 @@
           <w:sz w:val="24"/>
           <w:szCs w:val="24"/>
         </w:rPr>
-        <w:t xml:space="preserve">, we can find the duty </w:t>
-      </w:r>
-      <w:proofErr w:type="gramStart"/>
+        <w:t>, we can find the duty ratio</w:t>
+      </w:r>
       <w:r>
         <w:rPr>
           <w:rFonts w:eastAsiaTheme="minorEastAsia"/>
           <w:sz w:val="24"/>
           <w:szCs w:val="24"/>
         </w:rPr>
-        <w:t>ratio</w:t>
-      </w:r>
-      <w:r>
-        <w:rPr>
-          <w:rFonts w:eastAsiaTheme="minorEastAsia"/>
-          <w:sz w:val="24"/>
-          <w:szCs w:val="24"/>
-        </w:rPr>
-        <w:t>(</w:t>
-      </w:r>
-      <w:proofErr w:type="gramEnd"/>
-      <w:r>
-        <w:rPr>
-          <w:rFonts w:eastAsiaTheme="minorEastAsia"/>
-          <w:sz w:val="24"/>
-          <w:szCs w:val="24"/>
-        </w:rPr>
-        <w:t>D)</w:t>
+        <w:t>(D)</w:t>
       </w:r>
       <w:r>
         <w:rPr>
@@ -1002,7 +988,6 @@
             </m:sSub>
           </m:den>
         </m:f>
-        <w:proofErr w:type="gramStart"/>
       </m:oMath>
       <w:r>
         <w:rPr>
@@ -1012,7 +997,6 @@
         </w:rPr>
         <w:t>.........................................................equation-2.</w:t>
       </w:r>
-      <w:proofErr w:type="gramEnd"/>
     </w:p>
     <w:p>
       <w:pPr>
@@ -1280,8 +1264,8 @@
             <v:path o:extrusionok="f" gradientshapeok="t" o:connecttype="rect"/>
             <o:lock v:ext="edit" aspectratio="t"/>
           </v:shapetype>
-          <v:shape id="_x0000_i1032" type="#_x0000_t75" style="width:404.4pt;height:268.8pt">
-            <v:imagedata r:id="rId8" o:title="WhatsApp Image 2019-03-04 at 18.02.15"/>
+          <v:shape id="_x0000_i1025" type="#_x0000_t75" style="width:404.25pt;height:269.25pt">
+            <v:imagedata r:id="rId8" o:title="WhatsApp Image 2019-03-04 at 18.02"/>
           </v:shape>
         </w:pict>
       </w:r>
@@ -1298,14 +1282,36 @@
       <w:r>
         <w:t xml:space="preserve">Figure </w:t>
       </w:r>
-      <w:fldSimple w:instr=" SEQ Figure \* ARABIC ">
-        <w:r>
-          <w:rPr>
-            <w:noProof/>
-          </w:rPr>
-          <w:t>2</w:t>
-        </w:r>
-      </w:fldSimple>
+      <w:r>
+        <w:rPr>
+          <w:noProof/>
+        </w:rPr>
+        <w:fldChar w:fldCharType="begin"/>
+      </w:r>
+      <w:r>
+        <w:rPr>
+          <w:noProof/>
+        </w:rPr>
+        <w:instrText xml:space="preserve"> SEQ Figure \* ARABIC </w:instrText>
+      </w:r>
+      <w:r>
+        <w:rPr>
+          <w:noProof/>
+        </w:rPr>
+        <w:fldChar w:fldCharType="separate"/>
+      </w:r>
+      <w:r>
+        <w:rPr>
+          <w:noProof/>
+        </w:rPr>
+        <w:t>2</w:t>
+      </w:r>
+      <w:r>
+        <w:rPr>
+          <w:noProof/>
+        </w:rPr>
+        <w:fldChar w:fldCharType="end"/>
+      </w:r>
       <w:r>
         <w:t>- Computations to find the value of isolating capacitor (C1)</w:t>
       </w:r>
@@ -1427,7 +1433,6 @@
         <w:t xml:space="preserve">900 </w:t>
       </w:r>
       <w:proofErr w:type="spellStart"/>
-      <w:proofErr w:type="gramStart"/>
       <w:r>
         <w:rPr>
           <w:sz w:val="24"/>
@@ -1436,7 +1441,6 @@
         <w:t>nF</w:t>
       </w:r>
       <w:proofErr w:type="spellEnd"/>
-      <w:proofErr w:type="gramEnd"/>
       <w:r>
         <w:rPr>
           <w:sz w:val="24"/>
@@ -1704,7 +1708,7 @@
         </w:rPr>
         <w:lastRenderedPageBreak/>
         <w:pict>
-          <v:shape id="_x0000_i1025" type="#_x0000_t75" style="width:389.4pt;height:250.8pt">
+          <v:shape id="_x0000_i1026" type="#_x0000_t75" style="width:389.25pt;height:250.5pt">
             <v:imagedata r:id="rId9" o:title="output ripple"/>
           </v:shape>
         </w:pict>
@@ -1722,14 +1726,36 @@
       <w:r>
         <w:t xml:space="preserve">Figure </w:t>
       </w:r>
-      <w:fldSimple w:instr=" SEQ Figure \* ARABIC ">
-        <w:r>
-          <w:rPr>
-            <w:noProof/>
-          </w:rPr>
-          <w:t>3</w:t>
-        </w:r>
-      </w:fldSimple>
+      <w:r>
+        <w:rPr>
+          <w:noProof/>
+        </w:rPr>
+        <w:fldChar w:fldCharType="begin"/>
+      </w:r>
+      <w:r>
+        <w:rPr>
+          <w:noProof/>
+        </w:rPr>
+        <w:instrText xml:space="preserve"> SEQ Figure \* ARABIC </w:instrText>
+      </w:r>
+      <w:r>
+        <w:rPr>
+          <w:noProof/>
+        </w:rPr>
+        <w:fldChar w:fldCharType="separate"/>
+      </w:r>
+      <w:r>
+        <w:rPr>
+          <w:noProof/>
+        </w:rPr>
+        <w:t>3</w:t>
+      </w:r>
+      <w:r>
+        <w:rPr>
+          <w:noProof/>
+        </w:rPr>
+        <w:fldChar w:fldCharType="end"/>
+      </w:r>
       <w:r>
         <w:t xml:space="preserve">- Output voltage </w:t>
       </w:r>
@@ -1783,7 +1809,7 @@
           <w:szCs w:val="24"/>
         </w:rPr>
         <w:pict>
-          <v:shape id="_x0000_i1026" type="#_x0000_t75" style="width:370.2pt;height:208.8pt">
+          <v:shape id="_x0000_i1027" type="#_x0000_t75" style="width:370.5pt;height:208.5pt">
             <v:imagedata r:id="rId10" o:title="output current"/>
           </v:shape>
         </w:pict>
@@ -1797,14 +1823,36 @@
       <w:r>
         <w:t xml:space="preserve">Figure </w:t>
       </w:r>
-      <w:fldSimple w:instr=" SEQ Figure \* ARABIC ">
-        <w:r>
-          <w:rPr>
-            <w:noProof/>
-          </w:rPr>
-          <w:t>4</w:t>
-        </w:r>
-      </w:fldSimple>
+      <w:r>
+        <w:rPr>
+          <w:noProof/>
+        </w:rPr>
+        <w:fldChar w:fldCharType="begin"/>
+      </w:r>
+      <w:r>
+        <w:rPr>
+          <w:noProof/>
+        </w:rPr>
+        <w:instrText xml:space="preserve"> SEQ Figure \* ARABIC </w:instrText>
+      </w:r>
+      <w:r>
+        <w:rPr>
+          <w:noProof/>
+        </w:rPr>
+        <w:fldChar w:fldCharType="separate"/>
+      </w:r>
+      <w:r>
+        <w:rPr>
+          <w:noProof/>
+        </w:rPr>
+        <w:t>4</w:t>
+      </w:r>
+      <w:r>
+        <w:rPr>
+          <w:noProof/>
+        </w:rPr>
+        <w:fldChar w:fldCharType="end"/>
+      </w:r>
       <w:r>
         <w:t>- Inductor (L2) current characteristics</w:t>
       </w:r>
@@ -1875,8 +1923,6 @@
         <w:keepNext/>
         <w:jc w:val="center"/>
       </w:pPr>
-      <w:bookmarkStart w:id="0" w:name="_GoBack"/>
-      <w:bookmarkEnd w:id="0"/>
       <w:r>
         <w:rPr>
           <w:noProof/>
@@ -1939,726 +1985,858 @@
       <w:r>
         <w:t xml:space="preserve">Figure </w:t>
       </w:r>
+      <w:r>
+        <w:rPr>
+          <w:noProof/>
+        </w:rPr>
+        <w:fldChar w:fldCharType="begin"/>
+      </w:r>
+      <w:r>
+        <w:rPr>
+          <w:noProof/>
+        </w:rPr>
+        <w:instrText xml:space="preserve"> SEQ Figure \* </w:instrText>
+      </w:r>
+      <w:r>
+        <w:rPr>
+          <w:noProof/>
+        </w:rPr>
+        <w:instrText xml:space="preserve">ARABIC </w:instrText>
+      </w:r>
+      <w:r>
+        <w:rPr>
+          <w:noProof/>
+        </w:rPr>
+        <w:fldChar w:fldCharType="separate"/>
+      </w:r>
+      <w:r>
+        <w:rPr>
+          <w:noProof/>
+        </w:rPr>
+        <w:t>5</w:t>
+      </w:r>
+      <w:r>
+        <w:rPr>
+          <w:noProof/>
+        </w:rPr>
+        <w:fldChar w:fldCharType="end"/>
+      </w:r>
+      <w:r>
+        <w:t xml:space="preserve">- Input current of the </w:t>
+      </w:r>
+      <w:proofErr w:type="spellStart"/>
+      <w:r>
+        <w:t>Cuk</w:t>
+      </w:r>
+      <w:proofErr w:type="spellEnd"/>
+      <w:r>
+        <w:t xml:space="preserve"> converter</w:t>
+      </w:r>
+    </w:p>
+    <w:p/>
+    <w:p>
+      <w:pPr>
+        <w:keepNext/>
+        <w:jc w:val="center"/>
+      </w:pPr>
+      <w:r>
+        <w:pict>
+          <v:shape id="_x0000_i1028" type="#_x0000_t75" style="width:343.5pt;height:210.75pt">
+            <v:imagedata r:id="rId12" o:title="input current buckboost"/>
+          </v:shape>
+        </w:pict>
+      </w:r>
+    </w:p>
+    <w:p>
+      <w:pPr>
+        <w:pStyle w:val="ResimYazs"/>
+        <w:jc w:val="center"/>
+      </w:pPr>
+      <w:r>
+        <w:t xml:space="preserve">Figure </w:t>
+      </w:r>
+      <w:r>
+        <w:rPr>
+          <w:noProof/>
+        </w:rPr>
+        <w:fldChar w:fldCharType="begin"/>
+      </w:r>
+      <w:r>
+        <w:rPr>
+          <w:noProof/>
+        </w:rPr>
+        <w:instrText xml:space="preserve"> SEQ Figure \* ARABIC </w:instrText>
+      </w:r>
+      <w:r>
+        <w:rPr>
+          <w:noProof/>
+        </w:rPr>
+        <w:fldChar w:fldCharType="separate"/>
+      </w:r>
+      <w:r>
+        <w:rPr>
+          <w:noProof/>
+        </w:rPr>
+        <w:t>6</w:t>
+      </w:r>
+      <w:r>
+        <w:rPr>
+          <w:noProof/>
+        </w:rPr>
+        <w:fldChar w:fldCharType="end"/>
+      </w:r>
+      <w:r>
+        <w:t xml:space="preserve">- </w:t>
+      </w:r>
+      <w:r>
+        <w:t xml:space="preserve">Input current of the </w:t>
+      </w:r>
+      <w:r>
+        <w:t xml:space="preserve">Buck-boost </w:t>
+      </w:r>
+      <w:r>
+        <w:t>converter</w:t>
+      </w:r>
+    </w:p>
+    <w:p>
+      <w:r>
+        <w:t xml:space="preserve">Although both topologies have the same sizes and give the same input current in average (4A), </w:t>
+      </w:r>
+      <w:proofErr w:type="spellStart"/>
+      <w:r>
+        <w:t>Cuk</w:t>
+      </w:r>
+      <w:proofErr w:type="spellEnd"/>
+      <w:r>
+        <w:t xml:space="preserve"> converter topology gives a much smoother waveform for the input current. This is because of </w:t>
+      </w:r>
+      <w:proofErr w:type="spellStart"/>
+      <w:r>
+        <w:t>Cuk</w:t>
+      </w:r>
+      <w:proofErr w:type="spellEnd"/>
+      <w:r>
+        <w:t xml:space="preserve"> converter having an inductor (L1) in the path for input current which does not exist in buck-boost topology. Hence, we observe a step waveform (discontinuous) for the input current in buck-boost </w:t>
+      </w:r>
+      <w:r>
+        <w:t>topology.</w:t>
+      </w:r>
+    </w:p>
+    <w:p>
+      <w:pPr>
+        <w:rPr>
+          <w:sz w:val="24"/>
+          <w:szCs w:val="24"/>
+        </w:rPr>
+      </w:pPr>
+    </w:p>
+    <w:p>
+      <w:pPr>
+        <w:rPr>
+          <w:b/>
+          <w:sz w:val="28"/>
+          <w:szCs w:val="28"/>
+        </w:rPr>
+      </w:pPr>
+      <w:r>
+        <w:rPr>
+          <w:b/>
+          <w:sz w:val="28"/>
+          <w:szCs w:val="28"/>
+        </w:rPr>
+        <w:lastRenderedPageBreak/>
+        <w:t>Part c-)</w:t>
+      </w:r>
+    </w:p>
+    <w:p>
+      <w:pPr>
+        <w:rPr>
+          <w:sz w:val="24"/>
+          <w:szCs w:val="24"/>
+        </w:rPr>
+      </w:pPr>
+      <w:r>
+        <w:rPr>
+          <w:sz w:val="24"/>
+          <w:szCs w:val="24"/>
+        </w:rPr>
+        <w:t>In this part, we are asked to find capacitor(C</w:t>
+      </w:r>
+      <w:r>
+        <w:rPr>
+          <w:sz w:val="24"/>
+          <w:szCs w:val="24"/>
+          <w:vertAlign w:val="subscript"/>
+        </w:rPr>
+        <w:t>1</w:t>
+      </w:r>
+      <w:r>
+        <w:rPr>
+          <w:sz w:val="24"/>
+          <w:szCs w:val="24"/>
+        </w:rPr>
+        <w:t>) voltage ripples and inductor (L</w:t>
+      </w:r>
+      <w:r>
+        <w:rPr>
+          <w:sz w:val="24"/>
+          <w:szCs w:val="24"/>
+          <w:vertAlign w:val="subscript"/>
+        </w:rPr>
+        <w:t>2</w:t>
+      </w:r>
+      <w:r>
+        <w:rPr>
+          <w:sz w:val="24"/>
+          <w:szCs w:val="24"/>
+        </w:rPr>
+        <w:t>) ripples theoretically and also using simulation.</w:t>
+      </w:r>
+    </w:p>
+    <w:p>
+      <w:pPr>
+        <w:pStyle w:val="ListeParagraf"/>
+        <w:numPr>
+          <w:ilvl w:val="0"/>
+          <w:numId w:val="5"/>
+        </w:numPr>
+        <w:rPr>
+          <w:sz w:val="24"/>
+          <w:szCs w:val="24"/>
+        </w:rPr>
+      </w:pPr>
+      <w:r>
+        <w:rPr>
+          <w:sz w:val="24"/>
+          <w:szCs w:val="24"/>
+        </w:rPr>
+        <w:t xml:space="preserve">In order to find capacitor voltage ripples theoretically, we are going to utilize OFF state relations. The relevant calculations are shown in figure </w:t>
+      </w:r>
+      <w:r>
+        <w:rPr>
+          <w:sz w:val="24"/>
+          <w:szCs w:val="24"/>
+        </w:rPr>
+        <w:t>7</w:t>
+      </w:r>
+      <w:r>
+        <w:rPr>
+          <w:sz w:val="24"/>
+          <w:szCs w:val="24"/>
+        </w:rPr>
+        <w:t>:</w:t>
+      </w:r>
+    </w:p>
+    <w:p>
+      <w:pPr>
+        <w:pStyle w:val="ListeParagraf"/>
+        <w:rPr>
+          <w:sz w:val="24"/>
+          <w:szCs w:val="24"/>
+        </w:rPr>
+      </w:pPr>
+    </w:p>
+    <w:p>
+      <w:pPr>
+        <w:pStyle w:val="ListeParagraf"/>
+        <w:keepNext/>
+        <w:jc w:val="center"/>
+      </w:pPr>
+      <w:r>
+        <w:rPr>
+          <w:sz w:val="24"/>
+          <w:szCs w:val="24"/>
+        </w:rPr>
+        <w:pict>
+          <v:shape id="_x0000_i1029" type="#_x0000_t75" style="width:279.75pt;height:177.75pt">
+            <v:imagedata r:id="rId13" o:title="WhatsApp Image 2019-03-02 at 22"/>
+          </v:shape>
+        </w:pict>
+      </w:r>
+    </w:p>
+    <w:p>
+      <w:pPr>
+        <w:pStyle w:val="ResimYazs"/>
+        <w:jc w:val="center"/>
+        <w:rPr>
+          <w:sz w:val="24"/>
+          <w:szCs w:val="24"/>
+        </w:rPr>
+      </w:pPr>
+      <w:r>
+        <w:t>Figure 7</w:t>
+      </w:r>
+      <w:r>
+        <w:t>- Computations to find Vc1 ripples</w:t>
+      </w:r>
+    </w:p>
+    <w:p>
+      <w:pPr>
+        <w:pStyle w:val="ListeParagraf"/>
+        <w:numPr>
+          <w:ilvl w:val="0"/>
+          <w:numId w:val="4"/>
+        </w:numPr>
+        <w:rPr>
+          <w:sz w:val="24"/>
+          <w:szCs w:val="24"/>
+        </w:rPr>
+      </w:pPr>
+      <w:r>
+        <w:rPr>
+          <w:sz w:val="24"/>
+          <w:szCs w:val="24"/>
+        </w:rPr>
+        <w:t>As can be seen in figure-7</w:t>
+      </w:r>
+      <w:r>
+        <w:rPr>
+          <w:sz w:val="24"/>
+          <w:szCs w:val="24"/>
+        </w:rPr>
+        <w:t>, V</w:t>
+      </w:r>
+      <w:r>
+        <w:rPr>
+          <w:sz w:val="24"/>
+          <w:szCs w:val="24"/>
+          <w:vertAlign w:val="subscript"/>
+        </w:rPr>
+        <w:t>C1</w:t>
+      </w:r>
+      <w:r>
+        <w:rPr>
+          <w:sz w:val="24"/>
+          <w:szCs w:val="24"/>
+        </w:rPr>
+        <w:t xml:space="preserve"> ripples are found to be 2.1%.</w:t>
+      </w:r>
+    </w:p>
+    <w:p>
+      <w:pPr>
+        <w:pStyle w:val="ListeParagraf"/>
+        <w:numPr>
+          <w:ilvl w:val="0"/>
+          <w:numId w:val="5"/>
+        </w:numPr>
+        <w:rPr>
+          <w:sz w:val="24"/>
+          <w:szCs w:val="24"/>
+        </w:rPr>
+      </w:pPr>
+      <w:r>
+        <w:rPr>
+          <w:sz w:val="24"/>
+          <w:szCs w:val="24"/>
+        </w:rPr>
+        <w:t xml:space="preserve">Now we are going to give simulation results in figure </w:t>
+      </w:r>
+      <w:r>
+        <w:rPr>
+          <w:sz w:val="24"/>
+          <w:szCs w:val="24"/>
+        </w:rPr>
+        <w:t>8</w:t>
+      </w:r>
+      <w:r>
+        <w:rPr>
+          <w:sz w:val="24"/>
+          <w:szCs w:val="24"/>
+        </w:rPr>
+        <w:t xml:space="preserve"> that shows V</w:t>
+      </w:r>
+      <w:r>
+        <w:rPr>
+          <w:sz w:val="24"/>
+          <w:szCs w:val="24"/>
+          <w:vertAlign w:val="subscript"/>
+        </w:rPr>
+        <w:t>C1</w:t>
+      </w:r>
+      <w:r>
+        <w:rPr>
+          <w:sz w:val="24"/>
+          <w:szCs w:val="24"/>
+        </w:rPr>
+        <w:t xml:space="preserve"> ripples:</w:t>
+      </w:r>
+    </w:p>
+    <w:p>
+      <w:pPr>
+        <w:pStyle w:val="ListeParagraf"/>
+        <w:rPr>
+          <w:sz w:val="24"/>
+          <w:szCs w:val="24"/>
+        </w:rPr>
+      </w:pPr>
+    </w:p>
+    <w:p>
+      <w:pPr>
+        <w:pStyle w:val="ListeParagraf"/>
+        <w:keepNext/>
+        <w:jc w:val="center"/>
+      </w:pPr>
+      <w:r>
+        <w:rPr>
+          <w:sz w:val="24"/>
+          <w:szCs w:val="24"/>
+        </w:rPr>
+        <w:pict>
+          <v:shape id="_x0000_i1030" type="#_x0000_t75" style="width:407.25pt;height:228pt">
+            <v:imagedata r:id="rId14" o:title="capacitor ripples"/>
+          </v:shape>
+        </w:pict>
+      </w:r>
+    </w:p>
+    <w:p>
+      <w:pPr>
+        <w:pStyle w:val="ResimYazs"/>
+        <w:jc w:val="center"/>
+        <w:rPr>
+          <w:sz w:val="24"/>
+          <w:szCs w:val="24"/>
+        </w:rPr>
+      </w:pPr>
+      <w:r>
+        <w:t xml:space="preserve">Figure </w:t>
+      </w:r>
+      <w:r>
+        <w:t>8</w:t>
+      </w:r>
+      <w:r>
+        <w:t>- Simulation results of Vc1 voltage and its ripples</w:t>
+      </w:r>
+    </w:p>
+    <w:p>
+      <w:pPr>
+        <w:pStyle w:val="ListeParagraf"/>
+        <w:rPr>
+          <w:sz w:val="24"/>
+          <w:szCs w:val="24"/>
+        </w:rPr>
+      </w:pPr>
+    </w:p>
+    <w:p>
+      <w:pPr>
+        <w:pStyle w:val="ListeParagraf"/>
+        <w:numPr>
+          <w:ilvl w:val="0"/>
+          <w:numId w:val="4"/>
+        </w:numPr>
+        <w:rPr>
+          <w:sz w:val="24"/>
+          <w:szCs w:val="24"/>
+        </w:rPr>
+      </w:pPr>
+      <w:r>
+        <w:rPr>
+          <w:sz w:val="24"/>
+          <w:szCs w:val="24"/>
+        </w:rPr>
+        <w:lastRenderedPageBreak/>
+        <w:t xml:space="preserve">As can be deduced from figure </w:t>
+      </w:r>
+      <w:r>
+        <w:rPr>
+          <w:sz w:val="24"/>
+          <w:szCs w:val="24"/>
+        </w:rPr>
+        <w:t>8,</w:t>
+      </w:r>
+      <w:r>
+        <w:rPr>
+          <w:sz w:val="24"/>
+          <w:szCs w:val="24"/>
+        </w:rPr>
+        <w:t xml:space="preserve"> V</w:t>
+      </w:r>
+      <w:r>
+        <w:rPr>
+          <w:sz w:val="24"/>
+          <w:szCs w:val="24"/>
+          <w:vertAlign w:val="subscript"/>
+        </w:rPr>
+        <w:t>C1</w:t>
+      </w:r>
+      <w:r>
+        <w:rPr>
+          <w:sz w:val="24"/>
+          <w:szCs w:val="24"/>
+        </w:rPr>
+        <w:t xml:space="preserve"> ripples are found to be 2.3% which is really close to what we have found theoretically.</w:t>
+      </w:r>
+    </w:p>
+    <w:p>
+      <w:pPr>
+        <w:rPr>
+          <w:sz w:val="24"/>
+          <w:szCs w:val="24"/>
+        </w:rPr>
+      </w:pPr>
+    </w:p>
+    <w:p>
+      <w:pPr>
+        <w:pStyle w:val="ListeParagraf"/>
+        <w:numPr>
+          <w:ilvl w:val="0"/>
+          <w:numId w:val="5"/>
+        </w:numPr>
+        <w:rPr>
+          <w:sz w:val="24"/>
+          <w:szCs w:val="24"/>
+        </w:rPr>
+      </w:pPr>
+      <w:r>
+        <w:rPr>
+          <w:sz w:val="24"/>
+          <w:szCs w:val="24"/>
+        </w:rPr>
+        <w:t xml:space="preserve">In order to find </w:t>
+      </w:r>
+      <w:r>
+        <w:rPr>
+          <w:sz w:val="24"/>
+          <w:szCs w:val="24"/>
+        </w:rPr>
+        <w:t>inductor current</w:t>
+      </w:r>
+      <w:r>
+        <w:rPr>
+          <w:sz w:val="24"/>
+          <w:szCs w:val="24"/>
+        </w:rPr>
+        <w:t xml:space="preserve"> ripples theoretically, we are going to utilize </w:t>
+      </w:r>
+      <w:r>
+        <w:rPr>
+          <w:sz w:val="24"/>
+          <w:szCs w:val="24"/>
+        </w:rPr>
+        <w:t>a number of relations. These relations and</w:t>
+      </w:r>
+      <w:r>
+        <w:rPr>
+          <w:sz w:val="24"/>
+          <w:szCs w:val="24"/>
+        </w:rPr>
+        <w:t xml:space="preserve"> relevant calculations are shown in figure</w:t>
+      </w:r>
+      <w:r>
+        <w:rPr>
+          <w:sz w:val="24"/>
+          <w:szCs w:val="24"/>
+        </w:rPr>
+        <w:t>-9</w:t>
+      </w:r>
+      <w:r>
+        <w:rPr>
+          <w:sz w:val="24"/>
+          <w:szCs w:val="24"/>
+        </w:rPr>
+        <w:t>:</w:t>
+      </w:r>
+    </w:p>
+    <w:p>
+      <w:pPr>
+        <w:ind w:left="360"/>
+        <w:rPr>
+          <w:sz w:val="24"/>
+          <w:szCs w:val="24"/>
+        </w:rPr>
+      </w:pPr>
+    </w:p>
+    <w:p>
+      <w:pPr>
+        <w:pStyle w:val="ListeParagraf"/>
+        <w:keepNext/>
+        <w:jc w:val="center"/>
+      </w:pPr>
+      <w:r>
+        <w:rPr>
+          <w:sz w:val="24"/>
+          <w:szCs w:val="24"/>
+        </w:rPr>
+        <w:pict>
+          <v:shape id="_x0000_i1031" type="#_x0000_t75" style="width:319.5pt;height:178.5pt">
+            <v:imagedata r:id="rId15" o:title="WhatsApp Image 2019-03-02 at 22"/>
+          </v:shape>
+        </w:pict>
+      </w:r>
+    </w:p>
+    <w:p>
+      <w:pPr>
+        <w:pStyle w:val="ResimYazs"/>
+        <w:jc w:val="center"/>
+        <w:rPr>
+          <w:sz w:val="24"/>
+          <w:szCs w:val="24"/>
+        </w:rPr>
+      </w:pPr>
+      <w:r>
+        <w:t xml:space="preserve">Figure </w:t>
+      </w:r>
+      <w:r>
+        <w:t>9</w:t>
+      </w:r>
+      <w:r>
+        <w:t xml:space="preserve">- </w:t>
+      </w:r>
+      <w:r>
+        <w:t xml:space="preserve">Computations to find </w:t>
+      </w:r>
+      <w:r>
+        <w:t>IL2</w:t>
+      </w:r>
+      <w:r>
+        <w:t xml:space="preserve"> ripples</w:t>
+      </w:r>
+    </w:p>
+    <w:p>
+      <w:pPr>
+        <w:keepNext/>
+        <w:jc w:val="center"/>
+      </w:pPr>
+      <w:r>
+        <w:rPr>
+          <w:sz w:val="24"/>
+          <w:szCs w:val="24"/>
+        </w:rPr>
+        <w:pict>
+          <v:shape id="_x0000_i1032" type="#_x0000_t75" style="width:371.25pt;height:228.75pt">
+            <v:imagedata r:id="rId16" o:title="inductor current ripple"/>
+          </v:shape>
+        </w:pict>
+      </w:r>
+    </w:p>
+    <w:p>
+      <w:pPr>
+        <w:pStyle w:val="ResimYazs"/>
+        <w:jc w:val="center"/>
+      </w:pPr>
+      <w:r>
+        <w:t xml:space="preserve">Figure </w:t>
+      </w:r>
+      <w:r>
+        <w:t>10</w:t>
+      </w:r>
+      <w:r>
+        <w:t xml:space="preserve">- </w:t>
+      </w:r>
+      <w:r>
+        <w:t xml:space="preserve">Simulation results of </w:t>
+      </w:r>
+      <w:r>
+        <w:t>IL2</w:t>
+      </w:r>
+      <w:r>
+        <w:t xml:space="preserve"> </w:t>
+      </w:r>
+      <w:r>
+        <w:t xml:space="preserve">current </w:t>
+      </w:r>
+      <w:r>
+        <w:t>and its ripples</w:t>
+      </w:r>
+    </w:p>
+    <w:p>
+      <w:pPr>
+        <w:pStyle w:val="ListeParagraf"/>
+        <w:numPr>
+          <w:ilvl w:val="0"/>
+          <w:numId w:val="4"/>
+        </w:numPr>
+        <w:rPr>
+          <w:sz w:val="24"/>
+          <w:szCs w:val="24"/>
+        </w:rPr>
+      </w:pPr>
+      <w:r>
+        <w:rPr>
+          <w:sz w:val="24"/>
+          <w:szCs w:val="24"/>
+        </w:rPr>
+        <w:t xml:space="preserve">As can be deduced from figure </w:t>
+      </w:r>
+      <w:r>
+        <w:rPr>
+          <w:sz w:val="24"/>
+          <w:szCs w:val="24"/>
+        </w:rPr>
+        <w:t>10</w:t>
+      </w:r>
+      <w:r>
+        <w:rPr>
+          <w:sz w:val="24"/>
+          <w:szCs w:val="24"/>
+        </w:rPr>
+        <w:t>, I</w:t>
+      </w:r>
+      <w:r>
+        <w:rPr>
+          <w:sz w:val="24"/>
+          <w:szCs w:val="24"/>
+          <w:vertAlign w:val="subscript"/>
+        </w:rPr>
+        <w:t>L2</w:t>
+      </w:r>
+      <w:r>
+        <w:rPr>
+          <w:sz w:val="24"/>
+          <w:szCs w:val="24"/>
+        </w:rPr>
+        <w:t xml:space="preserve"> ripples are found to be 0.344% which is the exact theoretical value found above.</w:t>
+      </w:r>
+    </w:p>
+    <w:p/>
+    <w:p>
+      <w:pPr>
+        <w:rPr>
+          <w:b/>
+          <w:sz w:val="28"/>
+          <w:szCs w:val="28"/>
+        </w:rPr>
+      </w:pPr>
+      <w:r>
+        <w:rPr>
+          <w:b/>
+          <w:sz w:val="28"/>
+          <w:szCs w:val="28"/>
+        </w:rPr>
+        <w:t>Part d-)</w:t>
+      </w:r>
+    </w:p>
+    <w:p>
+      <w:pPr>
+        <w:rPr>
+          <w:sz w:val="24"/>
+          <w:szCs w:val="24"/>
+        </w:rPr>
+      </w:pPr>
+    </w:p>
+    <w:p>
+      <w:pPr>
+        <w:rPr>
+          <w:sz w:val="24"/>
+          <w:szCs w:val="24"/>
+        </w:rPr>
+      </w:pPr>
+    </w:p>
+    <w:p>
+      <w:pPr>
+        <w:rPr>
+          <w:sz w:val="24"/>
+          <w:szCs w:val="24"/>
+        </w:rPr>
+      </w:pPr>
+    </w:p>
+    <w:p>
+      <w:pPr>
+        <w:rPr>
+          <w:b/>
+          <w:sz w:val="28"/>
+          <w:szCs w:val="28"/>
+        </w:rPr>
+      </w:pPr>
+      <w:r>
+        <w:rPr>
+          <w:b/>
+          <w:sz w:val="28"/>
+          <w:szCs w:val="28"/>
+        </w:rPr>
+        <w:t>Part e-)</w:t>
+      </w:r>
+    </w:p>
+    <w:p>
+      <w:pPr>
+        <w:keepNext/>
+        <w:jc w:val="center"/>
+      </w:pPr>
+      <w:r>
+        <w:rPr>
+          <w:noProof/>
+          <w:sz w:val="24"/>
+          <w:szCs w:val="24"/>
+        </w:rPr>
+        <w:drawing>
+          <wp:inline distT="0" distB="0" distL="0" distR="0">
+            <wp:extent cx="4261899" cy="1942287"/>
+            <wp:effectExtent l="0" t="0" r="0" b="0"/>
+            <wp:docPr id="2" name="Resim 2"/>
+            <wp:cNvGraphicFramePr>
+              <a:graphicFrameLocks xmlns:a="http://schemas.openxmlformats.org/drawingml/2006/main" noChangeAspect="1"/>
+            </wp:cNvGraphicFramePr>
+            <a:graphic xmlns:a="http://schemas.openxmlformats.org/drawingml/2006/main">
+              <a:graphicData uri="http://schemas.openxmlformats.org/drawingml/2006/picture">
+                <pic:pic xmlns:pic="http://schemas.openxmlformats.org/drawingml/2006/picture">
+                  <pic:nvPicPr>
+                    <pic:cNvPr id="0" name="Picture 9"/>
+                    <pic:cNvPicPr>
+                      <a:picLocks noChangeAspect="1" noChangeArrowheads="1"/>
+                    </pic:cNvPicPr>
+                  </pic:nvPicPr>
+                  <pic:blipFill>
+                    <a:blip r:embed="rId17" cstate="print">
+                      <a:extLst>
+                        <a:ext uri="{28A0092B-C50C-407E-A947-70E740481C1C}">
+                          <a14:useLocalDpi xmlns:a14="http://schemas.microsoft.com/office/drawing/2010/main" val="0"/>
+                        </a:ext>
+                      </a:extLst>
+                    </a:blip>
+                    <a:srcRect/>
+                    <a:stretch>
+                      <a:fillRect/>
+                    </a:stretch>
+                  </pic:blipFill>
+                  <pic:spPr bwMode="auto">
+                    <a:xfrm>
+                      <a:off x="0" y="0"/>
+                      <a:ext cx="4276514" cy="1948947"/>
+                    </a:xfrm>
+                    <a:prstGeom prst="rect">
+                      <a:avLst/>
+                    </a:prstGeom>
+                    <a:noFill/>
+                    <a:ln>
+                      <a:noFill/>
+                    </a:ln>
+                  </pic:spPr>
+                </pic:pic>
+              </a:graphicData>
+            </a:graphic>
+          </wp:inline>
+        </w:drawing>
+      </w:r>
+    </w:p>
+    <w:p>
+      <w:pPr>
+        <w:pStyle w:val="ResimYazs"/>
+        <w:jc w:val="center"/>
+      </w:pPr>
+      <w:r>
+        <w:t xml:space="preserve">Figure </w:t>
+      </w:r>
       <w:fldSimple w:instr=" SEQ Figure \* ARABIC ">
         <w:r>
           <w:rPr>
             <w:noProof/>
           </w:rPr>
-          <w:t>5</w:t>
+          <w:t>7</w:t>
         </w:r>
       </w:fldSimple>
       <w:r>
-        <w:t xml:space="preserve">- Input current of the </w:t>
-      </w:r>
-      <w:proofErr w:type="spellStart"/>
-      <w:r>
-        <w:t>Cuk</w:t>
-      </w:r>
-      <w:proofErr w:type="spellEnd"/>
-      <w:r>
-        <w:t xml:space="preserve"> converter</w:t>
-      </w:r>
-    </w:p>
-    <w:p/>
-    <w:p>
-      <w:pPr>
-        <w:keepNext/>
-        <w:jc w:val="center"/>
-      </w:pPr>
-      <w:r>
-        <w:pict>
-          <v:shape id="_x0000_i1027" type="#_x0000_t75" style="width:343.2pt;height:210.6pt">
-            <v:imagedata r:id="rId12" o:title="input current buckboost"/>
-          </v:shape>
-        </w:pict>
-      </w:r>
-    </w:p>
-    <w:p>
-      <w:pPr>
-        <w:pStyle w:val="ResimYazs"/>
-        <w:jc w:val="center"/>
-      </w:pPr>
-      <w:r>
-        <w:t xml:space="preserve">Figure </w:t>
-      </w:r>
-      <w:fldSimple w:instr=" SEQ Figure \* ARABIC ">
-        <w:r>
-          <w:rPr>
-            <w:noProof/>
-          </w:rPr>
-          <w:t>6</w:t>
-        </w:r>
-      </w:fldSimple>
-      <w:r>
-        <w:t xml:space="preserve">- </w:t>
-      </w:r>
-      <w:r>
-        <w:t xml:space="preserve">Input current of the </w:t>
-      </w:r>
-      <w:r>
-        <w:t xml:space="preserve">Buck-boost </w:t>
-      </w:r>
-      <w:r>
-        <w:t>converter</w:t>
-      </w:r>
-    </w:p>
-    <w:p>
-      <w:r>
-        <w:t xml:space="preserve">Although both topologies have the same sizes and give the same input current in average (4A), </w:t>
-      </w:r>
-      <w:proofErr w:type="spellStart"/>
-      <w:r>
-        <w:t>Cuk</w:t>
-      </w:r>
-      <w:proofErr w:type="spellEnd"/>
-      <w:r>
-        <w:t xml:space="preserve"> converter topology gives a much smoother waveform for the input current. This is because of </w:t>
-      </w:r>
-      <w:proofErr w:type="spellStart"/>
-      <w:r>
-        <w:t>Cuk</w:t>
-      </w:r>
-      <w:proofErr w:type="spellEnd"/>
-      <w:r>
-        <w:t xml:space="preserve"> converter having an inductor (L1) in the path for input current which does not exist in buck-boost topology. Hence, we observe a step waveform (discontinuous) for the input current in buck-boost </w:t>
-      </w:r>
-      <w:r>
-        <w:t>topology.</w:t>
-      </w:r>
-    </w:p>
-    <w:p>
-      <w:pPr>
-        <w:rPr>
-          <w:sz w:val="24"/>
-          <w:szCs w:val="24"/>
-        </w:rPr>
-      </w:pPr>
-    </w:p>
-    <w:p>
-      <w:pPr>
-        <w:rPr>
-          <w:b/>
-          <w:sz w:val="28"/>
-          <w:szCs w:val="28"/>
-        </w:rPr>
-      </w:pPr>
-      <w:r>
-        <w:rPr>
-          <w:b/>
-          <w:sz w:val="28"/>
-          <w:szCs w:val="28"/>
-        </w:rPr>
-        <w:lastRenderedPageBreak/>
-        <w:t>Part c-)</w:t>
-      </w:r>
-    </w:p>
-    <w:p>
-      <w:pPr>
-        <w:rPr>
-          <w:sz w:val="24"/>
-          <w:szCs w:val="24"/>
-        </w:rPr>
-      </w:pPr>
-      <w:r>
-        <w:rPr>
-          <w:sz w:val="24"/>
-          <w:szCs w:val="24"/>
-        </w:rPr>
-        <w:t xml:space="preserve">In this part, we are asked to find </w:t>
-      </w:r>
-      <w:proofErr w:type="gramStart"/>
-      <w:r>
-        <w:rPr>
-          <w:sz w:val="24"/>
-          <w:szCs w:val="24"/>
-        </w:rPr>
-        <w:t>capacitor(</w:t>
-      </w:r>
-      <w:proofErr w:type="gramEnd"/>
-      <w:r>
-        <w:rPr>
-          <w:sz w:val="24"/>
-          <w:szCs w:val="24"/>
-        </w:rPr>
-        <w:t>C</w:t>
-      </w:r>
-      <w:r>
-        <w:rPr>
-          <w:sz w:val="24"/>
-          <w:szCs w:val="24"/>
-          <w:vertAlign w:val="subscript"/>
-        </w:rPr>
-        <w:t>1</w:t>
-      </w:r>
-      <w:r>
-        <w:rPr>
-          <w:sz w:val="24"/>
-          <w:szCs w:val="24"/>
-        </w:rPr>
-        <w:t>) voltage ripples and inductor (L</w:t>
-      </w:r>
-      <w:r>
-        <w:rPr>
-          <w:sz w:val="24"/>
-          <w:szCs w:val="24"/>
-          <w:vertAlign w:val="subscript"/>
-        </w:rPr>
-        <w:t>2</w:t>
-      </w:r>
-      <w:r>
-        <w:rPr>
-          <w:sz w:val="24"/>
-          <w:szCs w:val="24"/>
-        </w:rPr>
-        <w:t>) ripples theoretically and also using simulation.</w:t>
-      </w:r>
-    </w:p>
-    <w:p>
-      <w:pPr>
-        <w:pStyle w:val="ListeParagraf"/>
-        <w:numPr>
-          <w:ilvl w:val="0"/>
-          <w:numId w:val="5"/>
-        </w:numPr>
-        <w:rPr>
-          <w:sz w:val="24"/>
-          <w:szCs w:val="24"/>
-        </w:rPr>
-      </w:pPr>
-      <w:r>
-        <w:rPr>
-          <w:sz w:val="24"/>
-          <w:szCs w:val="24"/>
-        </w:rPr>
-        <w:t>In order to find capacitor voltage ripples theoretically, we are going to utilize OFF state relations. The relevant calculations are shown in figure XXX:</w:t>
-      </w:r>
-    </w:p>
-    <w:p>
-      <w:pPr>
-        <w:pStyle w:val="ListeParagraf"/>
-        <w:rPr>
-          <w:sz w:val="24"/>
-          <w:szCs w:val="24"/>
-        </w:rPr>
-      </w:pPr>
-    </w:p>
-    <w:p>
-      <w:pPr>
-        <w:pStyle w:val="ListeParagraf"/>
-        <w:keepNext/>
-        <w:jc w:val="center"/>
-      </w:pPr>
-      <w:r>
-        <w:rPr>
-          <w:sz w:val="24"/>
-          <w:szCs w:val="24"/>
-        </w:rPr>
-        <w:pict>
-          <v:shape id="_x0000_i1028" type="#_x0000_t75" style="width:279.6pt;height:178.2pt">
-            <v:imagedata r:id="rId13" o:title="WhatsApp Image 2019-03-02 at 22"/>
-          </v:shape>
-        </w:pict>
-      </w:r>
-    </w:p>
-    <w:p>
-      <w:pPr>
-        <w:pStyle w:val="ResimYazs"/>
-        <w:jc w:val="center"/>
-        <w:rPr>
-          <w:sz w:val="24"/>
-          <w:szCs w:val="24"/>
-        </w:rPr>
-      </w:pPr>
-      <w:r>
-        <w:t>Figure 7</w:t>
-      </w:r>
-      <w:r>
-        <w:t>- Computations to find Vc1 ripples</w:t>
-      </w:r>
-    </w:p>
-    <w:p>
-      <w:pPr>
-        <w:pStyle w:val="ListeParagraf"/>
-        <w:numPr>
-          <w:ilvl w:val="0"/>
-          <w:numId w:val="4"/>
-        </w:numPr>
-        <w:rPr>
-          <w:sz w:val="24"/>
-          <w:szCs w:val="24"/>
-        </w:rPr>
-      </w:pPr>
-      <w:r>
-        <w:rPr>
-          <w:sz w:val="24"/>
-          <w:szCs w:val="24"/>
-        </w:rPr>
-        <w:t>As can be seen in figure-7</w:t>
-      </w:r>
-      <w:r>
-        <w:rPr>
-          <w:sz w:val="24"/>
-          <w:szCs w:val="24"/>
-        </w:rPr>
-        <w:t>, V</w:t>
-      </w:r>
-      <w:r>
-        <w:rPr>
-          <w:sz w:val="24"/>
-          <w:szCs w:val="24"/>
-          <w:vertAlign w:val="subscript"/>
-        </w:rPr>
-        <w:t>C1</w:t>
-      </w:r>
-      <w:r>
-        <w:rPr>
-          <w:sz w:val="24"/>
-          <w:szCs w:val="24"/>
-        </w:rPr>
-        <w:t xml:space="preserve"> ripples are found to be 2.1%.</w:t>
-      </w:r>
-    </w:p>
-    <w:p>
-      <w:pPr>
-        <w:pStyle w:val="ListeParagraf"/>
-        <w:numPr>
-          <w:ilvl w:val="0"/>
-          <w:numId w:val="5"/>
-        </w:numPr>
-        <w:rPr>
-          <w:sz w:val="24"/>
-          <w:szCs w:val="24"/>
-        </w:rPr>
-      </w:pPr>
-      <w:r>
-        <w:rPr>
-          <w:sz w:val="24"/>
-          <w:szCs w:val="24"/>
-        </w:rPr>
-        <w:t xml:space="preserve">Now we are going to give simulation results in figure </w:t>
-      </w:r>
-      <w:r>
-        <w:rPr>
-          <w:sz w:val="24"/>
-          <w:szCs w:val="24"/>
-        </w:rPr>
-        <w:t>8</w:t>
-      </w:r>
-      <w:r>
-        <w:rPr>
-          <w:sz w:val="24"/>
-          <w:szCs w:val="24"/>
-        </w:rPr>
-        <w:t xml:space="preserve"> that shows V</w:t>
-      </w:r>
-      <w:r>
-        <w:rPr>
-          <w:sz w:val="24"/>
-          <w:szCs w:val="24"/>
-          <w:vertAlign w:val="subscript"/>
-        </w:rPr>
-        <w:t>C1</w:t>
-      </w:r>
-      <w:r>
-        <w:rPr>
-          <w:sz w:val="24"/>
-          <w:szCs w:val="24"/>
-        </w:rPr>
-        <w:t xml:space="preserve"> ripples:</w:t>
-      </w:r>
-    </w:p>
-    <w:p>
-      <w:pPr>
-        <w:pStyle w:val="ListeParagraf"/>
-        <w:rPr>
-          <w:sz w:val="24"/>
-          <w:szCs w:val="24"/>
-        </w:rPr>
-      </w:pPr>
-    </w:p>
-    <w:p>
-      <w:pPr>
-        <w:pStyle w:val="ListeParagraf"/>
-        <w:keepNext/>
-        <w:jc w:val="center"/>
-      </w:pPr>
-      <w:r>
-        <w:rPr>
-          <w:sz w:val="24"/>
-          <w:szCs w:val="24"/>
-        </w:rPr>
-        <w:pict>
-          <v:shape id="_x0000_i1029" type="#_x0000_t75" style="width:406.8pt;height:228pt">
-            <v:imagedata r:id="rId14" o:title="capacitor ripples"/>
-          </v:shape>
-        </w:pict>
-      </w:r>
-    </w:p>
-    <w:p>
-      <w:pPr>
-        <w:pStyle w:val="ResimYazs"/>
-        <w:jc w:val="center"/>
-        <w:rPr>
-          <w:sz w:val="24"/>
-          <w:szCs w:val="24"/>
-        </w:rPr>
-      </w:pPr>
-      <w:r>
-        <w:t xml:space="preserve">Figure </w:t>
-      </w:r>
-      <w:r>
-        <w:t>8</w:t>
-      </w:r>
-      <w:r>
-        <w:t>- Simulation results of Vc1 voltage and its ripples</w:t>
-      </w:r>
-    </w:p>
-    <w:p>
-      <w:pPr>
-        <w:pStyle w:val="ListeParagraf"/>
-        <w:rPr>
-          <w:sz w:val="24"/>
-          <w:szCs w:val="24"/>
-        </w:rPr>
-      </w:pPr>
-    </w:p>
-    <w:p>
-      <w:pPr>
-        <w:pStyle w:val="ListeParagraf"/>
-        <w:numPr>
-          <w:ilvl w:val="0"/>
-          <w:numId w:val="4"/>
-        </w:numPr>
-        <w:rPr>
-          <w:sz w:val="24"/>
-          <w:szCs w:val="24"/>
-        </w:rPr>
-      </w:pPr>
-      <w:r>
-        <w:rPr>
-          <w:sz w:val="24"/>
-          <w:szCs w:val="24"/>
-        </w:rPr>
-        <w:lastRenderedPageBreak/>
-        <w:t xml:space="preserve">As can be deduced from figure </w:t>
-      </w:r>
-      <w:r>
-        <w:rPr>
-          <w:sz w:val="24"/>
-          <w:szCs w:val="24"/>
-        </w:rPr>
-        <w:t>8,</w:t>
-      </w:r>
-      <w:r>
-        <w:rPr>
-          <w:sz w:val="24"/>
-          <w:szCs w:val="24"/>
-        </w:rPr>
-        <w:t xml:space="preserve"> V</w:t>
-      </w:r>
-      <w:r>
-        <w:rPr>
-          <w:sz w:val="24"/>
-          <w:szCs w:val="24"/>
-          <w:vertAlign w:val="subscript"/>
-        </w:rPr>
-        <w:t>C1</w:t>
-      </w:r>
-      <w:r>
-        <w:rPr>
-          <w:sz w:val="24"/>
-          <w:szCs w:val="24"/>
-        </w:rPr>
-        <w:t xml:space="preserve"> ripples are found to be 2.3% which is really close to what we have found theoretically.</w:t>
-      </w:r>
-    </w:p>
-    <w:p>
-      <w:pPr>
-        <w:rPr>
-          <w:sz w:val="24"/>
-          <w:szCs w:val="24"/>
-        </w:rPr>
-      </w:pPr>
-    </w:p>
-    <w:p>
-      <w:pPr>
-        <w:pStyle w:val="ListeParagraf"/>
-        <w:numPr>
-          <w:ilvl w:val="0"/>
-          <w:numId w:val="5"/>
-        </w:numPr>
-        <w:rPr>
-          <w:sz w:val="24"/>
-          <w:szCs w:val="24"/>
-        </w:rPr>
-      </w:pPr>
-      <w:r>
-        <w:rPr>
-          <w:sz w:val="24"/>
-          <w:szCs w:val="24"/>
-        </w:rPr>
-        <w:t xml:space="preserve">In order to find </w:t>
-      </w:r>
-      <w:r>
-        <w:rPr>
-          <w:sz w:val="24"/>
-          <w:szCs w:val="24"/>
-        </w:rPr>
-        <w:t>inductor current</w:t>
-      </w:r>
-      <w:r>
-        <w:rPr>
-          <w:sz w:val="24"/>
-          <w:szCs w:val="24"/>
-        </w:rPr>
-        <w:t xml:space="preserve"> ripples theoretically, we are going to utilize </w:t>
-      </w:r>
-      <w:r>
-        <w:rPr>
-          <w:sz w:val="24"/>
-          <w:szCs w:val="24"/>
-        </w:rPr>
-        <w:t>a number of relations. These relations and</w:t>
-      </w:r>
-      <w:r>
-        <w:rPr>
-          <w:sz w:val="24"/>
-          <w:szCs w:val="24"/>
-        </w:rPr>
-        <w:t xml:space="preserve"> relevant calculations are shown in figure</w:t>
-      </w:r>
-      <w:r>
-        <w:rPr>
-          <w:sz w:val="24"/>
-          <w:szCs w:val="24"/>
-        </w:rPr>
-        <w:t>-9</w:t>
-      </w:r>
-      <w:r>
-        <w:rPr>
-          <w:sz w:val="24"/>
-          <w:szCs w:val="24"/>
-        </w:rPr>
-        <w:t>:</w:t>
-      </w:r>
-    </w:p>
-    <w:p>
-      <w:pPr>
-        <w:ind w:left="360"/>
-        <w:rPr>
-          <w:sz w:val="24"/>
-          <w:szCs w:val="24"/>
-        </w:rPr>
-      </w:pPr>
-    </w:p>
-    <w:p>
-      <w:pPr>
-        <w:pStyle w:val="ListeParagraf"/>
-        <w:keepNext/>
-        <w:jc w:val="center"/>
-      </w:pPr>
-      <w:r>
-        <w:rPr>
-          <w:sz w:val="24"/>
-          <w:szCs w:val="24"/>
-        </w:rPr>
-        <w:pict>
-          <v:shape id="_x0000_i1030" type="#_x0000_t75" style="width:319.2pt;height:178.2pt">
-            <v:imagedata r:id="rId15" o:title="WhatsApp Image 2019-03-02 at 22"/>
-          </v:shape>
-        </w:pict>
-      </w:r>
-    </w:p>
-    <w:p>
-      <w:pPr>
-        <w:pStyle w:val="ResimYazs"/>
-        <w:jc w:val="center"/>
-        <w:rPr>
-          <w:sz w:val="24"/>
-          <w:szCs w:val="24"/>
-        </w:rPr>
-      </w:pPr>
-      <w:r>
-        <w:t xml:space="preserve">Figure </w:t>
-      </w:r>
-      <w:r>
-        <w:t>9</w:t>
-      </w:r>
-      <w:r>
-        <w:t xml:space="preserve">- </w:t>
-      </w:r>
-      <w:r>
-        <w:t xml:space="preserve">Computations to find </w:t>
-      </w:r>
-      <w:r>
-        <w:t>IL2</w:t>
-      </w:r>
-      <w:r>
-        <w:t xml:space="preserve"> ripples</w:t>
-      </w:r>
-    </w:p>
-    <w:p>
-      <w:pPr>
-        <w:keepNext/>
-        <w:jc w:val="center"/>
-      </w:pPr>
-      <w:r>
-        <w:rPr>
-          <w:sz w:val="24"/>
-          <w:szCs w:val="24"/>
-        </w:rPr>
-        <w:pict>
-          <v:shape id="_x0000_i1031" type="#_x0000_t75" style="width:371.4pt;height:228.6pt">
-            <v:imagedata r:id="rId16" o:title="inductor current ripple"/>
-          </v:shape>
-        </w:pict>
-      </w:r>
-    </w:p>
-    <w:p>
-      <w:pPr>
-        <w:pStyle w:val="ResimYazs"/>
-        <w:jc w:val="center"/>
-      </w:pPr>
-      <w:r>
-        <w:t xml:space="preserve">Figure </w:t>
-      </w:r>
-      <w:r>
-        <w:t>10</w:t>
-      </w:r>
-      <w:r>
-        <w:t xml:space="preserve">- </w:t>
-      </w:r>
-      <w:r>
-        <w:t xml:space="preserve">Simulation results of </w:t>
-      </w:r>
-      <w:r>
-        <w:t>IL2</w:t>
-      </w:r>
-      <w:r>
-        <w:t xml:space="preserve"> </w:t>
-      </w:r>
-      <w:r>
-        <w:t xml:space="preserve">current </w:t>
-      </w:r>
-      <w:r>
-        <w:t>and its ripples</w:t>
-      </w:r>
-    </w:p>
-    <w:p>
-      <w:pPr>
-        <w:pStyle w:val="ListeParagraf"/>
-        <w:numPr>
-          <w:ilvl w:val="0"/>
-          <w:numId w:val="4"/>
-        </w:numPr>
-        <w:rPr>
-          <w:sz w:val="24"/>
-          <w:szCs w:val="24"/>
-        </w:rPr>
-      </w:pPr>
-      <w:r>
-        <w:rPr>
-          <w:sz w:val="24"/>
-          <w:szCs w:val="24"/>
-        </w:rPr>
-        <w:t xml:space="preserve">As can be deduced from figure </w:t>
-      </w:r>
-      <w:r>
-        <w:rPr>
-          <w:sz w:val="24"/>
-          <w:szCs w:val="24"/>
-        </w:rPr>
-        <w:t>10</w:t>
-      </w:r>
-      <w:r>
-        <w:rPr>
-          <w:sz w:val="24"/>
-          <w:szCs w:val="24"/>
-        </w:rPr>
-        <w:t>, I</w:t>
-      </w:r>
-      <w:r>
-        <w:rPr>
-          <w:sz w:val="24"/>
-          <w:szCs w:val="24"/>
-          <w:vertAlign w:val="subscript"/>
-        </w:rPr>
-        <w:t>L2</w:t>
-      </w:r>
-      <w:r>
-        <w:rPr>
-          <w:sz w:val="24"/>
-          <w:szCs w:val="24"/>
-        </w:rPr>
-        <w:t xml:space="preserve"> ripples are found to be 0.344% which is the exact theoretical value found above.</w:t>
-      </w:r>
-    </w:p>
-    <w:p/>
-    <w:p>
-      <w:pPr>
-        <w:rPr>
-          <w:b/>
-          <w:sz w:val="28"/>
-          <w:szCs w:val="28"/>
-        </w:rPr>
-      </w:pPr>
-      <w:r>
-        <w:rPr>
-          <w:b/>
-          <w:sz w:val="28"/>
-          <w:szCs w:val="28"/>
-        </w:rPr>
-        <w:t>Part d-)</w:t>
-      </w:r>
-    </w:p>
-    <w:p>
-      <w:pPr>
-        <w:rPr>
-          <w:sz w:val="24"/>
-          <w:szCs w:val="24"/>
-        </w:rPr>
-      </w:pPr>
-    </w:p>
-    <w:p>
-      <w:pPr>
-        <w:rPr>
-          <w:sz w:val="24"/>
-          <w:szCs w:val="24"/>
-        </w:rPr>
-      </w:pPr>
-    </w:p>
-    <w:p>
-      <w:pPr>
-        <w:rPr>
-          <w:sz w:val="24"/>
-          <w:szCs w:val="24"/>
-        </w:rPr>
-      </w:pPr>
-    </w:p>
-    <w:p>
-      <w:pPr>
-        <w:rPr>
-          <w:b/>
-          <w:sz w:val="28"/>
-          <w:szCs w:val="28"/>
-        </w:rPr>
-      </w:pPr>
-      <w:r>
-        <w:rPr>
-          <w:b/>
-          <w:sz w:val="28"/>
-          <w:szCs w:val="28"/>
-        </w:rPr>
-        <w:t>Part e-)</w:t>
-      </w:r>
-    </w:p>
-    <w:p>
-      <w:pPr>
-        <w:rPr>
-          <w:sz w:val="24"/>
-          <w:szCs w:val="24"/>
-        </w:rPr>
-      </w:pPr>
+        <w:t>: Output voltage ripple for 11V input voltage</w:t>
+      </w:r>
+    </w:p>
+    <w:p>
+      <w:r>
+        <w:tab/>
+        <w:t>When we looked at the figure 7, we can see output level</w:t>
+      </w:r>
+      <w:r>
+        <w:t xml:space="preserve"> increased to 14.6 V. Performance of controller is bad since increase of output voltage can be harmful for load. For a good controller, output voltage should not change a lot. However, voltage ripple is %1.</w:t>
+      </w:r>
+      <w:bookmarkStart w:id="0" w:name="_GoBack"/>
+      <w:bookmarkEnd w:id="0"/>
     </w:p>
     <w:p/>
     <w:p/>
@@ -2673,8 +2851,8 @@
 </file>
 
 <file path=word/numbering.xml><?xml version="1.0" encoding="utf-8"?>
-<w:numbering xmlns:ve="http://schemas.openxmlformats.org/markup-compatibility/2006" xmlns:o="urn:schemas-microsoft-com:office:office" xmlns:r="http://schemas.openxmlformats.org/officeDocument/2006/relationships" xmlns:m="http://schemas.openxmlformats.org/officeDocument/2006/math" xmlns:v="urn:schemas-microsoft-com:vml" xmlns:wp="http://schemas.openxmlformats.org/drawingml/2006/wordprocessingDrawing" xmlns:w10="urn:schemas-microsoft-com:office:word" xmlns:w="http://schemas.openxmlformats.org/wordprocessingml/2006/main" xmlns:wne="http://schemas.microsoft.com/office/word/2006/wordml">
-  <w:abstractNum w:abstractNumId="0">
+<w:numbering xmlns:wpc="http://schemas.microsoft.com/office/word/2010/wordprocessingCanvas" xmlns:cx="http://schemas.microsoft.com/office/drawing/2014/chartex" xmlns:cx1="http://schemas.microsoft.com/office/drawing/2015/9/8/chartex" xmlns:cx2="http://schemas.microsoft.com/office/drawing/2015/10/21/chartex" xmlns:cx3="http://schemas.microsoft.com/office/drawing/2016/5/9/chartex" xmlns:cx4="http://schemas.microsoft.com/office/drawing/2016/5/10/chartex" xmlns:cx5="http://schemas.microsoft.com/office/drawing/2016/5/11/chartex" xmlns:cx6="http://schemas.microsoft.com/office/drawing/2016/5/12/chartex" xmlns:cx7="http://schemas.microsoft.com/office/drawing/2016/5/13/chartex" xmlns:cx8="http://schemas.microsoft.com/office/drawing/2016/5/14/chartex" xmlns:mc="http://schemas.openxmlformats.org/markup-compatibility/2006" xmlns:aink="http://schemas.microsoft.com/office/drawing/2016/ink" xmlns:am3d="http://schemas.microsoft.com/office/drawing/2017/model3d" xmlns:o="urn:schemas-microsoft-com:office:office" xmlns:r="http://schemas.openxmlformats.org/officeDocument/2006/relationships" xmlns:m="http://schemas.openxmlformats.org/officeDocument/2006/math" xmlns:v="urn:schemas-microsoft-com:vml" xmlns:wp14="http://schemas.microsoft.com/office/word/2010/wordprocessingDrawing" xmlns:wp="http://schemas.openxmlformats.org/drawingml/2006/wordprocessingDrawing" xmlns:w10="urn:schemas-microsoft-com:office:word" xmlns:w="http://schemas.openxmlformats.org/wordprocessingml/2006/main" xmlns:w14="http://schemas.microsoft.com/office/word/2010/wordml" xmlns:w15="http://schemas.microsoft.com/office/word/2012/wordml" xmlns:w16cid="http://schemas.microsoft.com/office/word/2016/wordml/cid" xmlns:w16se="http://schemas.microsoft.com/office/word/2015/wordml/symex" xmlns:wpg="http://schemas.microsoft.com/office/word/2010/wordprocessingGroup" xmlns:wpi="http://schemas.microsoft.com/office/word/2010/wordprocessingInk" xmlns:wne="http://schemas.microsoft.com/office/word/2006/wordml" xmlns:wps="http://schemas.microsoft.com/office/word/2010/wordprocessingShape" mc:Ignorable="w14 w15 w16se w16cid wp14">
+  <w:abstractNum w:abstractNumId="0" w15:restartNumberingAfterBreak="0">
     <w:nsid w:val="058F67E2"/>
     <w:multiLevelType w:val="hybridMultilevel"/>
     <w:tmpl w:val="1FBE1178"/>
@@ -2787,7 +2965,7 @@
       </w:rPr>
     </w:lvl>
   </w:abstractNum>
-  <w:abstractNum w:abstractNumId="1">
+  <w:abstractNum w:abstractNumId="1" w15:restartNumberingAfterBreak="0">
     <w:nsid w:val="06B74C8C"/>
     <w:multiLevelType w:val="hybridMultilevel"/>
     <w:tmpl w:val="FD3814DC"/>
@@ -2900,7 +3078,7 @@
       </w:rPr>
     </w:lvl>
   </w:abstractNum>
-  <w:abstractNum w:abstractNumId="2">
+  <w:abstractNum w:abstractNumId="2" w15:restartNumberingAfterBreak="0">
     <w:nsid w:val="0A9C342C"/>
     <w:multiLevelType w:val="hybridMultilevel"/>
     <w:tmpl w:val="73AAE080"/>
@@ -3013,7 +3191,7 @@
       </w:rPr>
     </w:lvl>
   </w:abstractNum>
-  <w:abstractNum w:abstractNumId="3">
+  <w:abstractNum w:abstractNumId="3" w15:restartNumberingAfterBreak="0">
     <w:nsid w:val="1DDC47F4"/>
     <w:multiLevelType w:val="hybridMultilevel"/>
     <w:tmpl w:val="531246CE"/>
@@ -3126,7 +3304,7 @@
       </w:rPr>
     </w:lvl>
   </w:abstractNum>
-  <w:abstractNum w:abstractNumId="4">
+  <w:abstractNum w:abstractNumId="4" w15:restartNumberingAfterBreak="0">
     <w:nsid w:val="72C2598A"/>
     <w:multiLevelType w:val="hybridMultilevel"/>
     <w:tmpl w:val="B7744AE6"/>
@@ -3258,7 +3436,7 @@
 </file>
 
 <file path=word/styles.xml><?xml version="1.0" encoding="utf-8"?>
-<w:styles xmlns:r="http://schemas.openxmlformats.org/officeDocument/2006/relationships" xmlns:w="http://schemas.openxmlformats.org/wordprocessingml/2006/main">
+<w:styles xmlns:mc="http://schemas.openxmlformats.org/markup-compatibility/2006" xmlns:r="http://schemas.openxmlformats.org/officeDocument/2006/relationships" xmlns:w="http://schemas.openxmlformats.org/wordprocessingml/2006/main" xmlns:w14="http://schemas.microsoft.com/office/word/2010/wordml" xmlns:w15="http://schemas.microsoft.com/office/word/2012/wordml" xmlns:w16cid="http://schemas.microsoft.com/office/word/2016/wordml/cid" xmlns:w16se="http://schemas.microsoft.com/office/word/2015/wordml/symex" mc:Ignorable="w14 w15 w16se w16cid">
   <w:docDefaults>
     <w:rPrDefault>
       <w:rPr>
@@ -3274,144 +3452,382 @@
       </w:pPr>
     </w:pPrDefault>
   </w:docDefaults>
-  <w:latentStyles w:defLockedState="0" w:defUIPriority="99" w:defSemiHidden="1" w:defUnhideWhenUsed="1" w:defQFormat="0" w:count="267">
-    <w:lsdException w:name="Normal" w:semiHidden="0" w:uiPriority="0" w:unhideWhenUsed="0" w:qFormat="1"/>
-    <w:lsdException w:name="heading 1" w:semiHidden="0" w:uiPriority="9" w:unhideWhenUsed="0" w:qFormat="1"/>
-    <w:lsdException w:name="heading 2" w:uiPriority="9" w:qFormat="1"/>
-    <w:lsdException w:name="heading 3" w:uiPriority="9" w:qFormat="1"/>
-    <w:lsdException w:name="heading 4" w:uiPriority="9" w:qFormat="1"/>
-    <w:lsdException w:name="heading 5" w:uiPriority="9" w:qFormat="1"/>
-    <w:lsdException w:name="heading 6" w:uiPriority="9" w:qFormat="1"/>
-    <w:lsdException w:name="heading 7" w:uiPriority="9" w:qFormat="1"/>
-    <w:lsdException w:name="heading 8" w:uiPriority="9" w:qFormat="1"/>
-    <w:lsdException w:name="heading 9" w:uiPriority="9" w:qFormat="1"/>
-    <w:lsdException w:name="toc 1" w:uiPriority="39"/>
-    <w:lsdException w:name="toc 2" w:uiPriority="39"/>
-    <w:lsdException w:name="toc 3" w:uiPriority="39"/>
-    <w:lsdException w:name="toc 4" w:uiPriority="39"/>
-    <w:lsdException w:name="toc 5" w:uiPriority="39"/>
-    <w:lsdException w:name="toc 6" w:uiPriority="39"/>
-    <w:lsdException w:name="toc 7" w:uiPriority="39"/>
-    <w:lsdException w:name="toc 8" w:uiPriority="39"/>
-    <w:lsdException w:name="toc 9" w:uiPriority="39"/>
-    <w:lsdException w:name="caption" w:uiPriority="35" w:qFormat="1"/>
-    <w:lsdException w:name="Title" w:semiHidden="0" w:uiPriority="10" w:unhideWhenUsed="0" w:qFormat="1"/>
-    <w:lsdException w:name="Default Paragraph Font" w:uiPriority="1"/>
-    <w:lsdException w:name="Subtitle" w:semiHidden="0" w:uiPriority="11" w:unhideWhenUsed="0" w:qFormat="1"/>
-    <w:lsdException w:name="Strong" w:semiHidden="0" w:uiPriority="22" w:unhideWhenUsed="0" w:qFormat="1"/>
-    <w:lsdException w:name="Emphasis" w:semiHidden="0" w:uiPriority="20" w:unhideWhenUsed="0" w:qFormat="1"/>
-    <w:lsdException w:name="Table Grid" w:semiHidden="0" w:uiPriority="39" w:unhideWhenUsed="0"/>
-    <w:lsdException w:name="Placeholder Text" w:unhideWhenUsed="0"/>
-    <w:lsdException w:name="No Spacing" w:semiHidden="0" w:uiPriority="1" w:unhideWhenUsed="0" w:qFormat="1"/>
-    <w:lsdException w:name="Light Shading" w:semiHidden="0" w:uiPriority="60" w:unhideWhenUsed="0"/>
-    <w:lsdException w:name="Light List" w:semiHidden="0" w:uiPriority="61" w:unhideWhenUsed="0"/>
-    <w:lsdException w:name="Light Grid" w:semiHidden="0" w:uiPriority="62" w:unhideWhenUsed="0"/>
-    <w:lsdException w:name="Medium Shading 1" w:semiHidden="0" w:uiPriority="63" w:unhideWhenUsed="0"/>
-    <w:lsdException w:name="Medium Shading 2" w:semiHidden="0" w:uiPriority="64" w:unhideWhenUsed="0"/>
-    <w:lsdException w:name="Medium List 1" w:semiHidden="0" w:uiPriority="65" w:unhideWhenUsed="0"/>
-    <w:lsdException w:name="Medium List 2" w:semiHidden="0" w:uiPriority="66" w:unhideWhenUsed="0"/>
-    <w:lsdException w:name="Medium Grid 1" w:semiHidden="0" w:uiPriority="67" w:unhideWhenUsed="0"/>
-    <w:lsdException w:name="Medium Grid 2" w:semiHidden="0" w:uiPriority="68" w:unhideWhenUsed="0"/>
-    <w:lsdException w:name="Medium Grid 3" w:semiHidden="0" w:uiPriority="69" w:unhideWhenUsed="0"/>
-    <w:lsdException w:name="Dark List" w:semiHidden="0" w:uiPriority="70" w:unhideWhenUsed="0"/>
-    <w:lsdException w:name="Colorful Shading" w:semiHidden="0" w:uiPriority="71" w:unhideWhenUsed="0"/>
-    <w:lsdException w:name="Colorful List" w:semiHidden="0" w:uiPriority="72" w:unhideWhenUsed="0"/>
-    <w:lsdException w:name="Colorful Grid" w:semiHidden="0" w:uiPriority="73" w:unhideWhenUsed="0"/>
-    <w:lsdException w:name="Light Shading Accent 1" w:semiHidden="0" w:uiPriority="60" w:unhideWhenUsed="0"/>
-    <w:lsdException w:name="Light List Accent 1" w:semiHidden="0" w:uiPriority="61" w:unhideWhenUsed="0"/>
-    <w:lsdException w:name="Light Grid Accent 1" w:semiHidden="0" w:uiPriority="62" w:unhideWhenUsed="0"/>
-    <w:lsdException w:name="Medium Shading 1 Accent 1" w:semiHidden="0" w:uiPriority="63" w:unhideWhenUsed="0"/>
-    <w:lsdException w:name="Medium Shading 2 Accent 1" w:semiHidden="0" w:uiPriority="64" w:unhideWhenUsed="0"/>
-    <w:lsdException w:name="Medium List 1 Accent 1" w:semiHidden="0" w:uiPriority="65" w:unhideWhenUsed="0"/>
-    <w:lsdException w:name="Revision" w:unhideWhenUsed="0"/>
-    <w:lsdException w:name="List Paragraph" w:semiHidden="0" w:uiPriority="34" w:unhideWhenUsed="0" w:qFormat="1"/>
-    <w:lsdException w:name="Quote" w:semiHidden="0" w:uiPriority="29" w:unhideWhenUsed="0" w:qFormat="1"/>
-    <w:lsdException w:name="Intense Quote" w:semiHidden="0" w:uiPriority="30" w:unhideWhenUsed="0" w:qFormat="1"/>
-    <w:lsdException w:name="Medium List 2 Accent 1" w:semiHidden="0" w:uiPriority="66" w:unhideWhenUsed="0"/>
-    <w:lsdException w:name="Medium Grid 1 Accent 1" w:semiHidden="0" w:uiPriority="67" w:unhideWhenUsed="0"/>
-    <w:lsdException w:name="Medium Grid 2 Accent 1" w:semiHidden="0" w:uiPriority="68" w:unhideWhenUsed="0"/>
-    <w:lsdException w:name="Medium Grid 3 Accent 1" w:semiHidden="0" w:uiPriority="69" w:unhideWhenUsed="0"/>
-    <w:lsdException w:name="Dark List Accent 1" w:semiHidden="0" w:uiPriority="70" w:unhideWhenUsed="0"/>
-    <w:lsdException w:name="Colorful Shading Accent 1" w:semiHidden="0" w:uiPriority="71" w:unhideWhenUsed="0"/>
-    <w:lsdException w:name="Colorful List Accent 1" w:semiHidden="0" w:uiPriority="72" w:unhideWhenUsed="0"/>
-    <w:lsdException w:name="Colorful Grid Accent 1" w:semiHidden="0" w:uiPriority="73" w:unhideWhenUsed="0"/>
-    <w:lsdException w:name="Light Shading Accent 2" w:semiHidden="0" w:uiPriority="60" w:unhideWhenUsed="0"/>
-    <w:lsdException w:name="Light List Accent 2" w:semiHidden="0" w:uiPriority="61" w:unhideWhenUsed="0"/>
-    <w:lsdException w:name="Light Grid Accent 2" w:semiHidden="0" w:uiPriority="62" w:unhideWhenUsed="0"/>
-    <w:lsdException w:name="Medium Shading 1 Accent 2" w:semiHidden="0" w:uiPriority="63" w:unhideWhenUsed="0"/>
-    <w:lsdException w:name="Medium Shading 2 Accent 2" w:semiHidden="0" w:uiPriority="64" w:unhideWhenUsed="0"/>
-    <w:lsdException w:name="Medium List 1 Accent 2" w:semiHidden="0" w:uiPriority="65" w:unhideWhenUsed="0"/>
-    <w:lsdException w:name="Medium List 2 Accent 2" w:semiHidden="0" w:uiPriority="66" w:unhideWhenUsed="0"/>
-    <w:lsdException w:name="Medium Grid 1 Accent 2" w:semiHidden="0" w:uiPriority="67" w:unhideWhenUsed="0"/>
-    <w:lsdException w:name="Medium Grid 2 Accent 2" w:semiHidden="0" w:uiPriority="68" w:unhideWhenUsed="0"/>
-    <w:lsdException w:name="Medium Grid 3 Accent 2" w:semiHidden="0" w:uiPriority="69" w:unhideWhenUsed="0"/>
-    <w:lsdException w:name="Dark List Accent 2" w:semiHidden="0" w:uiPriority="70" w:unhideWhenUsed="0"/>
-    <w:lsdException w:name="Colorful Shading Accent 2" w:semiHidden="0" w:uiPriority="71" w:unhideWhenUsed="0"/>
-    <w:lsdException w:name="Colorful List Accent 2" w:semiHidden="0" w:uiPriority="72" w:unhideWhenUsed="0"/>
-    <w:lsdException w:name="Colorful Grid Accent 2" w:semiHidden="0" w:uiPriority="73" w:unhideWhenUsed="0"/>
-    <w:lsdException w:name="Light Shading Accent 3" w:semiHidden="0" w:uiPriority="60" w:unhideWhenUsed="0"/>
-    <w:lsdException w:name="Light List Accent 3" w:semiHidden="0" w:uiPriority="61" w:unhideWhenUsed="0"/>
-    <w:lsdException w:name="Light Grid Accent 3" w:semiHidden="0" w:uiPriority="62" w:unhideWhenUsed="0"/>
-    <w:lsdException w:name="Medium Shading 1 Accent 3" w:semiHidden="0" w:uiPriority="63" w:unhideWhenUsed="0"/>
-    <w:lsdException w:name="Medium Shading 2 Accent 3" w:semiHidden="0" w:uiPriority="64" w:unhideWhenUsed="0"/>
-    <w:lsdException w:name="Medium List 1 Accent 3" w:semiHidden="0" w:uiPriority="65" w:unhideWhenUsed="0"/>
-    <w:lsdException w:name="Medium List 2 Accent 3" w:semiHidden="0" w:uiPriority="66" w:unhideWhenUsed="0"/>
-    <w:lsdException w:name="Medium Grid 1 Accent 3" w:semiHidden="0" w:uiPriority="67" w:unhideWhenUsed="0"/>
-    <w:lsdException w:name="Medium Grid 2 Accent 3" w:semiHidden="0" w:uiPriority="68" w:unhideWhenUsed="0"/>
-    <w:lsdException w:name="Medium Grid 3 Accent 3" w:semiHidden="0" w:uiPriority="69" w:unhideWhenUsed="0"/>
-    <w:lsdException w:name="Dark List Accent 3" w:semiHidden="0" w:uiPriority="70" w:unhideWhenUsed="0"/>
-    <w:lsdException w:name="Colorful Shading Accent 3" w:semiHidden="0" w:uiPriority="71" w:unhideWhenUsed="0"/>
-    <w:lsdException w:name="Colorful List Accent 3" w:semiHidden="0" w:uiPriority="72" w:unhideWhenUsed="0"/>
-    <w:lsdException w:name="Colorful Grid Accent 3" w:semiHidden="0" w:uiPriority="73" w:unhideWhenUsed="0"/>
-    <w:lsdException w:name="Light Shading Accent 4" w:semiHidden="0" w:uiPriority="60" w:unhideWhenUsed="0"/>
-    <w:lsdException w:name="Light List Accent 4" w:semiHidden="0" w:uiPriority="61" w:unhideWhenUsed="0"/>
-    <w:lsdException w:name="Light Grid Accent 4" w:semiHidden="0" w:uiPriority="62" w:unhideWhenUsed="0"/>
-    <w:lsdException w:name="Medium Shading 1 Accent 4" w:semiHidden="0" w:uiPriority="63" w:unhideWhenUsed="0"/>
-    <w:lsdException w:name="Medium Shading 2 Accent 4" w:semiHidden="0" w:uiPriority="64" w:unhideWhenUsed="0"/>
-    <w:lsdException w:name="Medium List 1 Accent 4" w:semiHidden="0" w:uiPriority="65" w:unhideWhenUsed="0"/>
-    <w:lsdException w:name="Medium List 2 Accent 4" w:semiHidden="0" w:uiPriority="66" w:unhideWhenUsed="0"/>
-    <w:lsdException w:name="Medium Grid 1 Accent 4" w:semiHidden="0" w:uiPriority="67" w:unhideWhenUsed="0"/>
-    <w:lsdException w:name="Medium Grid 2 Accent 4" w:semiHidden="0" w:uiPriority="68" w:unhideWhenUsed="0"/>
-    <w:lsdException w:name="Medium Grid 3 Accent 4" w:semiHidden="0" w:uiPriority="69" w:unhideWhenUsed="0"/>
-    <w:lsdException w:name="Dark List Accent 4" w:semiHidden="0" w:uiPriority="70" w:unhideWhenUsed="0"/>
-    <w:lsdException w:name="Colorful Shading Accent 4" w:semiHidden="0" w:uiPriority="71" w:unhideWhenUsed="0"/>
-    <w:lsdException w:name="Colorful List Accent 4" w:semiHidden="0" w:uiPriority="72" w:unhideWhenUsed="0"/>
-    <w:lsdException w:name="Colorful Grid Accent 4" w:semiHidden="0" w:uiPriority="73" w:unhideWhenUsed="0"/>
-    <w:lsdException w:name="Light Shading Accent 5" w:semiHidden="0" w:uiPriority="60" w:unhideWhenUsed="0"/>
-    <w:lsdException w:name="Light List Accent 5" w:semiHidden="0" w:uiPriority="61" w:unhideWhenUsed="0"/>
-    <w:lsdException w:name="Light Grid Accent 5" w:semiHidden="0" w:uiPriority="62" w:unhideWhenUsed="0"/>
-    <w:lsdException w:name="Medium Shading 1 Accent 5" w:semiHidden="0" w:uiPriority="63" w:unhideWhenUsed="0"/>
-    <w:lsdException w:name="Medium Shading 2 Accent 5" w:semiHidden="0" w:uiPriority="64" w:unhideWhenUsed="0"/>
-    <w:lsdException w:name="Medium List 1 Accent 5" w:semiHidden="0" w:uiPriority="65" w:unhideWhenUsed="0"/>
-    <w:lsdException w:name="Medium List 2 Accent 5" w:semiHidden="0" w:uiPriority="66" w:unhideWhenUsed="0"/>
-    <w:lsdException w:name="Medium Grid 1 Accent 5" w:semiHidden="0" w:uiPriority="67" w:unhideWhenUsed="0"/>
-    <w:lsdException w:name="Medium Grid 2 Accent 5" w:semiHidden="0" w:uiPriority="68" w:unhideWhenUsed="0"/>
-    <w:lsdException w:name="Medium Grid 3 Accent 5" w:semiHidden="0" w:uiPriority="69" w:unhideWhenUsed="0"/>
-    <w:lsdException w:name="Dark List Accent 5" w:semiHidden="0" w:uiPriority="70" w:unhideWhenUsed="0"/>
-    <w:lsdException w:name="Colorful Shading Accent 5" w:semiHidden="0" w:uiPriority="71" w:unhideWhenUsed="0"/>
-    <w:lsdException w:name="Colorful List Accent 5" w:semiHidden="0" w:uiPriority="72" w:unhideWhenUsed="0"/>
-    <w:lsdException w:name="Colorful Grid Accent 5" w:semiHidden="0" w:uiPriority="73" w:unhideWhenUsed="0"/>
-    <w:lsdException w:name="Light Shading Accent 6" w:semiHidden="0" w:uiPriority="60" w:unhideWhenUsed="0"/>
-    <w:lsdException w:name="Light List Accent 6" w:semiHidden="0" w:uiPriority="61" w:unhideWhenUsed="0"/>
-    <w:lsdException w:name="Light Grid Accent 6" w:semiHidden="0" w:uiPriority="62" w:unhideWhenUsed="0"/>
-    <w:lsdException w:name="Medium Shading 1 Accent 6" w:semiHidden="0" w:uiPriority="63" w:unhideWhenUsed="0"/>
-    <w:lsdException w:name="Medium Shading 2 Accent 6" w:semiHidden="0" w:uiPriority="64" w:unhideWhenUsed="0"/>
-    <w:lsdException w:name="Medium List 1 Accent 6" w:semiHidden="0" w:uiPriority="65" w:unhideWhenUsed="0"/>
-    <w:lsdException w:name="Medium List 2 Accent 6" w:semiHidden="0" w:uiPriority="66" w:unhideWhenUsed="0"/>
-    <w:lsdException w:name="Medium Grid 1 Accent 6" w:semiHidden="0" w:uiPriority="67" w:unhideWhenUsed="0"/>
-    <w:lsdException w:name="Medium Grid 2 Accent 6" w:semiHidden="0" w:uiPriority="68" w:unhideWhenUsed="0"/>
-    <w:lsdException w:name="Medium Grid 3 Accent 6" w:semiHidden="0" w:uiPriority="69" w:unhideWhenUsed="0"/>
-    <w:lsdException w:name="Dark List Accent 6" w:semiHidden="0" w:uiPriority="70" w:unhideWhenUsed="0"/>
-    <w:lsdException w:name="Colorful Shading Accent 6" w:semiHidden="0" w:uiPriority="71" w:unhideWhenUsed="0"/>
-    <w:lsdException w:name="Colorful List Accent 6" w:semiHidden="0" w:uiPriority="72" w:unhideWhenUsed="0"/>
-    <w:lsdException w:name="Colorful Grid Accent 6" w:semiHidden="0" w:uiPriority="73" w:unhideWhenUsed="0"/>
-    <w:lsdException w:name="Subtle Emphasis" w:semiHidden="0" w:uiPriority="19" w:unhideWhenUsed="0" w:qFormat="1"/>
-    <w:lsdException w:name="Intense Emphasis" w:semiHidden="0" w:uiPriority="21" w:unhideWhenUsed="0" w:qFormat="1"/>
-    <w:lsdException w:name="Subtle Reference" w:semiHidden="0" w:uiPriority="31" w:unhideWhenUsed="0" w:qFormat="1"/>
-    <w:lsdException w:name="Intense Reference" w:semiHidden="0" w:uiPriority="32" w:unhideWhenUsed="0" w:qFormat="1"/>
-    <w:lsdException w:name="Book Title" w:semiHidden="0" w:uiPriority="33" w:unhideWhenUsed="0" w:qFormat="1"/>
-    <w:lsdException w:name="Bibliography" w:uiPriority="37"/>
-    <w:lsdException w:name="TOC Heading" w:uiPriority="39" w:qFormat="1"/>
+  <w:latentStyles w:defLockedState="0" w:defUIPriority="99" w:defSemiHidden="0" w:defUnhideWhenUsed="0" w:defQFormat="0" w:count="375">
+    <w:lsdException w:name="Normal" w:uiPriority="0" w:qFormat="1"/>
+    <w:lsdException w:name="heading 1" w:uiPriority="9" w:qFormat="1"/>
+    <w:lsdException w:name="heading 2" w:semiHidden="1" w:uiPriority="9" w:unhideWhenUsed="1" w:qFormat="1"/>
+    <w:lsdException w:name="heading 3" w:semiHidden="1" w:uiPriority="9" w:unhideWhenUsed="1" w:qFormat="1"/>
+    <w:lsdException w:name="heading 4" w:semiHidden="1" w:uiPriority="9" w:unhideWhenUsed="1" w:qFormat="1"/>
+    <w:lsdException w:name="heading 5" w:semiHidden="1" w:uiPriority="9" w:unhideWhenUsed="1" w:qFormat="1"/>
+    <w:lsdException w:name="heading 6" w:semiHidden="1" w:uiPriority="9" w:unhideWhenUsed="1" w:qFormat="1"/>
+    <w:lsdException w:name="heading 7" w:semiHidden="1" w:uiPriority="9" w:unhideWhenUsed="1" w:qFormat="1"/>
+    <w:lsdException w:name="heading 8" w:semiHidden="1" w:uiPriority="9" w:unhideWhenUsed="1" w:qFormat="1"/>
+    <w:lsdException w:name="heading 9" w:semiHidden="1" w:uiPriority="9" w:unhideWhenUsed="1" w:qFormat="1"/>
+    <w:lsdException w:name="index 1" w:semiHidden="1" w:unhideWhenUsed="1"/>
+    <w:lsdException w:name="index 2" w:semiHidden="1" w:unhideWhenUsed="1"/>
+    <w:lsdException w:name="index 3" w:semiHidden="1" w:unhideWhenUsed="1"/>
+    <w:lsdException w:name="index 4" w:semiHidden="1" w:unhideWhenUsed="1"/>
+    <w:lsdException w:name="index 5" w:semiHidden="1" w:unhideWhenUsed="1"/>
+    <w:lsdException w:name="index 6" w:semiHidden="1" w:unhideWhenUsed="1"/>
+    <w:lsdException w:name="index 7" w:semiHidden="1" w:unhideWhenUsed="1"/>
+    <w:lsdException w:name="index 8" w:semiHidden="1" w:unhideWhenUsed="1"/>
+    <w:lsdException w:name="index 9" w:semiHidden="1" w:unhideWhenUsed="1"/>
+    <w:lsdException w:name="toc 1" w:semiHidden="1" w:uiPriority="39" w:unhideWhenUsed="1"/>
+    <w:lsdException w:name="toc 2" w:semiHidden="1" w:uiPriority="39" w:unhideWhenUsed="1"/>
+    <w:lsdException w:name="toc 3" w:semiHidden="1" w:uiPriority="39" w:unhideWhenUsed="1"/>
+    <w:lsdException w:name="toc 4" w:semiHidden="1" w:uiPriority="39" w:unhideWhenUsed="1"/>
+    <w:lsdException w:name="toc 5" w:semiHidden="1" w:uiPriority="39" w:unhideWhenUsed="1"/>
+    <w:lsdException w:name="toc 6" w:semiHidden="1" w:uiPriority="39" w:unhideWhenUsed="1"/>
+    <w:lsdException w:name="toc 7" w:semiHidden="1" w:uiPriority="39" w:unhideWhenUsed="1"/>
+    <w:lsdException w:name="toc 8" w:semiHidden="1" w:uiPriority="39" w:unhideWhenUsed="1"/>
+    <w:lsdException w:name="toc 9" w:semiHidden="1" w:uiPriority="39" w:unhideWhenUsed="1"/>
+    <w:lsdException w:name="Normal Indent" w:semiHidden="1" w:unhideWhenUsed="1"/>
+    <w:lsdException w:name="footnote text" w:semiHidden="1" w:unhideWhenUsed="1"/>
+    <w:lsdException w:name="annotation text" w:semiHidden="1" w:unhideWhenUsed="1"/>
+    <w:lsdException w:name="header" w:semiHidden="1" w:unhideWhenUsed="1"/>
+    <w:lsdException w:name="footer" w:semiHidden="1" w:unhideWhenUsed="1"/>
+    <w:lsdException w:name="index heading" w:semiHidden="1" w:unhideWhenUsed="1"/>
+    <w:lsdException w:name="caption" w:semiHidden="1" w:uiPriority="35" w:unhideWhenUsed="1" w:qFormat="1"/>
+    <w:lsdException w:name="table of figures" w:semiHidden="1" w:unhideWhenUsed="1"/>
+    <w:lsdException w:name="envelope address" w:semiHidden="1" w:unhideWhenUsed="1"/>
+    <w:lsdException w:name="envelope return" w:semiHidden="1" w:unhideWhenUsed="1"/>
+    <w:lsdException w:name="footnote reference" w:semiHidden="1" w:unhideWhenUsed="1"/>
+    <w:lsdException w:name="annotation reference" w:semiHidden="1" w:unhideWhenUsed="1"/>
+    <w:lsdException w:name="line number" w:semiHidden="1" w:unhideWhenUsed="1"/>
+    <w:lsdException w:name="page number" w:semiHidden="1" w:unhideWhenUsed="1"/>
+    <w:lsdException w:name="endnote reference" w:semiHidden="1" w:unhideWhenUsed="1"/>
+    <w:lsdException w:name="endnote text" w:semiHidden="1" w:unhideWhenUsed="1"/>
+    <w:lsdException w:name="table of authorities" w:semiHidden="1" w:unhideWhenUsed="1"/>
+    <w:lsdException w:name="macro" w:semiHidden="1" w:unhideWhenUsed="1"/>
+    <w:lsdException w:name="toa heading" w:semiHidden="1" w:unhideWhenUsed="1"/>
+    <w:lsdException w:name="List" w:semiHidden="1" w:unhideWhenUsed="1"/>
+    <w:lsdException w:name="List Bullet" w:semiHidden="1" w:unhideWhenUsed="1"/>
+    <w:lsdException w:name="List Number" w:semiHidden="1" w:unhideWhenUsed="1"/>
+    <w:lsdException w:name="List 2" w:semiHidden="1" w:unhideWhenUsed="1"/>
+    <w:lsdException w:name="List 3" w:semiHidden="1" w:unhideWhenUsed="1"/>
+    <w:lsdException w:name="List 4" w:semiHidden="1" w:unhideWhenUsed="1"/>
+    <w:lsdException w:name="List 5" w:semiHidden="1" w:unhideWhenUsed="1"/>
+    <w:lsdException w:name="List Bullet 2" w:semiHidden="1" w:unhideWhenUsed="1"/>
+    <w:lsdException w:name="List Bullet 3" w:semiHidden="1" w:unhideWhenUsed="1"/>
+    <w:lsdException w:name="List Bullet 4" w:semiHidden="1" w:unhideWhenUsed="1"/>
+    <w:lsdException w:name="List Bullet 5" w:semiHidden="1" w:unhideWhenUsed="1"/>
+    <w:lsdException w:name="List Number 2" w:semiHidden="1" w:unhideWhenUsed="1"/>
+    <w:lsdException w:name="List Number 3" w:semiHidden="1" w:unhideWhenUsed="1"/>
+    <w:lsdException w:name="List Number 4" w:semiHidden="1" w:unhideWhenUsed="1"/>
+    <w:lsdException w:name="List Number 5" w:semiHidden="1" w:unhideWhenUsed="1"/>
+    <w:lsdException w:name="Title" w:uiPriority="10" w:qFormat="1"/>
+    <w:lsdException w:name="Closing" w:semiHidden="1" w:unhideWhenUsed="1"/>
+    <w:lsdException w:name="Signature" w:semiHidden="1" w:unhideWhenUsed="1"/>
+    <w:lsdException w:name="Default Paragraph Font" w:semiHidden="1" w:uiPriority="1" w:unhideWhenUsed="1"/>
+    <w:lsdException w:name="Body Text" w:semiHidden="1" w:unhideWhenUsed="1"/>
+    <w:lsdException w:name="Body Text Indent" w:semiHidden="1" w:unhideWhenUsed="1"/>
+    <w:lsdException w:name="List Continue" w:semiHidden="1" w:unhideWhenUsed="1"/>
+    <w:lsdException w:name="List Continue 2" w:semiHidden="1" w:unhideWhenUsed="1"/>
+    <w:lsdException w:name="List Continue 3" w:semiHidden="1" w:unhideWhenUsed="1"/>
+    <w:lsdException w:name="List Continue 4" w:semiHidden="1" w:unhideWhenUsed="1"/>
+    <w:lsdException w:name="List Continue 5" w:semiHidden="1" w:unhideWhenUsed="1"/>
+    <w:lsdException w:name="Message Header" w:semiHidden="1" w:unhideWhenUsed="1"/>
+    <w:lsdException w:name="Subtitle" w:uiPriority="11" w:qFormat="1"/>
+    <w:lsdException w:name="Salutation" w:semiHidden="1" w:unhideWhenUsed="1"/>
+    <w:lsdException w:name="Date" w:semiHidden="1" w:unhideWhenUsed="1"/>
+    <w:lsdException w:name="Body Text First Indent" w:semiHidden="1" w:unhideWhenUsed="1"/>
+    <w:lsdException w:name="Body Text First Indent 2" w:semiHidden="1" w:unhideWhenUsed="1"/>
+    <w:lsdException w:name="Note Heading" w:semiHidden="1" w:unhideWhenUsed="1"/>
+    <w:lsdException w:name="Body Text 2" w:semiHidden="1" w:unhideWhenUsed="1"/>
+    <w:lsdException w:name="Body Text 3" w:semiHidden="1" w:unhideWhenUsed="1"/>
+    <w:lsdException w:name="Body Text Indent 2" w:semiHidden="1" w:unhideWhenUsed="1"/>
+    <w:lsdException w:name="Body Text Indent 3" w:semiHidden="1" w:unhideWhenUsed="1"/>
+    <w:lsdException w:name="Block Text" w:semiHidden="1" w:unhideWhenUsed="1"/>
+    <w:lsdException w:name="Hyperlink" w:semiHidden="1" w:unhideWhenUsed="1"/>
+    <w:lsdException w:name="FollowedHyperlink" w:semiHidden="1" w:unhideWhenUsed="1"/>
+    <w:lsdException w:name="Strong" w:uiPriority="22" w:qFormat="1"/>
+    <w:lsdException w:name="Emphasis" w:uiPriority="20" w:qFormat="1"/>
+    <w:lsdException w:name="Document Map" w:semiHidden="1" w:unhideWhenUsed="1"/>
+    <w:lsdException w:name="Plain Text" w:semiHidden="1" w:unhideWhenUsed="1"/>
+    <w:lsdException w:name="E-mail Signature" w:semiHidden="1" w:unhideWhenUsed="1"/>
+    <w:lsdException w:name="HTML Top of Form" w:semiHidden="1" w:unhideWhenUsed="1"/>
+    <w:lsdException w:name="HTML Bottom of Form" w:semiHidden="1" w:unhideWhenUsed="1"/>
+    <w:lsdException w:name="Normal (Web)" w:semiHidden="1" w:unhideWhenUsed="1"/>
+    <w:lsdException w:name="HTML Acronym" w:semiHidden="1" w:unhideWhenUsed="1"/>
+    <w:lsdException w:name="HTML Address" w:semiHidden="1" w:unhideWhenUsed="1"/>
+    <w:lsdException w:name="HTML Cite" w:semiHidden="1" w:unhideWhenUsed="1"/>
+    <w:lsdException w:name="HTML Code" w:semiHidden="1" w:unhideWhenUsed="1"/>
+    <w:lsdException w:name="HTML Definition" w:semiHidden="1" w:unhideWhenUsed="1"/>
+    <w:lsdException w:name="HTML Keyboard" w:semiHidden="1" w:unhideWhenUsed="1"/>
+    <w:lsdException w:name="HTML Preformatted" w:semiHidden="1" w:unhideWhenUsed="1"/>
+    <w:lsdException w:name="HTML Sample" w:semiHidden="1" w:unhideWhenUsed="1"/>
+    <w:lsdException w:name="HTML Typewriter" w:semiHidden="1" w:unhideWhenUsed="1"/>
+    <w:lsdException w:name="HTML Variable" w:semiHidden="1" w:unhideWhenUsed="1"/>
+    <w:lsdException w:name="Normal Table" w:semiHidden="1" w:unhideWhenUsed="1"/>
+    <w:lsdException w:name="annotation subject" w:semiHidden="1" w:unhideWhenUsed="1"/>
+    <w:lsdException w:name="No List" w:semiHidden="1" w:unhideWhenUsed="1"/>
+    <w:lsdException w:name="Outline List 1" w:semiHidden="1" w:unhideWhenUsed="1"/>
+    <w:lsdException w:name="Outline List 2" w:semiHidden="1" w:unhideWhenUsed="1"/>
+    <w:lsdException w:name="Outline List 3" w:semiHidden="1" w:unhideWhenUsed="1"/>
+    <w:lsdException w:name="Table Simple 1" w:semiHidden="1" w:unhideWhenUsed="1"/>
+    <w:lsdException w:name="Table Simple 2" w:semiHidden="1" w:unhideWhenUsed="1"/>
+    <w:lsdException w:name="Table Simple 3" w:semiHidden="1" w:unhideWhenUsed="1"/>
+    <w:lsdException w:name="Table Classic 1" w:semiHidden="1" w:unhideWhenUsed="1"/>
+    <w:lsdException w:name="Table Classic 2" w:semiHidden="1" w:unhideWhenUsed="1"/>
+    <w:lsdException w:name="Table Classic 3" w:semiHidden="1" w:unhideWhenUsed="1"/>
+    <w:lsdException w:name="Table Classic 4" w:semiHidden="1" w:unhideWhenUsed="1"/>
+    <w:lsdException w:name="Table Colorful 1" w:semiHidden="1" w:unhideWhenUsed="1"/>
+    <w:lsdException w:name="Table Colorful 2" w:semiHidden="1" w:unhideWhenUsed="1"/>
+    <w:lsdException w:name="Table Colorful 3" w:semiHidden="1" w:unhideWhenUsed="1"/>
+    <w:lsdException w:name="Table Columns 1" w:semiHidden="1" w:unhideWhenUsed="1"/>
+    <w:lsdException w:name="Table Columns 2" w:semiHidden="1" w:unhideWhenUsed="1"/>
+    <w:lsdException w:name="Table Columns 3" w:semiHidden="1" w:unhideWhenUsed="1"/>
+    <w:lsdException w:name="Table Columns 4" w:semiHidden="1" w:unhideWhenUsed="1"/>
+    <w:lsdException w:name="Table Columns 5" w:semiHidden="1" w:unhideWhenUsed="1"/>
+    <w:lsdException w:name="Table Grid 1" w:semiHidden="1" w:unhideWhenUsed="1"/>
+    <w:lsdException w:name="Table Grid 2" w:semiHidden="1" w:unhideWhenUsed="1"/>
+    <w:lsdException w:name="Table Grid 3" w:semiHidden="1" w:unhideWhenUsed="1"/>
+    <w:lsdException w:name="Table Grid 4" w:semiHidden="1" w:unhideWhenUsed="1"/>
+    <w:lsdException w:name="Table Grid 5" w:semiHidden="1" w:unhideWhenUsed="1"/>
+    <w:lsdException w:name="Table Grid 6" w:semiHidden="1" w:unhideWhenUsed="1"/>
+    <w:lsdException w:name="Table Grid 7" w:semiHidden="1" w:unhideWhenUsed="1"/>
+    <w:lsdException w:name="Table Grid 8" w:semiHidden="1" w:unhideWhenUsed="1"/>
+    <w:lsdException w:name="Table List 1" w:semiHidden="1" w:unhideWhenUsed="1"/>
+    <w:lsdException w:name="Table List 2" w:semiHidden="1" w:unhideWhenUsed="1"/>
+    <w:lsdException w:name="Table List 3" w:semiHidden="1" w:unhideWhenUsed="1"/>
+    <w:lsdException w:name="Table List 4" w:semiHidden="1" w:unhideWhenUsed="1"/>
+    <w:lsdException w:name="Table List 5" w:semiHidden="1" w:unhideWhenUsed="1"/>
+    <w:lsdException w:name="Table List 6" w:semiHidden="1" w:unhideWhenUsed="1"/>
+    <w:lsdException w:name="Table List 7" w:semiHidden="1" w:unhideWhenUsed="1"/>
+    <w:lsdException w:name="Table List 8" w:semiHidden="1" w:unhideWhenUsed="1"/>
+    <w:lsdException w:name="Table 3D effects 1" w:semiHidden="1" w:unhideWhenUsed="1"/>
+    <w:lsdException w:name="Table 3D effects 2" w:semiHidden="1" w:unhideWhenUsed="1"/>
+    <w:lsdException w:name="Table 3D effects 3" w:semiHidden="1" w:unhideWhenUsed="1"/>
+    <w:lsdException w:name="Table Contemporary" w:semiHidden="1" w:unhideWhenUsed="1"/>
+    <w:lsdException w:name="Table Elegant" w:semiHidden="1" w:unhideWhenUsed="1"/>
+    <w:lsdException w:name="Table Professional" w:semiHidden="1" w:unhideWhenUsed="1"/>
+    <w:lsdException w:name="Table Subtle 1" w:semiHidden="1" w:unhideWhenUsed="1"/>
+    <w:lsdException w:name="Table Subtle 2" w:semiHidden="1" w:unhideWhenUsed="1"/>
+    <w:lsdException w:name="Table Web 1" w:semiHidden="1" w:unhideWhenUsed="1"/>
+    <w:lsdException w:name="Table Web 2" w:semiHidden="1" w:unhideWhenUsed="1"/>
+    <w:lsdException w:name="Table Web 3" w:semiHidden="1" w:unhideWhenUsed="1"/>
+    <w:lsdException w:name="Balloon Text" w:semiHidden="1" w:unhideWhenUsed="1"/>
+    <w:lsdException w:name="Table Grid" w:semiHidden="1" w:uiPriority="39" w:unhideWhenUsed="1"/>
+    <w:lsdException w:name="Table Theme" w:semiHidden="1" w:unhideWhenUsed="1"/>
+    <w:lsdException w:name="Placeholder Text" w:semiHidden="1"/>
+    <w:lsdException w:name="No Spacing" w:uiPriority="1" w:qFormat="1"/>
+    <w:lsdException w:name="Light Shading" w:uiPriority="60"/>
+    <w:lsdException w:name="Light List" w:uiPriority="61"/>
+    <w:lsdException w:name="Light Grid" w:uiPriority="62"/>
+    <w:lsdException w:name="Medium Shading 1" w:uiPriority="63"/>
+    <w:lsdException w:name="Medium Shading 2" w:uiPriority="64"/>
+    <w:lsdException w:name="Medium List 1" w:uiPriority="65"/>
+    <w:lsdException w:name="Medium List 2" w:uiPriority="66"/>
+    <w:lsdException w:name="Medium Grid 1" w:uiPriority="67"/>
+    <w:lsdException w:name="Medium Grid 2" w:uiPriority="68"/>
+    <w:lsdException w:name="Medium Grid 3" w:uiPriority="69"/>
+    <w:lsdException w:name="Dark List" w:uiPriority="70"/>
+    <w:lsdException w:name="Colorful Shading" w:uiPriority="71"/>
+    <w:lsdException w:name="Colorful List" w:uiPriority="72"/>
+    <w:lsdException w:name="Colorful Grid" w:uiPriority="73"/>
+    <w:lsdException w:name="Light Shading Accent 1" w:uiPriority="60"/>
+    <w:lsdException w:name="Light List Accent 1" w:uiPriority="61"/>
+    <w:lsdException w:name="Light Grid Accent 1" w:uiPriority="62"/>
+    <w:lsdException w:name="Medium Shading 1 Accent 1" w:uiPriority="63"/>
+    <w:lsdException w:name="Medium Shading 2 Accent 1" w:uiPriority="64"/>
+    <w:lsdException w:name="Medium List 1 Accent 1" w:uiPriority="65"/>
+    <w:lsdException w:name="Revision" w:semiHidden="1"/>
+    <w:lsdException w:name="List Paragraph" w:uiPriority="34" w:qFormat="1"/>
+    <w:lsdException w:name="Quote" w:uiPriority="29" w:qFormat="1"/>
+    <w:lsdException w:name="Intense Quote" w:uiPriority="30" w:qFormat="1"/>
+    <w:lsdException w:name="Medium List 2 Accent 1" w:uiPriority="66"/>
+    <w:lsdException w:name="Medium Grid 1 Accent 1" w:uiPriority="67"/>
+    <w:lsdException w:name="Medium Grid 2 Accent 1" w:uiPriority="68"/>
+    <w:lsdException w:name="Medium Grid 3 Accent 1" w:uiPriority="69"/>
+    <w:lsdException w:name="Dark List Accent 1" w:uiPriority="70"/>
+    <w:lsdException w:name="Colorful Shading Accent 1" w:uiPriority="71"/>
+    <w:lsdException w:name="Colorful List Accent 1" w:uiPriority="72"/>
+    <w:lsdException w:name="Colorful Grid Accent 1" w:uiPriority="73"/>
+    <w:lsdException w:name="Light Shading Accent 2" w:uiPriority="60"/>
+    <w:lsdException w:name="Light List Accent 2" w:uiPriority="61"/>
+    <w:lsdException w:name="Light Grid Accent 2" w:uiPriority="62"/>
+    <w:lsdException w:name="Medium Shading 1 Accent 2" w:uiPriority="63"/>
+    <w:lsdException w:name="Medium Shading 2 Accent 2" w:uiPriority="64"/>
+    <w:lsdException w:name="Medium List 1 Accent 2" w:uiPriority="65"/>
+    <w:lsdException w:name="Medium List 2 Accent 2" w:uiPriority="66"/>
+    <w:lsdException w:name="Medium Grid 1 Accent 2" w:uiPriority="67"/>
+    <w:lsdException w:name="Medium Grid 2 Accent 2" w:uiPriority="68"/>
+    <w:lsdException w:name="Medium Grid 3 Accent 2" w:uiPriority="69"/>
+    <w:lsdException w:name="Dark List Accent 2" w:uiPriority="70"/>
+    <w:lsdException w:name="Colorful Shading Accent 2" w:uiPriority="71"/>
+    <w:lsdException w:name="Colorful List Accent 2" w:uiPriority="72"/>
+    <w:lsdException w:name="Colorful Grid Accent 2" w:uiPriority="73"/>
+    <w:lsdException w:name="Light Shading Accent 3" w:uiPriority="60"/>
+    <w:lsdException w:name="Light List Accent 3" w:uiPriority="61"/>
+    <w:lsdException w:name="Light Grid Accent 3" w:uiPriority="62"/>
+    <w:lsdException w:name="Medium Shading 1 Accent 3" w:uiPriority="63"/>
+    <w:lsdException w:name="Medium Shading 2 Accent 3" w:uiPriority="64"/>
+    <w:lsdException w:name="Medium List 1 Accent 3" w:uiPriority="65"/>
+    <w:lsdException w:name="Medium List 2 Accent 3" w:uiPriority="66"/>
+    <w:lsdException w:name="Medium Grid 1 Accent 3" w:uiPriority="67"/>
+    <w:lsdException w:name="Medium Grid 2 Accent 3" w:uiPriority="68"/>
+    <w:lsdException w:name="Medium Grid 3 Accent 3" w:uiPriority="69"/>
+    <w:lsdException w:name="Dark List Accent 3" w:uiPriority="70"/>
+    <w:lsdException w:name="Colorful Shading Accent 3" w:uiPriority="71"/>
+    <w:lsdException w:name="Colorful List Accent 3" w:uiPriority="72"/>
+    <w:lsdException w:name="Colorful Grid Accent 3" w:uiPriority="73"/>
+    <w:lsdException w:name="Light Shading Accent 4" w:uiPriority="60"/>
+    <w:lsdException w:name="Light List Accent 4" w:uiPriority="61"/>
+    <w:lsdException w:name="Light Grid Accent 4" w:uiPriority="62"/>
+    <w:lsdException w:name="Medium Shading 1 Accent 4" w:uiPriority="63"/>
+    <w:lsdException w:name="Medium Shading 2 Accent 4" w:uiPriority="64"/>
+    <w:lsdException w:name="Medium List 1 Accent 4" w:uiPriority="65"/>
+    <w:lsdException w:name="Medium List 2 Accent 4" w:uiPriority="66"/>
+    <w:lsdException w:name="Medium Grid 1 Accent 4" w:uiPriority="67"/>
+    <w:lsdException w:name="Medium Grid 2 Accent 4" w:uiPriority="68"/>
+    <w:lsdException w:name="Medium Grid 3 Accent 4" w:uiPriority="69"/>
+    <w:lsdException w:name="Dark List Accent 4" w:uiPriority="70"/>
+    <w:lsdException w:name="Colorful Shading Accent 4" w:uiPriority="71"/>
+    <w:lsdException w:name="Colorful List Accent 4" w:uiPriority="72"/>
+    <w:lsdException w:name="Colorful Grid Accent 4" w:uiPriority="73"/>
+    <w:lsdException w:name="Light Shading Accent 5" w:uiPriority="60"/>
+    <w:lsdException w:name="Light List Accent 5" w:uiPriority="61"/>
+    <w:lsdException w:name="Light Grid Accent 5" w:uiPriority="62"/>
+    <w:lsdException w:name="Medium Shading 1 Accent 5" w:uiPriority="63"/>
+    <w:lsdException w:name="Medium Shading 2 Accent 5" w:uiPriority="64"/>
+    <w:lsdException w:name="Medium List 1 Accent 5" w:uiPriority="65"/>
+    <w:lsdException w:name="Medium List 2 Accent 5" w:uiPriority="66"/>
+    <w:lsdException w:name="Medium Grid 1 Accent 5" w:uiPriority="67"/>
+    <w:lsdException w:name="Medium Grid 2 Accent 5" w:uiPriority="68"/>
+    <w:lsdException w:name="Medium Grid 3 Accent 5" w:uiPriority="69"/>
+    <w:lsdException w:name="Dark List Accent 5" w:uiPriority="70"/>
+    <w:lsdException w:name="Colorful Shading Accent 5" w:uiPriority="71"/>
+    <w:lsdException w:name="Colorful List Accent 5" w:uiPriority="72"/>
+    <w:lsdException w:name="Colorful Grid Accent 5" w:uiPriority="73"/>
+    <w:lsdException w:name="Light Shading Accent 6" w:uiPriority="60"/>
+    <w:lsdException w:name="Light List Accent 6" w:uiPriority="61"/>
+    <w:lsdException w:name="Light Grid Accent 6" w:uiPriority="62"/>
+    <w:lsdException w:name="Medium Shading 1 Accent 6" w:uiPriority="63"/>
+    <w:lsdException w:name="Medium Shading 2 Accent 6" w:uiPriority="64"/>
+    <w:lsdException w:name="Medium List 1 Accent 6" w:uiPriority="65"/>
+    <w:lsdException w:name="Medium List 2 Accent 6" w:uiPriority="66"/>
+    <w:lsdException w:name="Medium Grid 1 Accent 6" w:uiPriority="67"/>
+    <w:lsdException w:name="Medium Grid 2 Accent 6" w:uiPriority="68"/>
+    <w:lsdException w:name="Medium Grid 3 Accent 6" w:uiPriority="69"/>
+    <w:lsdException w:name="Dark List Accent 6" w:uiPriority="70"/>
+    <w:lsdException w:name="Colorful Shading Accent 6" w:uiPriority="71"/>
+    <w:lsdException w:name="Colorful List Accent 6" w:uiPriority="72"/>
+    <w:lsdException w:name="Colorful Grid Accent 6" w:uiPriority="73"/>
+    <w:lsdException w:name="Subtle Emphasis" w:uiPriority="19" w:qFormat="1"/>
+    <w:lsdException w:name="Intense Emphasis" w:uiPriority="21" w:qFormat="1"/>
+    <w:lsdException w:name="Subtle Reference" w:uiPriority="31" w:qFormat="1"/>
+    <w:lsdException w:name="Intense Reference" w:uiPriority="32" w:qFormat="1"/>
+    <w:lsdException w:name="Book Title" w:uiPriority="33" w:qFormat="1"/>
+    <w:lsdException w:name="Bibliography" w:semiHidden="1" w:uiPriority="37" w:unhideWhenUsed="1"/>
+    <w:lsdException w:name="TOC Heading" w:semiHidden="1" w:uiPriority="39" w:unhideWhenUsed="1" w:qFormat="1"/>
+    <w:lsdException w:name="Plain Table 1" w:uiPriority="41"/>
+    <w:lsdException w:name="Plain Table 2" w:uiPriority="42"/>
+    <w:lsdException w:name="Plain Table 3" w:uiPriority="43"/>
+    <w:lsdException w:name="Plain Table 4" w:uiPriority="44"/>
+    <w:lsdException w:name="Plain Table 5" w:uiPriority="45"/>
+    <w:lsdException w:name="Grid Table Light" w:uiPriority="40"/>
+    <w:lsdException w:name="Grid Table 1 Light" w:uiPriority="46"/>
+    <w:lsdException w:name="Grid Table 2" w:uiPriority="47"/>
+    <w:lsdException w:name="Grid Table 3" w:uiPriority="48"/>
+    <w:lsdException w:name="Grid Table 4" w:uiPriority="49"/>
+    <w:lsdException w:name="Grid Table 5 Dark" w:uiPriority="50"/>
+    <w:lsdException w:name="Grid Table 6 Colorful" w:uiPriority="51"/>
+    <w:lsdException w:name="Grid Table 7 Colorful" w:uiPriority="52"/>
+    <w:lsdException w:name="Grid Table 1 Light Accent 1" w:uiPriority="46"/>
+    <w:lsdException w:name="Grid Table 2 Accent 1" w:uiPriority="47"/>
+    <w:lsdException w:name="Grid Table 3 Accent 1" w:uiPriority="48"/>
+    <w:lsdException w:name="Grid Table 4 Accent 1" w:uiPriority="49"/>
+    <w:lsdException w:name="Grid Table 5 Dark Accent 1" w:uiPriority="50"/>
+    <w:lsdException w:name="Grid Table 6 Colorful Accent 1" w:uiPriority="51"/>
+    <w:lsdException w:name="Grid Table 7 Colorful Accent 1" w:uiPriority="52"/>
+    <w:lsdException w:name="Grid Table 1 Light Accent 2" w:uiPriority="46"/>
+    <w:lsdException w:name="Grid Table 2 Accent 2" w:uiPriority="47"/>
+    <w:lsdException w:name="Grid Table 3 Accent 2" w:uiPriority="48"/>
+    <w:lsdException w:name="Grid Table 4 Accent 2" w:uiPriority="49"/>
+    <w:lsdException w:name="Grid Table 5 Dark Accent 2" w:uiPriority="50"/>
+    <w:lsdException w:name="Grid Table 6 Colorful Accent 2" w:uiPriority="51"/>
+    <w:lsdException w:name="Grid Table 7 Colorful Accent 2" w:uiPriority="52"/>
+    <w:lsdException w:name="Grid Table 1 Light Accent 3" w:uiPriority="46"/>
+    <w:lsdException w:name="Grid Table 2 Accent 3" w:uiPriority="47"/>
+    <w:lsdException w:name="Grid Table 3 Accent 3" w:uiPriority="48"/>
+    <w:lsdException w:name="Grid Table 4 Accent 3" w:uiPriority="49"/>
+    <w:lsdException w:name="Grid Table 5 Dark Accent 3" w:uiPriority="50"/>
+    <w:lsdException w:name="Grid Table 6 Colorful Accent 3" w:uiPriority="51"/>
+    <w:lsdException w:name="Grid Table 7 Colorful Accent 3" w:uiPriority="52"/>
+    <w:lsdException w:name="Grid Table 1 Light Accent 4" w:uiPriority="46"/>
+    <w:lsdException w:name="Grid Table 2 Accent 4" w:uiPriority="47"/>
+    <w:lsdException w:name="Grid Table 3 Accent 4" w:uiPriority="48"/>
+    <w:lsdException w:name="Grid Table 4 Accent 4" w:uiPriority="49"/>
+    <w:lsdException w:name="Grid Table 5 Dark Accent 4" w:uiPriority="50"/>
+    <w:lsdException w:name="Grid Table 6 Colorful Accent 4" w:uiPriority="51"/>
+    <w:lsdException w:name="Grid Table 7 Colorful Accent 4" w:uiPriority="52"/>
+    <w:lsdException w:name="Grid Table 1 Light Accent 5" w:uiPriority="46"/>
+    <w:lsdException w:name="Grid Table 2 Accent 5" w:uiPriority="47"/>
+    <w:lsdException w:name="Grid Table 3 Accent 5" w:uiPriority="48"/>
+    <w:lsdException w:name="Grid Table 4 Accent 5" w:uiPriority="49"/>
+    <w:lsdException w:name="Grid Table 5 Dark Accent 5" w:uiPriority="50"/>
+    <w:lsdException w:name="Grid Table 6 Colorful Accent 5" w:uiPriority="51"/>
+    <w:lsdException w:name="Grid Table 7 Colorful Accent 5" w:uiPriority="52"/>
+    <w:lsdException w:name="Grid Table 1 Light Accent 6" w:uiPriority="46"/>
+    <w:lsdException w:name="Grid Table 2 Accent 6" w:uiPriority="47"/>
+    <w:lsdException w:name="Grid Table 3 Accent 6" w:uiPriority="48"/>
+    <w:lsdException w:name="Grid Table 4 Accent 6" w:uiPriority="49"/>
+    <w:lsdException w:name="Grid Table 5 Dark Accent 6" w:uiPriority="50"/>
+    <w:lsdException w:name="Grid Table 6 Colorful Accent 6" w:uiPriority="51"/>
+    <w:lsdException w:name="Grid Table 7 Colorful Accent 6" w:uiPriority="52"/>
+    <w:lsdException w:name="List Table 1 Light" w:uiPriority="46"/>
+    <w:lsdException w:name="List Table 2" w:uiPriority="47"/>
+    <w:lsdException w:name="List Table 3" w:uiPriority="48"/>
+    <w:lsdException w:name="List Table 4" w:uiPriority="49"/>
+    <w:lsdException w:name="List Table 5 Dark" w:uiPriority="50"/>
+    <w:lsdException w:name="List Table 6 Colorful" w:uiPriority="51"/>
+    <w:lsdException w:name="List Table 7 Colorful" w:uiPriority="52"/>
+    <w:lsdException w:name="List Table 1 Light Accent 1" w:uiPriority="46"/>
+    <w:lsdException w:name="List Table 2 Accent 1" w:uiPriority="47"/>
+    <w:lsdException w:name="List Table 3 Accent 1" w:uiPriority="48"/>
+    <w:lsdException w:name="List Table 4 Accent 1" w:uiPriority="49"/>
+    <w:lsdException w:name="List Table 5 Dark Accent 1" w:uiPriority="50"/>
+    <w:lsdException w:name="List Table 6 Colorful Accent 1" w:uiPriority="51"/>
+    <w:lsdException w:name="List Table 7 Colorful Accent 1" w:uiPriority="52"/>
+    <w:lsdException w:name="List Table 1 Light Accent 2" w:uiPriority="46"/>
+    <w:lsdException w:name="List Table 2 Accent 2" w:uiPriority="47"/>
+    <w:lsdException w:name="List Table 3 Accent 2" w:uiPriority="48"/>
+    <w:lsdException w:name="List Table 4 Accent 2" w:uiPriority="49"/>
+    <w:lsdException w:name="List Table 5 Dark Accent 2" w:uiPriority="50"/>
+    <w:lsdException w:name="List Table 6 Colorful Accent 2" w:uiPriority="51"/>
+    <w:lsdException w:name="List Table 7 Colorful Accent 2" w:uiPriority="52"/>
+    <w:lsdException w:name="List Table 1 Light Accent 3" w:uiPriority="46"/>
+    <w:lsdException w:name="List Table 2 Accent 3" w:uiPriority="47"/>
+    <w:lsdException w:name="List Table 3 Accent 3" w:uiPriority="48"/>
+    <w:lsdException w:name="List Table 4 Accent 3" w:uiPriority="49"/>
+    <w:lsdException w:name="List Table 5 Dark Accent 3" w:uiPriority="50"/>
+    <w:lsdException w:name="List Table 6 Colorful Accent 3" w:uiPriority="51"/>
+    <w:lsdException w:name="List Table 7 Colorful Accent 3" w:uiPriority="52"/>
+    <w:lsdException w:name="List Table 1 Light Accent 4" w:uiPriority="46"/>
+    <w:lsdException w:name="List Table 2 Accent 4" w:uiPriority="47"/>
+    <w:lsdException w:name="List Table 3 Accent 4" w:uiPriority="48"/>
+    <w:lsdException w:name="List Table 4 Accent 4" w:uiPriority="49"/>
+    <w:lsdException w:name="List Table 5 Dark Accent 4" w:uiPriority="50"/>
+    <w:lsdException w:name="List Table 6 Colorful Accent 4" w:uiPriority="51"/>
+    <w:lsdException w:name="List Table 7 Colorful Accent 4" w:uiPriority="52"/>
+    <w:lsdException w:name="List Table 1 Light Accent 5" w:uiPriority="46"/>
+    <w:lsdException w:name="List Table 2 Accent 5" w:uiPriority="47"/>
+    <w:lsdException w:name="List Table 3 Accent 5" w:uiPriority="48"/>
+    <w:lsdException w:name="List Table 4 Accent 5" w:uiPriority="49"/>
+    <w:lsdException w:name="List Table 5 Dark Accent 5" w:uiPriority="50"/>
+    <w:lsdException w:name="List Table 6 Colorful Accent 5" w:uiPriority="51"/>
+    <w:lsdException w:name="List Table 7 Colorful Accent 5" w:uiPriority="52"/>
+    <w:lsdException w:name="List Table 1 Light Accent 6" w:uiPriority="46"/>
+    <w:lsdException w:name="List Table 2 Accent 6" w:uiPriority="47"/>
+    <w:lsdException w:name="List Table 3 Accent 6" w:uiPriority="48"/>
+    <w:lsdException w:name="List Table 4 Accent 6" w:uiPriority="49"/>
+    <w:lsdException w:name="List Table 5 Dark Accent 6" w:uiPriority="50"/>
+    <w:lsdException w:name="List Table 6 Colorful Accent 6" w:uiPriority="51"/>
+    <w:lsdException w:name="List Table 7 Colorful Accent 6" w:uiPriority="52"/>
+    <w:lsdException w:name="Mention" w:semiHidden="1" w:unhideWhenUsed="1"/>
+    <w:lsdException w:name="Smart Hyperlink" w:semiHidden="1" w:unhideWhenUsed="1"/>
+    <w:lsdException w:name="Hashtag" w:semiHidden="1" w:unhideWhenUsed="1"/>
+    <w:lsdException w:name="Unresolved Mention" w:semiHidden="1" w:unhideWhenUsed="1"/>
   </w:latentStyles>
   <w:style w:type="paragraph" w:default="1" w:styleId="Normal">
     <w:name w:val="Normal"/>
@@ -3429,7 +3845,6 @@
     <w:uiPriority w:val="99"/>
     <w:semiHidden/>
     <w:unhideWhenUsed/>
-    <w:qFormat/>
     <w:tblPr>
       <w:tblInd w:w="0" w:type="dxa"/>
       <w:tblCellMar>
@@ -3824,7 +4239,7 @@
   <a:extraClrSchemeLst/>
   <a:extLst>
     <a:ext uri="{05A4C25C-085E-4340-85A3-A5531E510DB2}">
-      <thm15:themeFamily xmlns="" xmlns:thm15="http://schemas.microsoft.com/office/thememl/2012/main" name="Office Theme" id="{62F939B6-93AF-4DB8-9C6B-D6C7DFDC589F}" vid="{4A3C46E8-61CC-4603-A589-7422A47A8E4A}"/>
+      <thm15:themeFamily xmlns:thm15="http://schemas.microsoft.com/office/thememl/2012/main" name="Office Theme" id="{62F939B6-93AF-4DB8-9C6B-D6C7DFDC589F}" vid="{4A3C46E8-61CC-4603-A589-7422A47A8E4A}"/>
     </a:ext>
   </a:extLst>
 </a:theme>
@@ -3835,7 +4250,7 @@
 </file>
 
 <file path=customXml/itemProps1.xml><?xml version="1.0" encoding="utf-8"?>
-<ds:datastoreItem xmlns:ds="http://schemas.openxmlformats.org/officeDocument/2006/customXml" ds:itemID="{428BD9E4-897B-44DF-AFA7-4C025DE92E07}">
+<ds:datastoreItem xmlns:ds="http://schemas.openxmlformats.org/officeDocument/2006/customXml" ds:itemID="{469C922A-6F9D-46F5-894D-5DFDA8B14990}">
   <ds:schemaRefs>
     <ds:schemaRef ds:uri="http://schemas.openxmlformats.org/officeDocument/2006/bibliography"/>
   </ds:schemaRefs>

</xml_diff>